<commit_message>
readability and consistency inc data sets although RDS usage is datasets
</commit_message>
<xml_diff>
--- a/instructors/fair-4-leaders-part2.docx
+++ b/instructors/fair-4-leaders-part2.docx
@@ -3,6 +3,9 @@
 <w:document xmlns:wpc="http://schemas.microsoft.com/office/word/2010/wordprocessingCanvas" xmlns:cx="http://schemas.microsoft.com/office/drawing/2014/chartex" xmlns:cx1="http://schemas.microsoft.com/office/drawing/2015/9/8/chartex" xmlns:mc="http://schemas.openxmlformats.org/markup-compatibility/2006" xmlns:o="urn:schemas-microsoft-com:office:office" xmlns:r="http://schemas.openxmlformats.org/officeDocument/2006/relationships" xmlns:m="http://schemas.openxmlformats.org/officeDocument/2006/math" xmlns:v="urn:schemas-microsoft-com:vml" xmlns:wp14="http://schemas.microsoft.com/office/word/2010/wordprocessingDrawing" xmlns:wp="http://schemas.openxmlformats.org/drawingml/2006/wordprocessingDrawing" xmlns:w10="urn:schemas-microsoft-com:office:word" xmlns:w="http://schemas.openxmlformats.org/wordprocessingml/2006/main" xmlns:w14="http://schemas.microsoft.com/office/word/2010/wordml" xmlns:w15="http://schemas.microsoft.com/office/word/2012/wordml" xmlns:w16se="http://schemas.microsoft.com/office/word/2015/wordml/symex" xmlns:wpg="http://schemas.microsoft.com/office/word/2010/wordprocessingGroup" xmlns:wpi="http://schemas.microsoft.com/office/word/2010/wordprocessingInk" xmlns:wne="http://schemas.microsoft.com/office/word/2006/wordml" xmlns:wps="http://schemas.microsoft.com/office/word/2010/wordprocessingShape" mc:Ignorable="w14 w15 w16se wp14">
   <w:body>
     <w:p>
+      <w:pPr>
+        <w:pStyle w:val="Heading1"/>
+      </w:pPr>
       <w:r>
         <w:t>List of attendees</w:t>
       </w:r>
@@ -40,29 +43,39 @@
     <w:p/>
     <w:p>
       <w:pPr>
+        <w:pStyle w:val="Heading1"/>
+      </w:pPr>
+      <w:r>
+        <w:t xml:space="preserve">Episode </w:t>
+      </w:r>
+      <w:r>
+        <w:t>4</w:t>
+      </w:r>
+      <w:r>
+        <w:t xml:space="preserve">. </w:t>
+      </w:r>
+      <w:r>
+        <w:t>Notebooks to speed up work</w:t>
+      </w:r>
+    </w:p>
+    <w:p/>
+    <w:p>
+      <w:pPr>
         <w:pStyle w:val="Heading2"/>
       </w:pPr>
       <w:r>
-        <w:t xml:space="preserve">Episode </w:t>
-      </w:r>
-      <w:r>
-        <w:t>4</w:t>
-      </w:r>
-      <w:r>
-        <w:t xml:space="preserve">. </w:t>
-      </w:r>
-      <w:r>
-        <w:t>Notebooks to speed up work</w:t>
-      </w:r>
-    </w:p>
-    <w:p/>
-    <w:p>
-      <w:r>
+        <w:t xml:space="preserve">Exercise 1. </w:t>
+      </w:r>
+    </w:p>
+    <w:p>
+      <w:pPr>
         <w:rPr>
-          <w:b/>
+          <w:rFonts w:ascii="Open Sans" w:hAnsi="Open Sans" w:cs="Open Sans"/>
+          <w:color w:val="485365"/>
+          <w:sz w:val="23"/>
+          <w:szCs w:val="23"/>
         </w:rPr>
-        <w:t xml:space="preserve">Exercise 1. </w:t>
-      </w:r>
+      </w:pPr>
     </w:p>
     <w:p>
       <w:pPr>
@@ -84,12 +97,22 @@
       </w:r>
     </w:p>
     <w:p>
-      <w:r>
+      <w:pPr>
+        <w:pStyle w:val="Heading2"/>
+      </w:pPr>
+      <w:r>
+        <w:t xml:space="preserve">Exercise 2. </w:t>
+      </w:r>
+    </w:p>
+    <w:p>
+      <w:pPr>
         <w:rPr>
-          <w:b/>
+          <w:rFonts w:ascii="Open Sans" w:hAnsi="Open Sans" w:cs="Open Sans"/>
+          <w:color w:val="485365"/>
+          <w:sz w:val="23"/>
+          <w:szCs w:val="23"/>
         </w:rPr>
-        <w:t xml:space="preserve">Exercise 2. </w:t>
-      </w:r>
+      </w:pPr>
     </w:p>
     <w:p>
       <w:pPr>
@@ -110,12 +133,11 @@
         <w:t>-----------------------------------------------------------------------------------------------------------</w:t>
       </w:r>
     </w:p>
-    <w:p/>
-    <w:p>
-      <w:r>
-        <w:rPr>
-          <w:b/>
-        </w:rPr>
+    <w:p>
+      <w:pPr>
+        <w:pStyle w:val="Heading2"/>
+      </w:pPr>
+      <w:r>
         <w:t xml:space="preserve">Exercise 3. </w:t>
       </w:r>
     </w:p>
@@ -140,6 +162,9 @@
       </w:r>
     </w:p>
     <w:p>
+      <w:pPr>
+        <w:pStyle w:val="Heading1"/>
+      </w:pPr>
       <w:r>
         <w:t xml:space="preserve">Episode </w:t>
       </w:r>
@@ -155,6 +180,9 @@
     </w:p>
     <w:p/>
     <w:p>
+      <w:pPr>
+        <w:pStyle w:val="Heading3"/>
+      </w:pPr>
       <w:r>
         <w:t>Exercise 1: Public general record</w:t>
       </w:r>
@@ -162,20 +190,38 @@
     <w:p/>
     <w:p>
       <w:r>
-        <w:t xml:space="preserve">Have a look at the following record for data set in </w:t>
-      </w:r>
-      <w:proofErr w:type="spellStart"/>
-      <w:r>
-        <w:t>Zenodo</w:t>
-      </w:r>
-      <w:proofErr w:type="spellEnd"/>
-      <w:r>
-        <w:t xml:space="preserve"> repository:</w:t>
-      </w:r>
-    </w:p>
-    <w:p>
-      <w:r>
-        <w:t>https://doi.org/10.5281/zenodo.5045374</w:t>
+        <w:t xml:space="preserve">Have a look at the following record for </w:t>
+      </w:r>
+      <w:r>
+        <w:t xml:space="preserve">a </w:t>
+      </w:r>
+      <w:r>
+        <w:t>data set in Zenodo repository:</w:t>
+      </w:r>
+    </w:p>
+    <w:p>
+      <w:hyperlink r:id="rId5" w:history="1">
+        <w:r>
+          <w:rPr>
+            <w:rStyle w:val="Hyperlink"/>
+          </w:rPr>
+          <w:t>https://doi.org/10.5281/zenodo.5</w:t>
+        </w:r>
+        <w:r>
+          <w:rPr>
+            <w:rStyle w:val="Hyperlink"/>
+          </w:rPr>
+          <w:t>0</w:t>
+        </w:r>
+        <w:r>
+          <w:rPr>
+            <w:rStyle w:val="Hyperlink"/>
+          </w:rPr>
+          <w:t>45374</w:t>
+        </w:r>
+      </w:hyperlink>
+      <w:r>
+        <w:t xml:space="preserve"> </w:t>
       </w:r>
     </w:p>
     <w:p>
@@ -201,15 +247,13 @@
     <w:p/>
     <w:p>
       <w:r>
-        <w:t>ACCESSIBLE (The (meta</w:t>
-      </w:r>
-      <w:proofErr w:type="gramStart"/>
-      <w:r>
-        <w:t>)data</w:t>
-      </w:r>
-      <w:proofErr w:type="gramEnd"/>
-      <w:r>
-        <w:t xml:space="preserve"> retrievable by their identifier using a standard web protocols):</w:t>
+        <w:t>ACCESSIBLE (The (meta)data retrieva</w:t>
+      </w:r>
+      <w:r>
+        <w:t xml:space="preserve">ble by their identifier using </w:t>
+      </w:r>
+      <w:r>
+        <w:t>standard web protocols):</w:t>
       </w:r>
     </w:p>
     <w:p/>
@@ -223,14 +267,35 @@
     <w:p/>
     <w:p>
       <w:r>
-        <w:t>REUSABLE (data should be well-described so that they can be replicated and/or combined in different settings, reuse states with a clear licence):</w:t>
+        <w:t xml:space="preserve">REUSABLE (data should be well-described so that they can be replicated and/or combined in different settings, </w:t>
+      </w:r>
+      <w:r>
+        <w:t xml:space="preserve">and any conditions on </w:t>
+      </w:r>
+      <w:r>
+        <w:t>reuse state</w:t>
+      </w:r>
+      <w:r>
+        <w:t xml:space="preserve">d clearly </w:t>
+      </w:r>
+      <w:r>
+        <w:t>with a licence):</w:t>
       </w:r>
     </w:p>
     <w:p/>
     <w:p/>
     <w:p>
       <w:r>
-        <w:t>2. Skim through the data set description (HINT there is also a README), try to judge using marks from 0 to 5 (5 best) if</w:t>
+        <w:t xml:space="preserve">2. Skim through the data set description (HINT there is also a README), try to judge </w:t>
+      </w:r>
+      <w:r>
+        <w:t xml:space="preserve">the following, and indicate your evaluation </w:t>
+      </w:r>
+      <w:r>
+        <w:t xml:space="preserve">using marks from 0 to 5 (5 best) </w:t>
+      </w:r>
+      <w:r>
+        <w:t xml:space="preserve">as to whether: </w:t>
       </w:r>
     </w:p>
     <w:p>
@@ -248,7 +313,19 @@
       </w:r>
       <w:r>
         <w:tab/>
-        <w:t>It is clear why (what for) the data could be used:</w:t>
+        <w:t xml:space="preserve">It </w:t>
+      </w:r>
+      <w:r>
+        <w:t>is clear why</w:t>
+      </w:r>
+      <w:r>
+        <w:t xml:space="preserve"> the data could be used</w:t>
+      </w:r>
+      <w:r>
+        <w:t xml:space="preserve"> (ie what for)</w:t>
+      </w:r>
+      <w:r>
+        <w:t>:</w:t>
       </w:r>
     </w:p>
     <w:p>
@@ -266,13 +343,8 @@
       </w:r>
       <w:r>
         <w:tab/>
-        <w:t xml:space="preserve">How confident will you be to work with this data </w:t>
-      </w:r>
-      <w:proofErr w:type="gramStart"/>
-      <w:r>
-        <w:t>set:</w:t>
-      </w:r>
-      <w:proofErr w:type="gramEnd"/>
+        <w:t>How confident will you be to work with this data set:</w:t>
+      </w:r>
     </w:p>
     <w:p>
       <w:r>
@@ -301,6 +373,9 @@
     </w:p>
     <w:p/>
     <w:p>
+      <w:pPr>
+        <w:pStyle w:val="Heading2"/>
+      </w:pPr>
       <w:r>
         <w:t xml:space="preserve">Exercise 2: Dataset discovery  </w:t>
       </w:r>
@@ -317,26 +392,19 @@
     </w:p>
     <w:p>
       <w:r>
-        <w:t xml:space="preserve">- </w:t>
-      </w:r>
-      <w:proofErr w:type="gramStart"/>
-      <w:r>
-        <w:t>similar</w:t>
-      </w:r>
-      <w:proofErr w:type="gramEnd"/>
-      <w:r>
-        <w:t xml:space="preserve"> data sets in </w:t>
-      </w:r>
-      <w:proofErr w:type="spellStart"/>
-      <w:r>
-        <w:t>Zenodo</w:t>
-      </w:r>
-      <w:proofErr w:type="spellEnd"/>
+        <w:t>- similar data sets in Zenodo</w:t>
+      </w:r>
     </w:p>
     <w:p/>
     <w:p>
       <w:r>
-        <w:t>Judge using marks from 0 to 5 (5 best)</w:t>
+        <w:t xml:space="preserve">Judge </w:t>
+      </w:r>
+      <w:r>
+        <w:t xml:space="preserve">the following, indicating your assessment </w:t>
+      </w:r>
+      <w:r>
+        <w:t>using marks from 0 to 5 (5 best)</w:t>
       </w:r>
     </w:p>
     <w:p>
@@ -345,14 +413,25 @@
       </w:r>
       <w:r>
         <w:tab/>
-      </w:r>
-      <w:proofErr w:type="gramStart"/>
-      <w:r>
-        <w:t>how</w:t>
-      </w:r>
-      <w:proofErr w:type="gramEnd"/>
-      <w:r>
-        <w:t xml:space="preserve"> easy is to find similar or interesting dataset:</w:t>
+        <w:t xml:space="preserve">how easy </w:t>
+      </w:r>
+      <w:r>
+        <w:t xml:space="preserve">it </w:t>
+      </w:r>
+      <w:r>
+        <w:t>is to find similar or interesting data</w:t>
+      </w:r>
+      <w:r>
+        <w:t xml:space="preserve"> </w:t>
+      </w:r>
+      <w:r>
+        <w:t>set</w:t>
+      </w:r>
+      <w:r>
+        <w:t>s</w:t>
+      </w:r>
+      <w:r>
+        <w:t>:</w:t>
       </w:r>
     </w:p>
     <w:p>
@@ -367,7 +446,19 @@
         <w:t xml:space="preserve"> other</w:t>
       </w:r>
       <w:r>
-        <w:t xml:space="preserve"> dataset </w:t>
+        <w:t xml:space="preserve"> data</w:t>
+      </w:r>
+      <w:r>
+        <w:t xml:space="preserve"> </w:t>
+      </w:r>
+      <w:r>
+        <w:t>set</w:t>
+      </w:r>
+      <w:r>
+        <w:t>s</w:t>
+      </w:r>
+      <w:r>
+        <w:t xml:space="preserve"> </w:t>
       </w:r>
       <w:r>
         <w:t>are</w:t>
@@ -382,7 +473,18 @@
       </w:r>
       <w:r>
         <w:tab/>
-        <w:t>It is clear why (what for) the data could be used:</w:t>
+        <w:t>It is clear why</w:t>
+      </w:r>
+      <w:bookmarkStart w:id="0" w:name="_GoBack"/>
+      <w:bookmarkEnd w:id="0"/>
+      <w:r>
+        <w:t xml:space="preserve"> the data could be used</w:t>
+      </w:r>
+      <w:r>
+        <w:t xml:space="preserve"> (ie what for)</w:t>
+      </w:r>
+      <w:r>
+        <w:t>:</w:t>
       </w:r>
     </w:p>
     <w:p>
@@ -401,12 +503,12 @@
     </w:p>
     <w:p>
       <w:r>
+        <w:lastRenderedPageBreak/>
         <w:t>DONE:</w:t>
       </w:r>
     </w:p>
     <w:p>
       <w:r>
-        <w:lastRenderedPageBreak/>
         <w:t xml:space="preserve"> ------------------------------------------------------------------------------------------------------------------</w:t>
       </w:r>
     </w:p>
@@ -429,23 +531,7 @@
     </w:p>
     <w:p>
       <w:r>
-        <w:t xml:space="preserve">Have a look at </w:t>
-      </w:r>
-      <w:proofErr w:type="spellStart"/>
-      <w:r>
-        <w:t>mRNAseq</w:t>
-      </w:r>
-      <w:proofErr w:type="spellEnd"/>
-      <w:r>
-        <w:t xml:space="preserve"> accession 'E-MTAB-7933' in [</w:t>
-      </w:r>
-      <w:proofErr w:type="spellStart"/>
-      <w:r>
-        <w:t>ArrayExpress</w:t>
-      </w:r>
-      <w:proofErr w:type="spellEnd"/>
-      <w:r>
-        <w:t xml:space="preserve">] </w:t>
+        <w:t xml:space="preserve">Have a look at mRNAseq accession 'E-MTAB-7933' in [ArrayExpress] </w:t>
       </w:r>
     </w:p>
     <w:p>
@@ -460,20 +546,7 @@
       </w:r>
       <w:r>
         <w:tab/>
-        <w:t xml:space="preserve">What makes it better than </w:t>
-      </w:r>
-      <w:proofErr w:type="spellStart"/>
-      <w:proofErr w:type="gramStart"/>
-      <w:r>
-        <w:t>Zenodo</w:t>
-      </w:r>
-      <w:proofErr w:type="spellEnd"/>
-      <w:r>
-        <w:t>:</w:t>
-      </w:r>
-      <w:proofErr w:type="gramEnd"/>
-      <w:r>
-        <w:t xml:space="preserve"> </w:t>
+        <w:t xml:space="preserve">What makes it better than Zenodo: </w:t>
       </w:r>
     </w:p>
     <w:p/>
@@ -484,13 +557,8 @@
       </w:r>
       <w:r>
         <w:tab/>
-        <w:t xml:space="preserve">What domain specific features can you </w:t>
-      </w:r>
-      <w:proofErr w:type="gramStart"/>
-      <w:r>
-        <w:t>see:</w:t>
-      </w:r>
-      <w:proofErr w:type="gramEnd"/>
+        <w:t>What domain specific features can you see:</w:t>
+      </w:r>
     </w:p>
     <w:p/>
     <w:p>
@@ -522,20 +590,7 @@
       </w:r>
       <w:r>
         <w:tab/>
-        <w:t xml:space="preserve">What makes it better than </w:t>
-      </w:r>
-      <w:proofErr w:type="spellStart"/>
-      <w:proofErr w:type="gramStart"/>
-      <w:r>
-        <w:t>Zenodo</w:t>
-      </w:r>
-      <w:proofErr w:type="spellEnd"/>
-      <w:r>
-        <w:t>:</w:t>
-      </w:r>
-      <w:proofErr w:type="gramEnd"/>
-      <w:r>
-        <w:t xml:space="preserve"> </w:t>
+        <w:t xml:space="preserve">What makes it better than Zenodo: </w:t>
       </w:r>
     </w:p>
     <w:p>
@@ -559,13 +614,8 @@
       </w:r>
       <w:r>
         <w:tab/>
-        <w:t xml:space="preserve">What domain specific features can you </w:t>
-      </w:r>
-      <w:proofErr w:type="gramStart"/>
-      <w:r>
-        <w:t>see:</w:t>
-      </w:r>
-      <w:proofErr w:type="gramEnd"/>
+        <w:t>What domain specific features can you see:</w:t>
+      </w:r>
     </w:p>
     <w:p>
       <w:r>
@@ -593,11 +643,6 @@
     </w:p>
     <w:p>
       <w:r>
-        <w:t>-</w:t>
-      </w:r>
-    </w:p>
-    <w:p>
-      <w:r>
         <w:lastRenderedPageBreak/>
         <w:t>-</w:t>
       </w:r>
@@ -609,6 +654,11 @@
     </w:p>
     <w:p>
       <w:r>
+        <w:t>-</w:t>
+      </w:r>
+    </w:p>
+    <w:p>
+      <w:r>
         <w:t xml:space="preserve"> </w:t>
       </w:r>
     </w:p>
@@ -619,39 +669,7 @@
     </w:p>
     <w:p>
       <w:r>
-        <w:t xml:space="preserve">Have a look at the </w:t>
-      </w:r>
-      <w:proofErr w:type="spellStart"/>
-      <w:r>
-        <w:t>synthethic</w:t>
-      </w:r>
-      <w:proofErr w:type="spellEnd"/>
-      <w:r>
-        <w:t xml:space="preserve"> part record '</w:t>
-      </w:r>
-      <w:proofErr w:type="spellStart"/>
-      <w:r>
-        <w:t>SubtilinReceiver_spaRK_separated</w:t>
-      </w:r>
-      <w:proofErr w:type="spellEnd"/>
-      <w:r>
-        <w:t>' within the '</w:t>
-      </w:r>
-      <w:proofErr w:type="spellStart"/>
-      <w:r>
-        <w:t>bsu</w:t>
-      </w:r>
-      <w:proofErr w:type="spellEnd"/>
-      <w:r>
-        <w:t>' collection in [SynBioHub</w:t>
-      </w:r>
-      <w:proofErr w:type="gramStart"/>
-      <w:r>
-        <w:t>](</w:t>
-      </w:r>
-      <w:proofErr w:type="gramEnd"/>
-      <w:r>
-        <w:t xml:space="preserve">https://synbiohub.org/public/bsu/SubtilinReceiver_spaRK_separated/1)  </w:t>
+        <w:t xml:space="preserve">Have a look at the synthethic part record 'SubtilinReceiver_spaRK_separated' within the 'bsu' collection in [SynBioHub](https://synbiohub.org/public/bsu/SubtilinReceiver_spaRK_separated/1)  </w:t>
       </w:r>
     </w:p>
     <w:p>
@@ -660,20 +678,7 @@
       </w:r>
       <w:r>
         <w:tab/>
-        <w:t xml:space="preserve">What makes it better than </w:t>
-      </w:r>
-      <w:proofErr w:type="spellStart"/>
-      <w:proofErr w:type="gramStart"/>
-      <w:r>
-        <w:t>Zenodo</w:t>
-      </w:r>
-      <w:proofErr w:type="spellEnd"/>
-      <w:r>
-        <w:t>:</w:t>
-      </w:r>
-      <w:proofErr w:type="gramEnd"/>
-      <w:r>
-        <w:t xml:space="preserve"> </w:t>
+        <w:t xml:space="preserve">What makes it better than Zenodo: </w:t>
       </w:r>
     </w:p>
     <w:p>
@@ -697,13 +702,8 @@
       </w:r>
       <w:r>
         <w:tab/>
-        <w:t xml:space="preserve">What domain specific features can you </w:t>
-      </w:r>
-      <w:proofErr w:type="gramStart"/>
-      <w:r>
-        <w:t>see:</w:t>
-      </w:r>
-      <w:proofErr w:type="gramEnd"/>
+        <w:t>What domain specific features can you see:</w:t>
+      </w:r>
     </w:p>
     <w:p>
       <w:r>
@@ -765,20 +765,7 @@
       </w:r>
       <w:r>
         <w:tab/>
-        <w:t xml:space="preserve">What makes it better than </w:t>
-      </w:r>
-      <w:proofErr w:type="spellStart"/>
-      <w:proofErr w:type="gramStart"/>
-      <w:r>
-        <w:t>Zenodo</w:t>
-      </w:r>
-      <w:proofErr w:type="spellEnd"/>
-      <w:r>
-        <w:t>:</w:t>
-      </w:r>
-      <w:proofErr w:type="gramEnd"/>
-      <w:r>
-        <w:t xml:space="preserve"> </w:t>
+        <w:t xml:space="preserve">What makes it better than Zenodo: </w:t>
       </w:r>
     </w:p>
     <w:p/>
@@ -789,13 +776,8 @@
       </w:r>
       <w:r>
         <w:tab/>
-        <w:t xml:space="preserve">What domain specific features can you </w:t>
-      </w:r>
-      <w:proofErr w:type="gramStart"/>
-      <w:r>
-        <w:t>see:</w:t>
-      </w:r>
-      <w:proofErr w:type="gramEnd"/>
+        <w:t>What domain specific features can you see:</w:t>
+      </w:r>
     </w:p>
     <w:p/>
     <w:p/>
@@ -812,38 +794,17 @@
     <w:p/>
     <w:p>
       <w:r>
-        <w:t>Have a look at the metabolomics record 'MTBLS2289' in [Metabolights</w:t>
-      </w:r>
-      <w:proofErr w:type="gramStart"/>
-      <w:r>
-        <w:t>](</w:t>
-      </w:r>
-      <w:proofErr w:type="gramEnd"/>
-      <w:r>
-        <w:t>https://www.ebi.ac.uk/metabolights/MTBLS2289/descriptors)</w:t>
-      </w:r>
-    </w:p>
-    <w:p>
-      <w:r>
         <w:lastRenderedPageBreak/>
+        <w:t>Have a look at the metabolomics record 'MTBLS2289' in [Metabolights](https://www.ebi.ac.uk/metabolights/MTBLS2289/descriptors)</w:t>
+      </w:r>
+    </w:p>
+    <w:p>
+      <w:r>
         <w:t>•</w:t>
       </w:r>
       <w:r>
         <w:tab/>
-        <w:t xml:space="preserve">What makes it better than </w:t>
-      </w:r>
-      <w:proofErr w:type="spellStart"/>
-      <w:proofErr w:type="gramStart"/>
-      <w:r>
-        <w:t>Zenodo</w:t>
-      </w:r>
-      <w:proofErr w:type="spellEnd"/>
-      <w:r>
-        <w:t>:</w:t>
-      </w:r>
-      <w:proofErr w:type="gramEnd"/>
-      <w:r>
-        <w:t xml:space="preserve"> </w:t>
+        <w:t xml:space="preserve">What makes it better than Zenodo: </w:t>
       </w:r>
     </w:p>
     <w:p/>
@@ -854,13 +815,8 @@
       </w:r>
       <w:r>
         <w:tab/>
-        <w:t xml:space="preserve">What domain specific features can you </w:t>
-      </w:r>
-      <w:proofErr w:type="gramStart"/>
-      <w:r>
-        <w:t>see:</w:t>
-      </w:r>
-      <w:proofErr w:type="gramEnd"/>
+        <w:t>What domain specific features can you see:</w:t>
+      </w:r>
     </w:p>
     <w:p/>
     <w:p/>
@@ -904,42 +860,16 @@
         <w:t xml:space="preserve">Using </w:t>
       </w:r>
       <w:r>
-        <w:t>[</w:t>
-      </w:r>
-      <w:proofErr w:type="spellStart"/>
-      <w:r>
-        <w:t>Fairsharing</w:t>
-      </w:r>
-      <w:proofErr w:type="spellEnd"/>
-      <w:proofErr w:type="gramStart"/>
-      <w:r>
-        <w:t>](</w:t>
-      </w:r>
-      <w:proofErr w:type="gramEnd"/>
-      <w:r>
-        <w:fldChar w:fldCharType="begin"/>
-      </w:r>
-      <w:r>
-        <w:instrText xml:space="preserve"> HYPERLINK "</w:instrText>
-      </w:r>
-      <w:r>
-        <w:instrText>https://fairsharing.org/</w:instrText>
-      </w:r>
-      <w:r>
-        <w:instrText xml:space="preserve">" </w:instrText>
-      </w:r>
-      <w:r>
-        <w:fldChar w:fldCharType="separate"/>
-      </w:r>
-      <w:r>
-        <w:rPr>
-          <w:rStyle w:val="Hyperlink"/>
-        </w:rPr>
-        <w:t>https://fairsharing.org/</w:t>
-      </w:r>
-      <w:r>
-        <w:fldChar w:fldCharType="end"/>
-      </w:r>
+        <w:t>[Fairsharing](</w:t>
+      </w:r>
+      <w:hyperlink r:id="rId6" w:history="1">
+        <w:r>
+          <w:rPr>
+            <w:rStyle w:val="Hyperlink"/>
+          </w:rPr>
+          <w:t>https://fairsharing.org/</w:t>
+        </w:r>
+      </w:hyperlink>
       <w:r>
         <w:t>)</w:t>
       </w:r>
@@ -976,13 +906,8 @@
       <w:r>
         <w:t xml:space="preserve">Find a recommended repo for </w:t>
       </w:r>
-      <w:proofErr w:type="gramStart"/>
-      <w:r>
-        <w:t>Your</w:t>
-      </w:r>
-      <w:proofErr w:type="gramEnd"/>
-      <w:r>
-        <w:t xml:space="preserve"> favourite/chosen data type</w:t>
+      <w:r>
+        <w:t>Your favourite/chosen data type</w:t>
       </w:r>
       <w:r>
         <w:t xml:space="preserve"> (write both repo and data type)</w:t>
@@ -1000,12 +925,7 @@
     <w:p/>
     <w:p>
       <w:r>
-        <w:t xml:space="preserve">d) </w:t>
-      </w:r>
-      <w:bookmarkStart w:id="0" w:name="_GoBack"/>
-      <w:bookmarkEnd w:id="0"/>
-      <w:r>
-        <w:t>What’s your favourite research data repository? Why?</w:t>
+        <w:t>d) What’s your favourite research data repository? Why?</w:t>
       </w:r>
     </w:p>
     <w:p/>
@@ -1017,6 +937,7 @@
     </w:p>
     <w:p>
       <w:r>
+        <w:lastRenderedPageBreak/>
         <w:t xml:space="preserve"> -----------------------------------------------------------------------------------------------------------</w:t>
       </w:r>
     </w:p>
@@ -1039,15 +960,7 @@
       </w:r>
       <w:r>
         <w:tab/>
-        <w:t xml:space="preserve">Why is choosing a domain specific repositories over </w:t>
-      </w:r>
-      <w:proofErr w:type="spellStart"/>
-      <w:r>
-        <w:t>zenodo</w:t>
-      </w:r>
-      <w:proofErr w:type="spellEnd"/>
-      <w:r>
-        <w:t xml:space="preserve"> more FAIR?</w:t>
+        <w:t>Why is choosing a domain specific repositories over zenodo more FAIR?</w:t>
       </w:r>
     </w:p>
     <w:p/>
@@ -1068,12 +981,7 @@
       </w:r>
       <w:r>
         <w:tab/>
-      </w:r>
-      <w:r>
-        <w:t>What to do if your publication contains multiple data types</w:t>
-      </w:r>
-      <w:r>
-        <w:t>?</w:t>
+        <w:t>What to do if your publication contains multiple data types?</w:t>
       </w:r>
     </w:p>
     <w:p/>
@@ -8852,6 +8760,27 @@
     <w:name w:val="Normal"/>
     <w:qFormat/>
   </w:style>
+  <w:style w:type="paragraph" w:styleId="Heading1">
+    <w:name w:val="heading 1"/>
+    <w:basedOn w:val="Normal"/>
+    <w:next w:val="Normal"/>
+    <w:link w:val="Heading1Char"/>
+    <w:uiPriority w:val="9"/>
+    <w:qFormat/>
+    <w:rsid w:val="0024650C"/>
+    <w:pPr>
+      <w:keepNext/>
+      <w:keepLines/>
+      <w:spacing w:before="240" w:after="0"/>
+      <w:outlineLvl w:val="0"/>
+    </w:pPr>
+    <w:rPr>
+      <w:rFonts w:asciiTheme="majorHAnsi" w:eastAsiaTheme="majorEastAsia" w:hAnsiTheme="majorHAnsi" w:cstheme="majorBidi"/>
+      <w:color w:val="2E74B5" w:themeColor="accent1" w:themeShade="BF"/>
+      <w:sz w:val="32"/>
+      <w:szCs w:val="32"/>
+    </w:rPr>
+  </w:style>
   <w:style w:type="paragraph" w:styleId="Heading2">
     <w:name w:val="heading 2"/>
     <w:basedOn w:val="Normal"/>
@@ -8880,7 +8809,6 @@
     <w:next w:val="Normal"/>
     <w:link w:val="Heading3Char"/>
     <w:uiPriority w:val="9"/>
-    <w:semiHidden/>
     <w:unhideWhenUsed/>
     <w:qFormat/>
     <w:rsid w:val="00C534DF"/>
@@ -8990,7 +8918,6 @@
     <w:basedOn w:val="DefaultParagraphFont"/>
     <w:link w:val="Heading3"/>
     <w:uiPriority w:val="9"/>
-    <w:semiHidden/>
     <w:rsid w:val="00C534DF"/>
     <w:rPr>
       <w:rFonts w:asciiTheme="majorHAnsi" w:eastAsiaTheme="majorEastAsia" w:hAnsiTheme="majorHAnsi" w:cstheme="majorBidi"/>
@@ -9007,6 +8934,31 @@
     <w:rsid w:val="00C35C27"/>
     <w:rPr>
       <w:color w:val="0563C1" w:themeColor="hyperlink"/>
+      <w:u w:val="single"/>
+    </w:rPr>
+  </w:style>
+  <w:style w:type="character" w:customStyle="1" w:styleId="Heading1Char">
+    <w:name w:val="Heading 1 Char"/>
+    <w:basedOn w:val="DefaultParagraphFont"/>
+    <w:link w:val="Heading1"/>
+    <w:uiPriority w:val="9"/>
+    <w:rsid w:val="0024650C"/>
+    <w:rPr>
+      <w:rFonts w:asciiTheme="majorHAnsi" w:eastAsiaTheme="majorEastAsia" w:hAnsiTheme="majorHAnsi" w:cstheme="majorBidi"/>
+      <w:color w:val="2E74B5" w:themeColor="accent1" w:themeShade="BF"/>
+      <w:sz w:val="32"/>
+      <w:szCs w:val="32"/>
+    </w:rPr>
+  </w:style>
+  <w:style w:type="character" w:styleId="FollowedHyperlink">
+    <w:name w:val="FollowedHyperlink"/>
+    <w:basedOn w:val="DefaultParagraphFont"/>
+    <w:uiPriority w:val="99"/>
+    <w:semiHidden/>
+    <w:unhideWhenUsed/>
+    <w:rsid w:val="0024650C"/>
+    <w:rPr>
+      <w:color w:val="954F72" w:themeColor="followedHyperlink"/>
       <w:u w:val="single"/>
     </w:rPr>
   </w:style>

</xml_diff>

<commit_message>
readability including removing square brackets from links to repos
</commit_message>
<xml_diff>
--- a/instructors/fair-4-leaders-part2.docx
+++ b/instructors/fair-4-leaders-part2.docx
@@ -181,7 +181,7 @@
     <w:p/>
     <w:p>
       <w:pPr>
-        <w:pStyle w:val="Heading3"/>
+        <w:pStyle w:val="Heading2"/>
       </w:pPr>
       <w:r>
         <w:t>Exercise 1: Public general record</w:t>
@@ -475,8 +475,6 @@
         <w:tab/>
         <w:t>It is clear why</w:t>
       </w:r>
-      <w:bookmarkStart w:id="0" w:name="_GoBack"/>
-      <w:bookmarkEnd w:id="0"/>
       <w:r>
         <w:t xml:space="preserve"> the data could be used</w:t>
       </w:r>
@@ -514,8 +512,14 @@
     </w:p>
     <w:p/>
     <w:p>
-      <w:r>
-        <w:t>Exercise 3: Domain specific repositories.</w:t>
+      <w:pPr>
+        <w:pStyle w:val="Heading2"/>
+      </w:pPr>
+      <w:r>
+        <w:t>Exercise 3: Domain specific rep</w:t>
+      </w:r>
+      <w:r>
+        <w:t>ositories</w:t>
       </w:r>
     </w:p>
     <w:p/>
@@ -531,7 +535,13 @@
     </w:p>
     <w:p>
       <w:r>
-        <w:t xml:space="preserve">Have a look at mRNAseq accession 'E-MTAB-7933' in [ArrayExpress] </w:t>
+        <w:t>Have a look at mRNA</w:t>
+      </w:r>
+      <w:r>
+        <w:t>seq accession 'E-MTAB-7933' in ArrayExpress</w:t>
+      </w:r>
+      <w:r>
+        <w:t xml:space="preserve"> </w:t>
       </w:r>
     </w:p>
     <w:p>
@@ -546,7 +556,13 @@
       </w:r>
       <w:r>
         <w:tab/>
-        <w:t xml:space="preserve">What makes it better than Zenodo: </w:t>
+        <w:t>What makes it better than Zenodo</w:t>
+      </w:r>
+      <w:r>
+        <w:t>?</w:t>
+      </w:r>
+      <w:r>
+        <w:t xml:space="preserve">: </w:t>
       </w:r>
     </w:p>
     <w:p/>
@@ -557,7 +573,13 @@
       </w:r>
       <w:r>
         <w:tab/>
-        <w:t>What domain specific features can you see:</w:t>
+        <w:t>What domain specific features can you see</w:t>
+      </w:r>
+      <w:r>
+        <w:t>?</w:t>
+      </w:r>
+      <w:r>
+        <w:t>:</w:t>
       </w:r>
     </w:p>
     <w:p/>
@@ -575,7 +597,10 @@
     <w:p/>
     <w:p>
       <w:r>
-        <w:t>Have a look at microscopy 'project-1101' in [IDR]</w:t>
+        <w:t>Have a look a</w:t>
+      </w:r>
+      <w:r>
+        <w:t xml:space="preserve">t microscopy 'project-1101' in IDR </w:t>
       </w:r>
     </w:p>
     <w:p>
@@ -590,7 +615,13 @@
       </w:r>
       <w:r>
         <w:tab/>
-        <w:t xml:space="preserve">What makes it better than Zenodo: </w:t>
+        <w:t>What makes it better than Zenodo</w:t>
+      </w:r>
+      <w:r>
+        <w:t>?</w:t>
+      </w:r>
+      <w:r>
+        <w:t xml:space="preserve">: </w:t>
       </w:r>
     </w:p>
     <w:p>
@@ -614,7 +645,13 @@
       </w:r>
       <w:r>
         <w:tab/>
-        <w:t>What domain specific features can you see:</w:t>
+        <w:t>What domain specific features can you see</w:t>
+      </w:r>
+      <w:r>
+        <w:t>?</w:t>
+      </w:r>
+      <w:r>
+        <w:t>:</w:t>
       </w:r>
     </w:p>
     <w:p>
@@ -669,7 +706,19 @@
     </w:p>
     <w:p>
       <w:r>
-        <w:t xml:space="preserve">Have a look at the synthethic part record 'SubtilinReceiver_spaRK_separated' within the 'bsu' collection in [SynBioHub](https://synbiohub.org/public/bsu/SubtilinReceiver_spaRK_separated/1)  </w:t>
+        <w:t xml:space="preserve">Have a look at the synthethic part record 'SubtilinReceiver_spaRK_separated' </w:t>
+      </w:r>
+      <w:r>
+        <w:t xml:space="preserve">within the 'bsu' collection in </w:t>
+      </w:r>
+      <w:r>
+        <w:t>SynBioHub</w:t>
+      </w:r>
+      <w:r>
+        <w:t xml:space="preserve"> </w:t>
+      </w:r>
+      <w:r>
+        <w:t xml:space="preserve">(https://synbiohub.org/public/bsu/SubtilinReceiver_spaRK_separated/1)  </w:t>
       </w:r>
     </w:p>
     <w:p>
@@ -678,7 +727,13 @@
       </w:r>
       <w:r>
         <w:tab/>
-        <w:t xml:space="preserve">What makes it better than Zenodo: </w:t>
+        <w:t>What makes it better than Zenodo</w:t>
+      </w:r>
+      <w:r>
+        <w:t>?</w:t>
+      </w:r>
+      <w:r>
+        <w:t xml:space="preserve">: </w:t>
       </w:r>
     </w:p>
     <w:p>
@@ -702,7 +757,13 @@
       </w:r>
       <w:r>
         <w:tab/>
-        <w:t>What domain specific features can you see:</w:t>
+        <w:t>What domain specific features can you see</w:t>
+      </w:r>
+      <w:r>
+        <w:t>?</w:t>
+      </w:r>
+      <w:r>
+        <w:t>:</w:t>
       </w:r>
     </w:p>
     <w:p>
@@ -751,7 +812,10 @@
     </w:p>
     <w:p>
       <w:r>
-        <w:t>Have a look at the proteomics record 'PXD013039' in [PRIDE]</w:t>
+        <w:t>Have a look at the pr</w:t>
+      </w:r>
+      <w:r>
+        <w:t xml:space="preserve">oteomics record 'PXD013039' in PRIDE </w:t>
       </w:r>
     </w:p>
     <w:p>
@@ -765,7 +829,13 @@
       </w:r>
       <w:r>
         <w:tab/>
-        <w:t xml:space="preserve">What makes it better than Zenodo: </w:t>
+        <w:t>What makes it better than Zenodo</w:t>
+      </w:r>
+      <w:r>
+        <w:t>?</w:t>
+      </w:r>
+      <w:r>
+        <w:t xml:space="preserve">: </w:t>
       </w:r>
     </w:p>
     <w:p/>
@@ -776,7 +846,13 @@
       </w:r>
       <w:r>
         <w:tab/>
-        <w:t>What domain specific features can you see:</w:t>
+        <w:t>What domain specific features can you see</w:t>
+      </w:r>
+      <w:r>
+        <w:t>?</w:t>
+      </w:r>
+      <w:r>
+        <w:t>:</w:t>
       </w:r>
     </w:p>
     <w:p/>
@@ -795,7 +871,19 @@
     <w:p>
       <w:r>
         <w:lastRenderedPageBreak/>
-        <w:t>Have a look at the metabolomics record 'MTBLS2289' in [Metabolights](https://www.ebi.ac.uk/metabolights/MTBLS2289/descriptors)</w:t>
+        <w:t>Have a look at the meta</w:t>
+      </w:r>
+      <w:r>
+        <w:t xml:space="preserve">bolomics record 'MTBLS2289' in </w:t>
+      </w:r>
+      <w:r>
+        <w:t>Metabolights</w:t>
+      </w:r>
+      <w:r>
+        <w:t xml:space="preserve"> </w:t>
+      </w:r>
+      <w:r>
+        <w:t>(https://www.ebi.ac.uk/metabolights/MTBLS2289/descriptors)</w:t>
       </w:r>
     </w:p>
     <w:p>
@@ -804,7 +892,13 @@
       </w:r>
       <w:r>
         <w:tab/>
-        <w:t xml:space="preserve">What makes it better than Zenodo: </w:t>
+        <w:t>What makes it better than Zenodo</w:t>
+      </w:r>
+      <w:r>
+        <w:t>?</w:t>
+      </w:r>
+      <w:r>
+        <w:t xml:space="preserve">: </w:t>
       </w:r>
     </w:p>
     <w:p/>
@@ -815,7 +909,13 @@
       </w:r>
       <w:r>
         <w:tab/>
-        <w:t>What domain specific features can you see:</w:t>
+        <w:t>What domain specific features can you see</w:t>
+      </w:r>
+      <w:r>
+        <w:t>?</w:t>
+      </w:r>
+      <w:r>
+        <w:t>:</w:t>
       </w:r>
     </w:p>
     <w:p/>
@@ -845,6 +945,9 @@
     <w:p/>
     <w:p/>
     <w:p>
+      <w:pPr>
+        <w:pStyle w:val="Heading2"/>
+      </w:pPr>
       <w:r>
         <w:t>Exercise 4: Finding a repository</w:t>
       </w:r>
@@ -860,14 +963,34 @@
         <w:t xml:space="preserve">Using </w:t>
       </w:r>
       <w:r>
-        <w:t>[Fairsharing](</w:t>
+        <w:t>Fairsharing</w:t>
+      </w:r>
+      <w:r>
+        <w:t xml:space="preserve"> </w:t>
+      </w:r>
+      <w:r>
+        <w:t>(</w:t>
       </w:r>
       <w:hyperlink r:id="rId6" w:history="1">
         <w:r>
           <w:rPr>
             <w:rStyle w:val="Hyperlink"/>
           </w:rPr>
-          <w:t>https://fairsharing.org/</w:t>
+          <w:t>https://fairshar</w:t>
+        </w:r>
+        <w:bookmarkStart w:id="0" w:name="_GoBack"/>
+        <w:bookmarkEnd w:id="0"/>
+        <w:r>
+          <w:rPr>
+            <w:rStyle w:val="Hyperlink"/>
+          </w:rPr>
+          <w:t>i</w:t>
+        </w:r>
+        <w:r>
+          <w:rPr>
+            <w:rStyle w:val="Hyperlink"/>
+          </w:rPr>
+          <w:t>ng.org/</w:t>
         </w:r>
       </w:hyperlink>
       <w:r>
@@ -877,13 +1000,25 @@
         <w:t xml:space="preserve"> or </w:t>
       </w:r>
       <w:r>
-        <w:t>[Registry of reposit</w:t>
+        <w:t xml:space="preserve">Registry of </w:t>
+      </w:r>
+      <w:r>
+        <w:t xml:space="preserve">research data </w:t>
+      </w:r>
+      <w:r>
+        <w:t>reposit</w:t>
       </w:r>
       <w:r>
         <w:t xml:space="preserve">ories </w:t>
       </w:r>
       <w:r>
-        <w:t>re3data](https://www.re3data.org/)</w:t>
+        <w:t>re3data</w:t>
+      </w:r>
+      <w:r>
+        <w:t xml:space="preserve"> </w:t>
+      </w:r>
+      <w:r>
+        <w:t>(https://www.re3data.org/)</w:t>
       </w:r>
     </w:p>
     <w:p/>
@@ -941,26 +1076,60 @@
         <w:t xml:space="preserve"> -----------------------------------------------------------------------------------------------------------</w:t>
       </w:r>
     </w:p>
+    <w:p>
+      <w:pPr>
+        <w:pStyle w:val="Heading2"/>
+      </w:pPr>
+      <w:r>
+        <w:t>Exercise 5: Wrap up discussion</w:t>
+      </w:r>
+    </w:p>
+    <w:p/>
+    <w:p>
+      <w:r>
+        <w:t>Discuss the following questions:</w:t>
+      </w:r>
+    </w:p>
+    <w:p>
+      <w:r>
+        <w:t>•</w:t>
+      </w:r>
+      <w:r>
+        <w:tab/>
+        <w:t>Why is choosing a domain specific repositor</w:t>
+      </w:r>
+      <w:r>
+        <w:t>y(</w:t>
+      </w:r>
+      <w:r>
+        <w:t>ies</w:t>
+      </w:r>
+      <w:r>
+        <w:t>) over Z</w:t>
+      </w:r>
+      <w:r>
+        <w:t>enodo more FAIR?</w:t>
+      </w:r>
+    </w:p>
     <w:p/>
     <w:p/>
     <w:p>
       <w:r>
-        <w:t>Exercise 5: Wrap up discussion</w:t>
+        <w:t>•</w:t>
+      </w:r>
+      <w:r>
+        <w:tab/>
+        <w:t>How can selecting a repository for your data as soon as you do an experiment (or even before!) benefit your research and help your data become FAIR?</w:t>
       </w:r>
     </w:p>
     <w:p/>
     <w:p>
       <w:r>
-        <w:t>Discuss the following questions:</w:t>
-      </w:r>
-    </w:p>
-    <w:p>
-      <w:r>
         <w:t>•</w:t>
       </w:r>
       <w:r>
         <w:tab/>
-        <w:t>Why is choosing a domain specific repositories over zenodo more FAIR?</w:t>
+        <w:t>What to do if your publication contains multiple data types?</w:t>
       </w:r>
     </w:p>
     <w:p/>
@@ -971,27 +1140,9 @@
       </w:r>
       <w:r>
         <w:tab/>
-        <w:t>How can selecting a repository for your data as soon as you do an experiment (or even before!) can benefit your research and help your data become FAIR?</w:t>
-      </w:r>
-    </w:p>
-    <w:p/>
-    <w:p>
-      <w:r>
-        <w:t>•</w:t>
-      </w:r>
-      <w:r>
-        <w:tab/>
-        <w:t>What to do if your publication contains multiple data types?</w:t>
-      </w:r>
-    </w:p>
-    <w:p/>
-    <w:p/>
-    <w:p>
-      <w:r>
-        <w:t>•</w:t>
-      </w:r>
-      <w:r>
-        <w:tab/>
+      </w:r>
+      <w:r>
+        <w:t xml:space="preserve">What is the most surprising thing you’ve learned today? </w:t>
       </w:r>
     </w:p>
     <w:p/>

</xml_diff>

<commit_message>
excercises for planing episode
</commit_message>
<xml_diff>
--- a/instructors/fair-4-leaders-part2.docx
+++ b/instructors/fair-4-leaders-part2.docx
@@ -288,8 +288,6 @@
       <w:r>
         <w:t>s</w:t>
       </w:r>
-      <w:bookmarkStart w:id="0" w:name="_GoBack"/>
-      <w:bookmarkEnd w:id="0"/>
       <w:r>
         <w:t xml:space="preserve">kim through the data set description (HINT there is also a README), try to judge </w:t>
       </w:r>
@@ -379,12 +377,7 @@
       </w:r>
       <w:r>
         <w:tab/>
-      </w:r>
-      <w:r>
-        <w:t>Your team datasets are equally well described (or better)</w:t>
-      </w:r>
-      <w:r>
-        <w:t>:</w:t>
+        <w:t>Your team datasets are equally well described (or better):</w:t>
       </w:r>
     </w:p>
     <w:p/>
@@ -1371,15 +1364,692 @@
     </w:p>
     <w:p/>
     <w:p>
+      <w:pPr>
+        <w:pBdr>
+          <w:bottom w:val="single" w:sz="6" w:space="0" w:color="auto"/>
+        </w:pBdr>
+      </w:pPr>
       <w:r>
         <w:t>DONE:</w:t>
       </w:r>
     </w:p>
     <w:p>
-      <w:r>
-        <w:t>------------------------------------------------------------------------------------------------------------</w:t>
-      </w:r>
-    </w:p>
+      <w:pPr>
+        <w:pBdr>
+          <w:bottom w:val="single" w:sz="6" w:space="0" w:color="auto"/>
+        </w:pBdr>
+      </w:pPr>
+    </w:p>
+    <w:p>
+      <w:pPr>
+        <w:pStyle w:val="Heading1"/>
+      </w:pPr>
+    </w:p>
+    <w:p>
+      <w:pPr>
+        <w:pStyle w:val="Heading1"/>
+      </w:pPr>
+      <w:r>
+        <w:t xml:space="preserve">Episode 5. </w:t>
+      </w:r>
+      <w:r>
+        <w:t>It is all about planning</w:t>
+      </w:r>
+    </w:p>
+    <w:p/>
+    <w:p>
+      <w:pPr>
+        <w:pStyle w:val="Heading2"/>
+      </w:pPr>
+      <w:r>
+        <w:t>Exercise 1: OS and Data Management practices</w:t>
+      </w:r>
+    </w:p>
+    <w:p/>
+    <w:p>
+      <w:r>
+        <w:t>Read through the following activities / practices, type next to each</w:t>
+      </w:r>
+    </w:p>
+    <w:p>
+      <w:r>
+        <w:t>-1 if your team/group do not perform it</w:t>
+      </w:r>
+    </w:p>
+    <w:p>
+      <w:r>
+        <w:t>0 if you do not know what it stands for</w:t>
+      </w:r>
+    </w:p>
+    <w:p>
+      <w:r>
+        <w:t>+1 if your team/group adheres / practices it</w:t>
+      </w:r>
+    </w:p>
+    <w:p/>
+    <w:p>
+      <w:pPr>
+        <w:pStyle w:val="ListParagraph"/>
+        <w:numPr>
+          <w:ilvl w:val="0"/>
+          <w:numId w:val="2"/>
+        </w:numPr>
+        <w:ind w:left="720"/>
+      </w:pPr>
+      <w:r>
+        <w:t>include license with datasets:</w:t>
+      </w:r>
+    </w:p>
+    <w:p>
+      <w:pPr>
+        <w:pStyle w:val="ListParagraph"/>
+        <w:numPr>
+          <w:ilvl w:val="0"/>
+          <w:numId w:val="2"/>
+        </w:numPr>
+        <w:ind w:left="720"/>
+      </w:pPr>
+      <w:r>
+        <w:t>include license with code / scripts:</w:t>
+      </w:r>
+    </w:p>
+    <w:p>
+      <w:pPr>
+        <w:pStyle w:val="ListParagraph"/>
+        <w:numPr>
+          <w:ilvl w:val="0"/>
+          <w:numId w:val="2"/>
+        </w:numPr>
+        <w:ind w:left="720"/>
+      </w:pPr>
+      <w:r>
+        <w:t>use git as version control:</w:t>
+      </w:r>
+    </w:p>
+    <w:p>
+      <w:pPr>
+        <w:pStyle w:val="ListParagraph"/>
+        <w:numPr>
+          <w:ilvl w:val="0"/>
+          <w:numId w:val="2"/>
+        </w:numPr>
+        <w:ind w:left="720"/>
+      </w:pPr>
+      <w:r>
+        <w:t xml:space="preserve">store code in </w:t>
+      </w:r>
+      <w:proofErr w:type="spellStart"/>
+      <w:r>
+        <w:t>github</w:t>
+      </w:r>
+      <w:proofErr w:type="spellEnd"/>
+      <w:r>
+        <w:t>:</w:t>
+      </w:r>
+    </w:p>
+    <w:p>
+      <w:pPr>
+        <w:pStyle w:val="ListParagraph"/>
+        <w:numPr>
+          <w:ilvl w:val="0"/>
+          <w:numId w:val="2"/>
+        </w:numPr>
+        <w:ind w:left="720"/>
+      </w:pPr>
+      <w:r>
+        <w:t>create DOI for datasets / code:</w:t>
+      </w:r>
+    </w:p>
+    <w:p>
+      <w:pPr>
+        <w:pStyle w:val="ListParagraph"/>
+        <w:numPr>
+          <w:ilvl w:val="0"/>
+          <w:numId w:val="2"/>
+        </w:numPr>
+        <w:ind w:left="720"/>
+      </w:pPr>
+      <w:r>
+        <w:t>add date availability section to a manuscript:</w:t>
+      </w:r>
+    </w:p>
+    <w:p>
+      <w:pPr>
+        <w:pStyle w:val="ListParagraph"/>
+        <w:numPr>
+          <w:ilvl w:val="0"/>
+          <w:numId w:val="2"/>
+        </w:numPr>
+        <w:ind w:left="720"/>
+      </w:pPr>
+      <w:r>
+        <w:t>use minimal information standards:</w:t>
+      </w:r>
+    </w:p>
+    <w:p>
+      <w:pPr>
+        <w:pStyle w:val="ListParagraph"/>
+        <w:numPr>
+          <w:ilvl w:val="0"/>
+          <w:numId w:val="2"/>
+        </w:numPr>
+        <w:ind w:left="720"/>
+      </w:pPr>
+      <w:r>
+        <w:t>use ontology terms:</w:t>
+      </w:r>
+    </w:p>
+    <w:p>
+      <w:pPr>
+        <w:pStyle w:val="ListParagraph"/>
+        <w:numPr>
+          <w:ilvl w:val="0"/>
+          <w:numId w:val="2"/>
+        </w:numPr>
+        <w:ind w:left="720"/>
+      </w:pPr>
+      <w:r>
+        <w:t>use generic data repository:</w:t>
+      </w:r>
+    </w:p>
+    <w:p>
+      <w:pPr>
+        <w:pStyle w:val="ListParagraph"/>
+        <w:numPr>
+          <w:ilvl w:val="0"/>
+          <w:numId w:val="2"/>
+        </w:numPr>
+        <w:ind w:left="720"/>
+      </w:pPr>
+      <w:r>
+        <w:t>use domain specific data repository:</w:t>
+      </w:r>
+    </w:p>
+    <w:p>
+      <w:pPr>
+        <w:pStyle w:val="ListParagraph"/>
+        <w:numPr>
+          <w:ilvl w:val="0"/>
+          <w:numId w:val="2"/>
+        </w:numPr>
+        <w:ind w:left="720"/>
+      </w:pPr>
+      <w:r>
+        <w:lastRenderedPageBreak/>
+        <w:t>have description templates for various techniques in the lab:</w:t>
+      </w:r>
+    </w:p>
+    <w:p>
+      <w:pPr>
+        <w:pStyle w:val="ListParagraph"/>
+        <w:numPr>
+          <w:ilvl w:val="0"/>
+          <w:numId w:val="2"/>
+        </w:numPr>
+        <w:ind w:left="720"/>
+      </w:pPr>
+      <w:r>
+        <w:t>store data in</w:t>
+      </w:r>
+      <w:r>
+        <w:t xml:space="preserve"> a </w:t>
+      </w:r>
+      <w:r>
+        <w:t>shared, network drive:</w:t>
+      </w:r>
+    </w:p>
+    <w:p>
+      <w:pPr>
+        <w:pStyle w:val="ListParagraph"/>
+        <w:numPr>
+          <w:ilvl w:val="0"/>
+          <w:numId w:val="2"/>
+        </w:numPr>
+        <w:ind w:left="720"/>
+      </w:pPr>
+      <w:r>
+        <w:t xml:space="preserve">have </w:t>
+      </w:r>
+      <w:r>
+        <w:t xml:space="preserve">an </w:t>
+      </w:r>
+      <w:r>
+        <w:t xml:space="preserve">automatic backup solution for </w:t>
+      </w:r>
+      <w:r>
+        <w:t>files</w:t>
+      </w:r>
+      <w:r>
+        <w:t>:</w:t>
+      </w:r>
+    </w:p>
+    <w:p>
+      <w:pPr>
+        <w:pStyle w:val="ListParagraph"/>
+        <w:numPr>
+          <w:ilvl w:val="0"/>
+          <w:numId w:val="2"/>
+        </w:numPr>
+        <w:ind w:left="720"/>
+      </w:pPr>
+      <w:r>
+        <w:t>follow a file naming conventions</w:t>
+      </w:r>
+    </w:p>
+    <w:p>
+      <w:pPr>
+        <w:pStyle w:val="ListParagraph"/>
+        <w:numPr>
+          <w:ilvl w:val="0"/>
+          <w:numId w:val="2"/>
+        </w:numPr>
+        <w:ind w:left="720"/>
+      </w:pPr>
+      <w:r>
+        <w:t>create standard project folder structure</w:t>
+      </w:r>
+    </w:p>
+    <w:p>
+      <w:pPr>
+        <w:pStyle w:val="ListParagraph"/>
+        <w:numPr>
+          <w:ilvl w:val="0"/>
+          <w:numId w:val="2"/>
+        </w:numPr>
+        <w:ind w:left="720"/>
+      </w:pPr>
+      <w:r>
+        <w:t>use Electronic Lab Notebooks</w:t>
+      </w:r>
+    </w:p>
+    <w:p>
+      <w:pPr>
+        <w:pStyle w:val="ListParagraph"/>
+        <w:numPr>
+          <w:ilvl w:val="0"/>
+          <w:numId w:val="2"/>
+        </w:numPr>
+        <w:ind w:left="720"/>
+      </w:pPr>
+      <w:r>
+        <w:t>create figures and plots in python/R:</w:t>
+      </w:r>
+    </w:p>
+    <w:p>
+      <w:pPr>
+        <w:pStyle w:val="ListParagraph"/>
+        <w:numPr>
+          <w:ilvl w:val="0"/>
+          <w:numId w:val="2"/>
+        </w:numPr>
+        <w:ind w:left="720"/>
+      </w:pPr>
+      <w:r>
+        <w:t>select data repository:</w:t>
+      </w:r>
+    </w:p>
+    <w:p>
+      <w:pPr>
+        <w:pStyle w:val="ListParagraph"/>
+        <w:numPr>
+          <w:ilvl w:val="0"/>
+          <w:numId w:val="2"/>
+        </w:numPr>
+        <w:ind w:left="720"/>
+      </w:pPr>
+      <w:r>
+        <w:t>know non-restrictive licenses:</w:t>
+      </w:r>
+    </w:p>
+    <w:p>
+      <w:pPr>
+        <w:pStyle w:val="ListParagraph"/>
+        <w:numPr>
+          <w:ilvl w:val="0"/>
+          <w:numId w:val="2"/>
+        </w:numPr>
+        <w:ind w:left="720"/>
+      </w:pPr>
+      <w:r>
+        <w:t>create readme for each dataset:</w:t>
+      </w:r>
+    </w:p>
+    <w:p>
+      <w:pPr>
+        <w:pStyle w:val="ListParagraph"/>
+        <w:numPr>
+          <w:ilvl w:val="0"/>
+          <w:numId w:val="2"/>
+        </w:numPr>
+        <w:ind w:left="720"/>
+      </w:pPr>
+      <w:r>
+        <w:t>use institutional repositories:</w:t>
+      </w:r>
+    </w:p>
+    <w:p>
+      <w:pPr>
+        <w:pStyle w:val="ListParagraph"/>
+        <w:numPr>
+          <w:ilvl w:val="0"/>
+          <w:numId w:val="2"/>
+        </w:numPr>
+        <w:ind w:left="720"/>
+      </w:pPr>
+      <w:r>
+        <w:t>use controlled vocabularies:</w:t>
+      </w:r>
+    </w:p>
+    <w:p>
+      <w:pPr>
+        <w:pStyle w:val="ListParagraph"/>
+        <w:numPr>
+          <w:ilvl w:val="0"/>
+          <w:numId w:val="2"/>
+        </w:numPr>
+        <w:ind w:left="720"/>
+      </w:pPr>
+      <w:r>
+        <w:t>have ORCID</w:t>
+      </w:r>
+    </w:p>
+    <w:p>
+      <w:pPr>
+        <w:pStyle w:val="ListParagraph"/>
+        <w:numPr>
+          <w:ilvl w:val="0"/>
+          <w:numId w:val="2"/>
+        </w:numPr>
+        <w:ind w:left="720"/>
+      </w:pPr>
+      <w:r>
+        <w:t>have dedicated folder / database for protocols / SOP</w:t>
+      </w:r>
+    </w:p>
+    <w:p>
+      <w:pPr>
+        <w:pStyle w:val="ListParagraph"/>
+        <w:numPr>
+          <w:ilvl w:val="0"/>
+          <w:numId w:val="2"/>
+        </w:numPr>
+        <w:ind w:left="720"/>
+      </w:pPr>
+      <w:r>
+        <w:t>have a way to reference different versions of a protocol</w:t>
+      </w:r>
+    </w:p>
+    <w:p>
+      <w:pPr>
+        <w:pStyle w:val="ListParagraph"/>
+        <w:numPr>
+          <w:ilvl w:val="0"/>
+          <w:numId w:val="2"/>
+        </w:numPr>
+        <w:ind w:left="720"/>
+      </w:pPr>
+      <w:r>
+        <w:t>convert numerical data to csv:</w:t>
+      </w:r>
+    </w:p>
+    <w:p>
+      <w:pPr>
+        <w:pStyle w:val="ListParagraph"/>
+        <w:numPr>
+          <w:ilvl w:val="0"/>
+          <w:numId w:val="2"/>
+        </w:numPr>
+        <w:ind w:left="720"/>
+      </w:pPr>
+      <w:r>
+        <w:t>follow conventions for tidy data tables:</w:t>
+      </w:r>
+    </w:p>
+    <w:p>
+      <w:pPr>
+        <w:pStyle w:val="ListParagraph"/>
+        <w:numPr>
+          <w:ilvl w:val="0"/>
+          <w:numId w:val="2"/>
+        </w:numPr>
+        <w:ind w:left="720"/>
+      </w:pPr>
+      <w:r>
+        <w:t xml:space="preserve">use </w:t>
+      </w:r>
+      <w:proofErr w:type="spellStart"/>
+      <w:r>
+        <w:t>jupyter</w:t>
+      </w:r>
+      <w:proofErr w:type="spellEnd"/>
+      <w:r>
+        <w:t xml:space="preserve"> notebooks or R-markdown:</w:t>
+      </w:r>
+    </w:p>
+    <w:p>
+      <w:pPr>
+        <w:pStyle w:val="ListParagraph"/>
+        <w:numPr>
+          <w:ilvl w:val="0"/>
+          <w:numId w:val="2"/>
+        </w:numPr>
+        <w:ind w:left="720"/>
+      </w:pPr>
+      <w:r>
+        <w:t>use metadata format / standards:</w:t>
+      </w:r>
+    </w:p>
+    <w:p>
+      <w:pPr>
+        <w:pStyle w:val="ListParagraph"/>
+        <w:numPr>
+          <w:ilvl w:val="0"/>
+          <w:numId w:val="2"/>
+        </w:numPr>
+        <w:ind w:left="720"/>
+      </w:pPr>
+      <w:r>
+        <w:t>user PID from repositories (</w:t>
+      </w:r>
+      <w:proofErr w:type="spellStart"/>
+      <w:r>
+        <w:t>eg</w:t>
+      </w:r>
+      <w:proofErr w:type="spellEnd"/>
+      <w:r>
+        <w:t xml:space="preserve"> </w:t>
+      </w:r>
+      <w:proofErr w:type="spellStart"/>
+      <w:r>
+        <w:t>UniProt</w:t>
+      </w:r>
+      <w:proofErr w:type="spellEnd"/>
+      <w:r>
+        <w:t xml:space="preserve">, </w:t>
+      </w:r>
+      <w:proofErr w:type="spellStart"/>
+      <w:r>
+        <w:t>GenBank</w:t>
+      </w:r>
+      <w:proofErr w:type="spellEnd"/>
+      <w:r>
+        <w:t>) in data description:</w:t>
+      </w:r>
+    </w:p>
+    <w:p>
+      <w:pPr>
+        <w:pStyle w:val="ListParagraph"/>
+        <w:numPr>
+          <w:ilvl w:val="0"/>
+          <w:numId w:val="2"/>
+        </w:numPr>
+        <w:ind w:left="720"/>
+      </w:pPr>
+      <w:r>
+        <w:t xml:space="preserve">use database for bio-samples / strains </w:t>
+      </w:r>
+      <w:proofErr w:type="spellStart"/>
+      <w:r>
+        <w:t>etc</w:t>
+      </w:r>
+      <w:proofErr w:type="spellEnd"/>
+      <w:r>
+        <w:t>:</w:t>
+      </w:r>
+    </w:p>
+    <w:p>
+      <w:pPr>
+        <w:pStyle w:val="ListParagraph"/>
+        <w:numPr>
+          <w:ilvl w:val="0"/>
+          <w:numId w:val="2"/>
+        </w:numPr>
+        <w:ind w:left="720"/>
+      </w:pPr>
+      <w:r>
+        <w:t>use pipelines for data analysis:</w:t>
+      </w:r>
+    </w:p>
+    <w:p>
+      <w:pPr>
+        <w:pStyle w:val="ListParagraph"/>
+        <w:numPr>
+          <w:ilvl w:val="0"/>
+          <w:numId w:val="2"/>
+        </w:numPr>
+        <w:ind w:left="720"/>
+      </w:pPr>
+      <w:r>
+        <w:t>can access all group data from your own PC:</w:t>
+      </w:r>
+    </w:p>
+    <w:p>
+      <w:pPr>
+        <w:pStyle w:val="ListParagraph"/>
+        <w:numPr>
+          <w:ilvl w:val="0"/>
+          <w:numId w:val="2"/>
+        </w:numPr>
+        <w:ind w:left="720"/>
+      </w:pPr>
+      <w:r>
+        <w:t>discuss with team how particular data type should be described and stored:</w:t>
+      </w:r>
+    </w:p>
+    <w:p>
+      <w:pPr>
+        <w:pStyle w:val="ListParagraph"/>
+        <w:numPr>
+          <w:ilvl w:val="0"/>
+          <w:numId w:val="2"/>
+        </w:numPr>
+        <w:ind w:left="720"/>
+      </w:pPr>
+      <w:r>
+        <w:t>know what tools / resources you organization offers for data management:</w:t>
+      </w:r>
+    </w:p>
+    <w:p>
+      <w:bookmarkStart w:id="0" w:name="_GoBack"/>
+      <w:bookmarkEnd w:id="0"/>
+    </w:p>
+    <w:p>
+      <w:r>
+        <w:t xml:space="preserve">DONE: </w:t>
+      </w:r>
+    </w:p>
+    <w:p/>
+    <w:p>
+      <w:r>
+        <w:t>-----------------------------------------------------------------------------------------------------------</w:t>
+      </w:r>
+    </w:p>
+    <w:p/>
+    <w:p>
+      <w:r>
+        <w:t>Exercise 2: Data Management Plan</w:t>
+      </w:r>
+    </w:p>
+    <w:p>
+      <w:r>
+        <w:t>In your group evaluate the example data management plan. Mark / Comment any section which should be improved.</w:t>
+      </w:r>
+    </w:p>
+    <w:p>
+      <w:r>
+        <w:t xml:space="preserve">As a “grant reviewer” focus on following </w:t>
+      </w:r>
+      <w:proofErr w:type="spellStart"/>
+      <w:r>
+        <w:t>asspects</w:t>
+      </w:r>
+      <w:proofErr w:type="spellEnd"/>
+      <w:r>
+        <w:t>:</w:t>
+      </w:r>
+    </w:p>
+    <w:p>
+      <w:pPr>
+        <w:pStyle w:val="ListParagraph"/>
+        <w:numPr>
+          <w:ilvl w:val="0"/>
+          <w:numId w:val="3"/>
+        </w:numPr>
+      </w:pPr>
+      <w:r>
+        <w:t>does it look as if the author(s) thought what they would do with their data or is it some ‘whatever’ copy pasted text</w:t>
+      </w:r>
+    </w:p>
+    <w:p>
+      <w:pPr>
+        <w:pStyle w:val="ListParagraph"/>
+        <w:numPr>
+          <w:ilvl w:val="0"/>
+          <w:numId w:val="3"/>
+        </w:numPr>
+      </w:pPr>
+      <w:r>
+        <w:t>does it look as if the data will be stored in a secured way</w:t>
+      </w:r>
+    </w:p>
+    <w:p>
+      <w:pPr>
+        <w:pStyle w:val="ListParagraph"/>
+        <w:numPr>
+          <w:ilvl w:val="0"/>
+          <w:numId w:val="3"/>
+        </w:numPr>
+      </w:pPr>
+      <w:r>
+        <w:t>does it look as if the data will be shared in a FAIR way</w:t>
+      </w:r>
+    </w:p>
+    <w:p>
+      <w:pPr>
+        <w:pStyle w:val="ListParagraph"/>
+        <w:numPr>
+          <w:ilvl w:val="0"/>
+          <w:numId w:val="3"/>
+        </w:numPr>
+      </w:pPr>
+      <w:r>
+        <w:t>are there any standards that should be followed</w:t>
+      </w:r>
+    </w:p>
+    <w:p>
+      <w:pPr>
+        <w:pStyle w:val="ListParagraph"/>
+        <w:numPr>
+          <w:ilvl w:val="0"/>
+          <w:numId w:val="3"/>
+        </w:numPr>
+      </w:pPr>
+      <w:r>
+        <w:t>does it look as if the data will be made accessible / findable to others for re-use</w:t>
+      </w:r>
+    </w:p>
+    <w:p/>
+    <w:p/>
     <w:sectPr>
       <w:pgSz w:w="11906" w:h="16838"/>
       <w:pgMar w:top="1440" w:right="1440" w:bottom="1440" w:left="1440" w:header="708" w:footer="708" w:gutter="0"/>
@@ -1391,7 +2061,354 @@
 </file>
 
 <file path=word/numbering.xml><?xml version="1.0" encoding="utf-8"?>
-<w:numbering xmlns:wpc="http://schemas.microsoft.com/office/word/2010/wordprocessingCanvas" xmlns:cx="http://schemas.microsoft.com/office/drawing/2014/chartex" xmlns:cx1="http://schemas.microsoft.com/office/drawing/2015/9/8/chartex" xmlns:mc="http://schemas.openxmlformats.org/markup-compatibility/2006" xmlns:o="urn:schemas-microsoft-com:office:office" xmlns:r="http://schemas.openxmlformats.org/officeDocument/2006/relationships" xmlns:m="http://schemas.openxmlformats.org/officeDocument/2006/math" xmlns:v="urn:schemas-microsoft-com:vml" xmlns:wp14="http://schemas.microsoft.com/office/word/2010/wordprocessingDrawing" xmlns:wp="http://schemas.openxmlformats.org/drawingml/2006/wordprocessingDrawing" xmlns:w10="urn:schemas-microsoft-com:office:word" xmlns:w="http://schemas.openxmlformats.org/wordprocessingml/2006/main" xmlns:w14="http://schemas.microsoft.com/office/word/2010/wordml" xmlns:w15="http://schemas.microsoft.com/office/word/2012/wordml" xmlns:w16se="http://schemas.microsoft.com/office/word/2015/wordml/symex" xmlns:wpg="http://schemas.microsoft.com/office/word/2010/wordprocessingGroup" xmlns:wpi="http://schemas.microsoft.com/office/word/2010/wordprocessingInk" xmlns:wne="http://schemas.microsoft.com/office/word/2006/wordml" xmlns:wps="http://schemas.microsoft.com/office/word/2010/wordprocessingShape" mc:Ignorable="w14 w15 w16se wp14"/>
+<w:numbering xmlns:wpc="http://schemas.microsoft.com/office/word/2010/wordprocessingCanvas" xmlns:cx="http://schemas.microsoft.com/office/drawing/2014/chartex" xmlns:cx1="http://schemas.microsoft.com/office/drawing/2015/9/8/chartex" xmlns:mc="http://schemas.openxmlformats.org/markup-compatibility/2006" xmlns:o="urn:schemas-microsoft-com:office:office" xmlns:r="http://schemas.openxmlformats.org/officeDocument/2006/relationships" xmlns:m="http://schemas.openxmlformats.org/officeDocument/2006/math" xmlns:v="urn:schemas-microsoft-com:vml" xmlns:wp14="http://schemas.microsoft.com/office/word/2010/wordprocessingDrawing" xmlns:wp="http://schemas.openxmlformats.org/drawingml/2006/wordprocessingDrawing" xmlns:w10="urn:schemas-microsoft-com:office:word" xmlns:w="http://schemas.openxmlformats.org/wordprocessingml/2006/main" xmlns:w14="http://schemas.microsoft.com/office/word/2010/wordml" xmlns:w15="http://schemas.microsoft.com/office/word/2012/wordml" xmlns:w16se="http://schemas.microsoft.com/office/word/2015/wordml/symex" xmlns:wpg="http://schemas.microsoft.com/office/word/2010/wordprocessingGroup" xmlns:wpi="http://schemas.microsoft.com/office/word/2010/wordprocessingInk" xmlns:wne="http://schemas.microsoft.com/office/word/2006/wordml" xmlns:wps="http://schemas.microsoft.com/office/word/2010/wordprocessingShape" mc:Ignorable="w14 w15 w16se wp14">
+  <w:abstractNum w:abstractNumId="0" w15:restartNumberingAfterBreak="0">
+    <w:nsid w:val="09E9725D"/>
+    <w:multiLevelType w:val="hybridMultilevel"/>
+    <w:tmpl w:val="68867E50"/>
+    <w:lvl w:ilvl="0" w:tplc="08090001">
+      <w:start w:val="1"/>
+      <w:numFmt w:val="bullet"/>
+      <w:lvlText w:val=""/>
+      <w:lvlJc w:val="left"/>
+      <w:pPr>
+        <w:ind w:left="720" w:hanging="360"/>
+      </w:pPr>
+      <w:rPr>
+        <w:rFonts w:ascii="Symbol" w:hAnsi="Symbol" w:hint="default"/>
+      </w:rPr>
+    </w:lvl>
+    <w:lvl w:ilvl="1" w:tplc="08090003" w:tentative="1">
+      <w:start w:val="1"/>
+      <w:numFmt w:val="bullet"/>
+      <w:lvlText w:val="o"/>
+      <w:lvlJc w:val="left"/>
+      <w:pPr>
+        <w:ind w:left="1440" w:hanging="360"/>
+      </w:pPr>
+      <w:rPr>
+        <w:rFonts w:ascii="Courier New" w:hAnsi="Courier New" w:cs="Courier New" w:hint="default"/>
+      </w:rPr>
+    </w:lvl>
+    <w:lvl w:ilvl="2" w:tplc="08090005" w:tentative="1">
+      <w:start w:val="1"/>
+      <w:numFmt w:val="bullet"/>
+      <w:lvlText w:val=""/>
+      <w:lvlJc w:val="left"/>
+      <w:pPr>
+        <w:ind w:left="2160" w:hanging="360"/>
+      </w:pPr>
+      <w:rPr>
+        <w:rFonts w:ascii="Wingdings" w:hAnsi="Wingdings" w:hint="default"/>
+      </w:rPr>
+    </w:lvl>
+    <w:lvl w:ilvl="3" w:tplc="08090001" w:tentative="1">
+      <w:start w:val="1"/>
+      <w:numFmt w:val="bullet"/>
+      <w:lvlText w:val=""/>
+      <w:lvlJc w:val="left"/>
+      <w:pPr>
+        <w:ind w:left="2880" w:hanging="360"/>
+      </w:pPr>
+      <w:rPr>
+        <w:rFonts w:ascii="Symbol" w:hAnsi="Symbol" w:hint="default"/>
+      </w:rPr>
+    </w:lvl>
+    <w:lvl w:ilvl="4" w:tplc="08090003" w:tentative="1">
+      <w:start w:val="1"/>
+      <w:numFmt w:val="bullet"/>
+      <w:lvlText w:val="o"/>
+      <w:lvlJc w:val="left"/>
+      <w:pPr>
+        <w:ind w:left="3600" w:hanging="360"/>
+      </w:pPr>
+      <w:rPr>
+        <w:rFonts w:ascii="Courier New" w:hAnsi="Courier New" w:cs="Courier New" w:hint="default"/>
+      </w:rPr>
+    </w:lvl>
+    <w:lvl w:ilvl="5" w:tplc="08090005" w:tentative="1">
+      <w:start w:val="1"/>
+      <w:numFmt w:val="bullet"/>
+      <w:lvlText w:val=""/>
+      <w:lvlJc w:val="left"/>
+      <w:pPr>
+        <w:ind w:left="4320" w:hanging="360"/>
+      </w:pPr>
+      <w:rPr>
+        <w:rFonts w:ascii="Wingdings" w:hAnsi="Wingdings" w:hint="default"/>
+      </w:rPr>
+    </w:lvl>
+    <w:lvl w:ilvl="6" w:tplc="08090001" w:tentative="1">
+      <w:start w:val="1"/>
+      <w:numFmt w:val="bullet"/>
+      <w:lvlText w:val=""/>
+      <w:lvlJc w:val="left"/>
+      <w:pPr>
+        <w:ind w:left="5040" w:hanging="360"/>
+      </w:pPr>
+      <w:rPr>
+        <w:rFonts w:ascii="Symbol" w:hAnsi="Symbol" w:hint="default"/>
+      </w:rPr>
+    </w:lvl>
+    <w:lvl w:ilvl="7" w:tplc="08090003" w:tentative="1">
+      <w:start w:val="1"/>
+      <w:numFmt w:val="bullet"/>
+      <w:lvlText w:val="o"/>
+      <w:lvlJc w:val="left"/>
+      <w:pPr>
+        <w:ind w:left="5760" w:hanging="360"/>
+      </w:pPr>
+      <w:rPr>
+        <w:rFonts w:ascii="Courier New" w:hAnsi="Courier New" w:cs="Courier New" w:hint="default"/>
+      </w:rPr>
+    </w:lvl>
+    <w:lvl w:ilvl="8" w:tplc="08090005" w:tentative="1">
+      <w:start w:val="1"/>
+      <w:numFmt w:val="bullet"/>
+      <w:lvlText w:val=""/>
+      <w:lvlJc w:val="left"/>
+      <w:pPr>
+        <w:ind w:left="6480" w:hanging="360"/>
+      </w:pPr>
+      <w:rPr>
+        <w:rFonts w:ascii="Wingdings" w:hAnsi="Wingdings" w:hint="default"/>
+      </w:rPr>
+    </w:lvl>
+  </w:abstractNum>
+  <w:abstractNum w:abstractNumId="1" w15:restartNumberingAfterBreak="0">
+    <w:nsid w:val="34835078"/>
+    <w:multiLevelType w:val="hybridMultilevel"/>
+    <w:tmpl w:val="AB86A1F2"/>
+    <w:lvl w:ilvl="0" w:tplc="62AA8DF0">
+      <w:numFmt w:val="bullet"/>
+      <w:lvlText w:val="•"/>
+      <w:lvlJc w:val="left"/>
+      <w:pPr>
+        <w:ind w:left="1080" w:hanging="720"/>
+      </w:pPr>
+      <w:rPr>
+        <w:rFonts w:ascii="Calibri" w:eastAsiaTheme="minorHAnsi" w:hAnsi="Calibri" w:cs="Calibri" w:hint="default"/>
+      </w:rPr>
+    </w:lvl>
+    <w:lvl w:ilvl="1" w:tplc="08090003" w:tentative="1">
+      <w:start w:val="1"/>
+      <w:numFmt w:val="bullet"/>
+      <w:lvlText w:val="o"/>
+      <w:lvlJc w:val="left"/>
+      <w:pPr>
+        <w:ind w:left="1440" w:hanging="360"/>
+      </w:pPr>
+      <w:rPr>
+        <w:rFonts w:ascii="Courier New" w:hAnsi="Courier New" w:cs="Courier New" w:hint="default"/>
+      </w:rPr>
+    </w:lvl>
+    <w:lvl w:ilvl="2" w:tplc="08090005" w:tentative="1">
+      <w:start w:val="1"/>
+      <w:numFmt w:val="bullet"/>
+      <w:lvlText w:val=""/>
+      <w:lvlJc w:val="left"/>
+      <w:pPr>
+        <w:ind w:left="2160" w:hanging="360"/>
+      </w:pPr>
+      <w:rPr>
+        <w:rFonts w:ascii="Wingdings" w:hAnsi="Wingdings" w:hint="default"/>
+      </w:rPr>
+    </w:lvl>
+    <w:lvl w:ilvl="3" w:tplc="08090001" w:tentative="1">
+      <w:start w:val="1"/>
+      <w:numFmt w:val="bullet"/>
+      <w:lvlText w:val=""/>
+      <w:lvlJc w:val="left"/>
+      <w:pPr>
+        <w:ind w:left="2880" w:hanging="360"/>
+      </w:pPr>
+      <w:rPr>
+        <w:rFonts w:ascii="Symbol" w:hAnsi="Symbol" w:hint="default"/>
+      </w:rPr>
+    </w:lvl>
+    <w:lvl w:ilvl="4" w:tplc="08090003" w:tentative="1">
+      <w:start w:val="1"/>
+      <w:numFmt w:val="bullet"/>
+      <w:lvlText w:val="o"/>
+      <w:lvlJc w:val="left"/>
+      <w:pPr>
+        <w:ind w:left="3600" w:hanging="360"/>
+      </w:pPr>
+      <w:rPr>
+        <w:rFonts w:ascii="Courier New" w:hAnsi="Courier New" w:cs="Courier New" w:hint="default"/>
+      </w:rPr>
+    </w:lvl>
+    <w:lvl w:ilvl="5" w:tplc="08090005" w:tentative="1">
+      <w:start w:val="1"/>
+      <w:numFmt w:val="bullet"/>
+      <w:lvlText w:val=""/>
+      <w:lvlJc w:val="left"/>
+      <w:pPr>
+        <w:ind w:left="4320" w:hanging="360"/>
+      </w:pPr>
+      <w:rPr>
+        <w:rFonts w:ascii="Wingdings" w:hAnsi="Wingdings" w:hint="default"/>
+      </w:rPr>
+    </w:lvl>
+    <w:lvl w:ilvl="6" w:tplc="08090001" w:tentative="1">
+      <w:start w:val="1"/>
+      <w:numFmt w:val="bullet"/>
+      <w:lvlText w:val=""/>
+      <w:lvlJc w:val="left"/>
+      <w:pPr>
+        <w:ind w:left="5040" w:hanging="360"/>
+      </w:pPr>
+      <w:rPr>
+        <w:rFonts w:ascii="Symbol" w:hAnsi="Symbol" w:hint="default"/>
+      </w:rPr>
+    </w:lvl>
+    <w:lvl w:ilvl="7" w:tplc="08090003" w:tentative="1">
+      <w:start w:val="1"/>
+      <w:numFmt w:val="bullet"/>
+      <w:lvlText w:val="o"/>
+      <w:lvlJc w:val="left"/>
+      <w:pPr>
+        <w:ind w:left="5760" w:hanging="360"/>
+      </w:pPr>
+      <w:rPr>
+        <w:rFonts w:ascii="Courier New" w:hAnsi="Courier New" w:cs="Courier New" w:hint="default"/>
+      </w:rPr>
+    </w:lvl>
+    <w:lvl w:ilvl="8" w:tplc="08090005" w:tentative="1">
+      <w:start w:val="1"/>
+      <w:numFmt w:val="bullet"/>
+      <w:lvlText w:val=""/>
+      <w:lvlJc w:val="left"/>
+      <w:pPr>
+        <w:ind w:left="6480" w:hanging="360"/>
+      </w:pPr>
+      <w:rPr>
+        <w:rFonts w:ascii="Wingdings" w:hAnsi="Wingdings" w:hint="default"/>
+      </w:rPr>
+    </w:lvl>
+  </w:abstractNum>
+  <w:abstractNum w:abstractNumId="2" w15:restartNumberingAfterBreak="0">
+    <w:nsid w:val="60781689"/>
+    <w:multiLevelType w:val="hybridMultilevel"/>
+    <w:tmpl w:val="E6B672CE"/>
+    <w:lvl w:ilvl="0" w:tplc="DC4E2DDE">
+      <w:numFmt w:val="bullet"/>
+      <w:lvlText w:val="-"/>
+      <w:lvlJc w:val="left"/>
+      <w:pPr>
+        <w:ind w:left="720" w:hanging="360"/>
+      </w:pPr>
+      <w:rPr>
+        <w:rFonts w:ascii="Calibri" w:eastAsiaTheme="minorHAnsi" w:hAnsi="Calibri" w:cs="Calibri" w:hint="default"/>
+      </w:rPr>
+    </w:lvl>
+    <w:lvl w:ilvl="1" w:tplc="08090003" w:tentative="1">
+      <w:start w:val="1"/>
+      <w:numFmt w:val="bullet"/>
+      <w:lvlText w:val="o"/>
+      <w:lvlJc w:val="left"/>
+      <w:pPr>
+        <w:ind w:left="1440" w:hanging="360"/>
+      </w:pPr>
+      <w:rPr>
+        <w:rFonts w:ascii="Courier New" w:hAnsi="Courier New" w:cs="Courier New" w:hint="default"/>
+      </w:rPr>
+    </w:lvl>
+    <w:lvl w:ilvl="2" w:tplc="08090005" w:tentative="1">
+      <w:start w:val="1"/>
+      <w:numFmt w:val="bullet"/>
+      <w:lvlText w:val=""/>
+      <w:lvlJc w:val="left"/>
+      <w:pPr>
+        <w:ind w:left="2160" w:hanging="360"/>
+      </w:pPr>
+      <w:rPr>
+        <w:rFonts w:ascii="Wingdings" w:hAnsi="Wingdings" w:hint="default"/>
+      </w:rPr>
+    </w:lvl>
+    <w:lvl w:ilvl="3" w:tplc="08090001" w:tentative="1">
+      <w:start w:val="1"/>
+      <w:numFmt w:val="bullet"/>
+      <w:lvlText w:val=""/>
+      <w:lvlJc w:val="left"/>
+      <w:pPr>
+        <w:ind w:left="2880" w:hanging="360"/>
+      </w:pPr>
+      <w:rPr>
+        <w:rFonts w:ascii="Symbol" w:hAnsi="Symbol" w:hint="default"/>
+      </w:rPr>
+    </w:lvl>
+    <w:lvl w:ilvl="4" w:tplc="08090003" w:tentative="1">
+      <w:start w:val="1"/>
+      <w:numFmt w:val="bullet"/>
+      <w:lvlText w:val="o"/>
+      <w:lvlJc w:val="left"/>
+      <w:pPr>
+        <w:ind w:left="3600" w:hanging="360"/>
+      </w:pPr>
+      <w:rPr>
+        <w:rFonts w:ascii="Courier New" w:hAnsi="Courier New" w:cs="Courier New" w:hint="default"/>
+      </w:rPr>
+    </w:lvl>
+    <w:lvl w:ilvl="5" w:tplc="08090005" w:tentative="1">
+      <w:start w:val="1"/>
+      <w:numFmt w:val="bullet"/>
+      <w:lvlText w:val=""/>
+      <w:lvlJc w:val="left"/>
+      <w:pPr>
+        <w:ind w:left="4320" w:hanging="360"/>
+      </w:pPr>
+      <w:rPr>
+        <w:rFonts w:ascii="Wingdings" w:hAnsi="Wingdings" w:hint="default"/>
+      </w:rPr>
+    </w:lvl>
+    <w:lvl w:ilvl="6" w:tplc="08090001" w:tentative="1">
+      <w:start w:val="1"/>
+      <w:numFmt w:val="bullet"/>
+      <w:lvlText w:val=""/>
+      <w:lvlJc w:val="left"/>
+      <w:pPr>
+        <w:ind w:left="5040" w:hanging="360"/>
+      </w:pPr>
+      <w:rPr>
+        <w:rFonts w:ascii="Symbol" w:hAnsi="Symbol" w:hint="default"/>
+      </w:rPr>
+    </w:lvl>
+    <w:lvl w:ilvl="7" w:tplc="08090003" w:tentative="1">
+      <w:start w:val="1"/>
+      <w:numFmt w:val="bullet"/>
+      <w:lvlText w:val="o"/>
+      <w:lvlJc w:val="left"/>
+      <w:pPr>
+        <w:ind w:left="5760" w:hanging="360"/>
+      </w:pPr>
+      <w:rPr>
+        <w:rFonts w:ascii="Courier New" w:hAnsi="Courier New" w:cs="Courier New" w:hint="default"/>
+      </w:rPr>
+    </w:lvl>
+    <w:lvl w:ilvl="8" w:tplc="08090005" w:tentative="1">
+      <w:start w:val="1"/>
+      <w:numFmt w:val="bullet"/>
+      <w:lvlText w:val=""/>
+      <w:lvlJc w:val="left"/>
+      <w:pPr>
+        <w:ind w:left="6480" w:hanging="360"/>
+      </w:pPr>
+      <w:rPr>
+        <w:rFonts w:ascii="Wingdings" w:hAnsi="Wingdings" w:hint="default"/>
+      </w:rPr>
+    </w:lvl>
+  </w:abstractNum>
+  <w:num w:numId="1">
+    <w:abstractNumId w:val="0"/>
+  </w:num>
+  <w:num w:numId="2">
+    <w:abstractNumId w:val="1"/>
+  </w:num>
+  <w:num w:numId="3">
+    <w:abstractNumId w:val="2"/>
+  </w:num>
+</w:numbering>
 </file>
 
 <file path=word/styles.xml><?xml version="1.0" encoding="utf-8"?>

</xml_diff>

<commit_message>
timings plust post run tweaks
</commit_message>
<xml_diff>
--- a/instructors/fair-4-leaders-part2.docx
+++ b/instructors/fair-4-leaders-part2.docx
@@ -185,6 +185,9 @@
       </w:pPr>
       <w:r>
         <w:t>Exercise 1: Public general record</w:t>
+      </w:r>
+      <w:r>
+        <w:t xml:space="preserve"> (demo 4 + 4 evaluate + 4 finding with instructor)</w:t>
       </w:r>
     </w:p>
     <w:p/>
@@ -232,6 +235,17 @@
       <w:r>
         <w:t xml:space="preserve"> elements make it FAIR?  </w:t>
       </w:r>
+      <w:r>
+        <w:t>(</w:t>
+      </w:r>
+      <w:proofErr w:type="gramStart"/>
+      <w:r>
+        <w:t>instructor</w:t>
+      </w:r>
+      <w:proofErr w:type="gramEnd"/>
+      <w:r>
+        <w:t xml:space="preserve"> should explain the elements)</w:t>
+      </w:r>
     </w:p>
     <w:p>
       <w:r>
@@ -283,6 +297,11 @@
     <w:p/>
     <w:p>
       <w:r>
+        <w:t>Exercise 1a (4min)</w:t>
+      </w:r>
+    </w:p>
+    <w:p>
+      <w:r>
         <w:t xml:space="preserve">Now, </w:t>
       </w:r>
       <w:r>
@@ -397,7 +416,13 @@
         <w:pStyle w:val="Heading2"/>
       </w:pPr>
       <w:r>
-        <w:t xml:space="preserve">Exercise 2: Dataset discovery  </w:t>
+        <w:t xml:space="preserve">Exercise </w:t>
+      </w:r>
+      <w:r>
+        <w:t>1b</w:t>
+      </w:r>
+      <w:r>
+        <w:t xml:space="preserve">: Dataset discovery  </w:t>
       </w:r>
     </w:p>
     <w:p>
@@ -416,11 +441,23 @@
       </w:r>
       <w:proofErr w:type="gramStart"/>
       <w:r>
-        <w:t>similar</w:t>
+        <w:t>data</w:t>
       </w:r>
       <w:proofErr w:type="gramEnd"/>
       <w:r>
-        <w:t xml:space="preserve"> data sets in </w:t>
+        <w:t xml:space="preserve"> sets </w:t>
+      </w:r>
+      <w:r>
+        <w:t xml:space="preserve">related to </w:t>
+      </w:r>
+      <w:r>
+        <w:t>neuromuscular junction</w:t>
+      </w:r>
+      <w:r>
+        <w:t xml:space="preserve"> </w:t>
+      </w:r>
+      <w:r>
+        <w:t xml:space="preserve">in </w:t>
       </w:r>
       <w:proofErr w:type="spellStart"/>
       <w:r>
@@ -563,21 +600,30 @@
         <w:pStyle w:val="Heading2"/>
       </w:pPr>
       <w:r>
-        <w:t>Exercise 3: Domain specific rep</w:t>
+        <w:t xml:space="preserve">Exercise </w:t>
+      </w:r>
+      <w:r>
+        <w:t>2</w:t>
+      </w:r>
+      <w:r>
+        <w:t>: Domain specific rep</w:t>
       </w:r>
       <w:r>
         <w:t>ositories</w:t>
       </w:r>
-    </w:p>
-    <w:p/>
-    <w:p>
-      <w:r>
+      <w:r>
+        <w:t xml:space="preserve"> (5 min)</w:t>
+      </w:r>
+    </w:p>
+    <w:p/>
+    <w:p>
+      <w:r>
+        <w:lastRenderedPageBreak/>
         <w:t xml:space="preserve">Select one of the following repositories based on your expertise/interests:  </w:t>
       </w:r>
     </w:p>
     <w:p>
       <w:r>
-        <w:lastRenderedPageBreak/>
         <w:t xml:space="preserve">  </w:t>
       </w:r>
     </w:p>
@@ -1097,6 +1143,25 @@
       <w:r>
         <w:t>Exercise 4: Finding a repository</w:t>
       </w:r>
+      <w:r>
+        <w:t xml:space="preserve"> (3 min +3 for instructor to show genomics)</w:t>
+      </w:r>
+    </w:p>
+    <w:p/>
+    <w:p>
+      <w:r>
+        <w:t>Our own curated repository list:</w:t>
+      </w:r>
+    </w:p>
+    <w:p>
+      <w:hyperlink r:id="rId6" w:history="1">
+        <w:r>
+          <w:rPr>
+            <w:rStyle w:val="Hyperlink"/>
+          </w:rPr>
+          <w:t>https://www.wiki.ed.ac.uk/display/RDMS/Suggested+data+repositories</w:t>
+        </w:r>
+      </w:hyperlink>
     </w:p>
     <w:p/>
     <w:p>
@@ -1119,7 +1184,7 @@
       <w:r>
         <w:t>(</w:t>
       </w:r>
-      <w:hyperlink r:id="rId6" w:history="1">
+      <w:hyperlink r:id="rId7" w:history="1">
         <w:r>
           <w:rPr>
             <w:rStyle w:val="Hyperlink"/>
@@ -1127,101 +1192,56 @@
           <w:t>https://fairsharing.org/</w:t>
         </w:r>
       </w:hyperlink>
+      <w:proofErr w:type="gramStart"/>
       <w:r>
         <w:t>)</w:t>
       </w:r>
       <w:r>
-        <w:t xml:space="preserve"> or </w:t>
-      </w:r>
-      <w:r>
-        <w:t xml:space="preserve">Registry of </w:t>
-      </w:r>
-      <w:r>
-        <w:t xml:space="preserve">research data </w:t>
-      </w:r>
-      <w:r>
-        <w:t>reposit</w:t>
-      </w:r>
-      <w:r>
-        <w:t xml:space="preserve">ories </w:t>
-      </w:r>
-      <w:r>
-        <w:t>re3data</w:t>
-      </w:r>
-      <w:r>
         <w:t xml:space="preserve"> </w:t>
       </w:r>
       <w:r>
-        <w:t>(</w:t>
-      </w:r>
-      <w:hyperlink r:id="rId7" w:history="1">
-        <w:r>
-          <w:rPr>
-            <w:rStyle w:val="Hyperlink"/>
-          </w:rPr>
-          <w:t>https://www.re3data.org/</w:t>
-        </w:r>
-      </w:hyperlink>
+        <w:t xml:space="preserve"> f</w:t>
+      </w:r>
+      <w:r>
+        <w:t>ind</w:t>
+      </w:r>
+      <w:proofErr w:type="gramEnd"/>
+      <w:r>
+        <w:t xml:space="preserve"> and type a repo for </w:t>
+      </w:r>
+      <w:r>
+        <w:t>flow cytometry</w:t>
+      </w:r>
+      <w:r>
+        <w:t xml:space="preserve"> data:</w:t>
+      </w:r>
+    </w:p>
+    <w:p>
+      <w:r>
+        <w:t>(once done search for your favourite data types)</w:t>
+      </w:r>
+      <w:bookmarkStart w:id="0" w:name="_GoBack"/>
+      <w:bookmarkEnd w:id="0"/>
       <w:r>
         <w:t xml:space="preserve"> </w:t>
       </w:r>
-      <w:r>
-        <w:t>)</w:t>
-      </w:r>
-    </w:p>
-    <w:p/>
-    <w:p>
-      <w:r>
-        <w:t xml:space="preserve">a) Find and type a repo for </w:t>
-      </w:r>
-      <w:r>
-        <w:t>flow cytometry</w:t>
-      </w:r>
-      <w:r>
-        <w:t xml:space="preserve"> data: </w:t>
-      </w:r>
-    </w:p>
-    <w:p/>
-    <w:p>
-      <w:r>
-        <w:t xml:space="preserve">b) </w:t>
-      </w:r>
-      <w:r>
-        <w:t xml:space="preserve">Find a recommended repo for </w:t>
-      </w:r>
-      <w:proofErr w:type="gramStart"/>
-      <w:r>
-        <w:t>Your</w:t>
-      </w:r>
-      <w:proofErr w:type="gramEnd"/>
-      <w:r>
-        <w:t xml:space="preserve"> favourite/chosen data type</w:t>
-      </w:r>
-      <w:r>
-        <w:t xml:space="preserve"> (write both repo and data type)</w:t>
-      </w:r>
-      <w:r>
-        <w:t>:</w:t>
-      </w:r>
-    </w:p>
-    <w:p/>
-    <w:p>
-      <w:r>
-        <w:t>c)   List repositories you</w:t>
-      </w:r>
-      <w:r>
-        <w:t>r team</w:t>
-      </w:r>
-      <w:r>
-        <w:t xml:space="preserve"> have used (either to download or to share your data): </w:t>
-      </w:r>
-    </w:p>
-    <w:p/>
-    <w:p>
-      <w:r>
-        <w:t>d) What’s your favourite research data repository? Why?</w:t>
-      </w:r>
-    </w:p>
+    </w:p>
+    <w:p>
+      <w:r>
+        <w:t>-</w:t>
+      </w:r>
+    </w:p>
+    <w:p>
+      <w:r>
+        <w:t>-</w:t>
+      </w:r>
+    </w:p>
+    <w:p>
+      <w:r>
+        <w:t>-</w:t>
+      </w:r>
+    </w:p>
+    <w:p/>
     <w:p/>
     <w:p>
       <w:r>
@@ -1229,21 +1249,6 @@
       </w:r>
     </w:p>
     <w:p/>
-    <w:p>
-      <w:r>
-        <w:t>Our own curated repository list:</w:t>
-      </w:r>
-    </w:p>
-    <w:p>
-      <w:hyperlink r:id="rId8" w:history="1">
-        <w:r>
-          <w:rPr>
-            <w:rStyle w:val="Hyperlink"/>
-          </w:rPr>
-          <w:t>https://www.wiki.ed.ac.uk/display/RDMS/Suggested+data+repositories</w:t>
-        </w:r>
-      </w:hyperlink>
-    </w:p>
     <w:p/>
     <w:p>
       <w:r>
@@ -1260,14 +1265,30 @@
       <w:r>
         <w:t>Using repositories</w:t>
       </w:r>
-    </w:p>
-    <w:p/>
-    <w:p>
-      <w:r>
-        <w:lastRenderedPageBreak/>
-        <w:t>Discuss the following questions:</w:t>
-      </w:r>
-    </w:p>
+      <w:r>
+        <w:t xml:space="preserve"> (5)</w:t>
+      </w:r>
+    </w:p>
+    <w:p/>
+    <w:p>
+      <w:r>
+        <w:t>Discuss</w:t>
+      </w:r>
+      <w:r>
+        <w:t>/Type:</w:t>
+      </w:r>
+    </w:p>
+    <w:p>
+      <w:r>
+        <w:t>•</w:t>
+      </w:r>
+      <w:r>
+        <w:tab/>
+        <w:t>What’s your favourite research data repository? Why?</w:t>
+      </w:r>
+    </w:p>
+    <w:p/>
+    <w:p/>
     <w:p>
       <w:r>
         <w:t>•</w:t>
@@ -1340,6 +1361,7 @@
       </w:r>
     </w:p>
     <w:p/>
+    <w:p/>
     <w:p>
       <w:r>
         <w:t>•</w:t>
@@ -1350,18 +1372,6 @@
       </w:r>
     </w:p>
     <w:p/>
-    <w:p/>
-    <w:p>
-      <w:r>
-        <w:t>•</w:t>
-      </w:r>
-      <w:r>
-        <w:tab/>
-      </w:r>
-      <w:r>
-        <w:t xml:space="preserve">What is the most surprising thing you’ve learned today? </w:t>
-      </w:r>
-    </w:p>
     <w:p/>
     <w:p>
       <w:pPr>
@@ -1949,10 +1959,7 @@
         <w:t>know what tools / resources you organization offers for data management:</w:t>
       </w:r>
     </w:p>
-    <w:p>
-      <w:bookmarkStart w:id="0" w:name="_GoBack"/>
-      <w:bookmarkEnd w:id="0"/>
-    </w:p>
+    <w:p/>
     <w:p>
       <w:r>
         <w:t xml:space="preserve">DONE: </w:t>

</xml_diff>

<commit_message>
added info on the citation advantage
</commit_message>
<xml_diff>
--- a/instructors/fair-4-leaders-part2.docx
+++ b/instructors/fair-4-leaders-part2.docx
@@ -6,8 +6,6 @@
       <w:pPr>
         <w:pStyle w:val="Heading1"/>
       </w:pPr>
-      <w:bookmarkStart w:id="0" w:name="_GoBack"/>
-      <w:bookmarkEnd w:id="0"/>
       <w:r>
         <w:t xml:space="preserve">Paste this template content into the Etherpad at: </w:t>
       </w:r>
@@ -72,13 +70,13 @@
         <w:t xml:space="preserve">Episode </w:t>
       </w:r>
       <w:r>
-        <w:t>4</w:t>
+        <w:t>3</w:t>
       </w:r>
       <w:r>
         <w:t xml:space="preserve">. </w:t>
       </w:r>
       <w:r>
-        <w:t>Notebooks to speed up work</w:t>
+        <w:t>Tools for Oracles and Overlords</w:t>
       </w:r>
     </w:p>
     <w:p/>
@@ -192,7 +190,7 @@
         <w:t xml:space="preserve">Episode </w:t>
       </w:r>
       <w:r>
-        <w:t>5</w:t>
+        <w:t>4</w:t>
       </w:r>
       <w:r>
         <w:t xml:space="preserve">. </w:t>
@@ -210,7 +208,27 @@
         <w:t>Exercise 1: Public general record</w:t>
       </w:r>
       <w:r>
-        <w:t xml:space="preserve"> (demo 4 + 4 evaluate + 4 finding with instructor)</w:t>
+        <w:t xml:space="preserve"> (demo 4 </w:t>
+      </w:r>
+      <w:r>
+        <w:t xml:space="preserve">mins </w:t>
+      </w:r>
+      <w:r>
+        <w:t>+ 4</w:t>
+      </w:r>
+      <w:r>
+        <w:t xml:space="preserve"> mins</w:t>
+      </w:r>
+      <w:r>
+        <w:t xml:space="preserve"> evaluate + 4 </w:t>
+      </w:r>
+      <w:r>
+        <w:t xml:space="preserve">mins </w:t>
+      </w:r>
+      <w:bookmarkStart w:id="0" w:name="_GoBack"/>
+      <w:bookmarkEnd w:id="0"/>
+      <w:r>
+        <w:t>finding with instructor)</w:t>
       </w:r>
     </w:p>
     <w:p/>
@@ -223,6 +241,20 @@
       </w:r>
       <w:r>
         <w:t>data set in Zenodo repository:</w:t>
+      </w:r>
+      <w:r>
+        <w:t xml:space="preserve"> </w:t>
+      </w:r>
+    </w:p>
+    <w:p>
+      <w:r>
+        <w:t xml:space="preserve">Boehm et al. </w:t>
+      </w:r>
+      <w:r>
+        <w:t>(2020). Confocal micrographs and complete dataset of neuromuscular junction morphology of pelvic limb muscles of the pig (Sus scrofa) [Data set]. In Journal of Anatomy (Vol. 237, Number 5, pp. 827–836). Zenodo.</w:t>
+      </w:r>
+      <w:r>
+        <w:t xml:space="preserve"> </w:t>
       </w:r>
     </w:p>
     <w:p>
@@ -240,6 +272,7 @@
     </w:p>
     <w:p>
       <w:r>
+        <w:lastRenderedPageBreak/>
         <w:t xml:space="preserve"> </w:t>
       </w:r>
     </w:p>
@@ -272,7 +305,6 @@
     </w:p>
     <w:p>
       <w:r>
-        <w:lastRenderedPageBreak/>
         <w:t>INTEROPERABLE (The format of the data should be open and interpretable for various tools):</w:t>
       </w:r>
     </w:p>
@@ -544,6 +576,7 @@
     </w:p>
     <w:p>
       <w:r>
+        <w:lastRenderedPageBreak/>
         <w:t>DONE:</w:t>
       </w:r>
     </w:p>
@@ -558,7 +591,6 @@
         <w:pStyle w:val="Heading2"/>
       </w:pPr>
       <w:r>
-        <w:lastRenderedPageBreak/>
         <w:t xml:space="preserve">Exercise </w:t>
       </w:r>
       <w:r>
@@ -732,6 +764,7 @@
     </w:p>
     <w:p>
       <w:r>
+        <w:lastRenderedPageBreak/>
         <w:t>-</w:t>
       </w:r>
     </w:p>
@@ -747,7 +780,6 @@
     </w:p>
     <w:p>
       <w:r>
-        <w:lastRenderedPageBreak/>
         <w:t xml:space="preserve"> </w:t>
       </w:r>
     </w:p>
@@ -922,6 +954,7 @@
     <w:p/>
     <w:p>
       <w:r>
+        <w:lastRenderedPageBreak/>
         <w:t>Have a look at the meta</w:t>
       </w:r>
       <w:r>
@@ -1102,6 +1135,7 @@
     <w:p/>
     <w:p>
       <w:r>
+        <w:lastRenderedPageBreak/>
         <w:t xml:space="preserve"> -----------------------------------------------------------------------------------------------------------</w:t>
       </w:r>
     </w:p>
@@ -1122,7 +1156,6 @@
     <w:p/>
     <w:p>
       <w:r>
-        <w:lastRenderedPageBreak/>
         <w:t>Discuss</w:t>
       </w:r>
       <w:r>
@@ -1322,6 +1355,7 @@
         <w:ind w:left="720"/>
       </w:pPr>
       <w:r>
+        <w:lastRenderedPageBreak/>
         <w:t>store code in github:</w:t>
       </w:r>
     </w:p>
@@ -1374,428 +1408,428 @@
         <w:ind w:left="720"/>
       </w:pPr>
       <w:r>
+        <w:t>use ontology terms:</w:t>
+      </w:r>
+    </w:p>
+    <w:p>
+      <w:pPr>
+        <w:pStyle w:val="ListParagraph"/>
+        <w:numPr>
+          <w:ilvl w:val="0"/>
+          <w:numId w:val="2"/>
+        </w:numPr>
+        <w:ind w:left="720"/>
+      </w:pPr>
+      <w:r>
+        <w:t>use generic data repository:</w:t>
+      </w:r>
+    </w:p>
+    <w:p>
+      <w:pPr>
+        <w:pStyle w:val="ListParagraph"/>
+        <w:numPr>
+          <w:ilvl w:val="0"/>
+          <w:numId w:val="2"/>
+        </w:numPr>
+        <w:ind w:left="720"/>
+      </w:pPr>
+      <w:r>
+        <w:t>use domain specific data repository:</w:t>
+      </w:r>
+    </w:p>
+    <w:p>
+      <w:pPr>
+        <w:pStyle w:val="ListParagraph"/>
+        <w:numPr>
+          <w:ilvl w:val="0"/>
+          <w:numId w:val="2"/>
+        </w:numPr>
+        <w:ind w:left="720"/>
+      </w:pPr>
+      <w:r>
+        <w:t>have description templates for various techniques in the lab:</w:t>
+      </w:r>
+    </w:p>
+    <w:p>
+      <w:pPr>
+        <w:pStyle w:val="ListParagraph"/>
+        <w:numPr>
+          <w:ilvl w:val="0"/>
+          <w:numId w:val="2"/>
+        </w:numPr>
+        <w:ind w:left="720"/>
+      </w:pPr>
+      <w:r>
+        <w:t>store data in</w:t>
+      </w:r>
+      <w:r>
+        <w:t xml:space="preserve"> a </w:t>
+      </w:r>
+      <w:r>
+        <w:t>shared, network drive:</w:t>
+      </w:r>
+    </w:p>
+    <w:p>
+      <w:pPr>
+        <w:pStyle w:val="ListParagraph"/>
+        <w:numPr>
+          <w:ilvl w:val="0"/>
+          <w:numId w:val="2"/>
+        </w:numPr>
+        <w:ind w:left="720"/>
+      </w:pPr>
+      <w:r>
+        <w:t xml:space="preserve">have </w:t>
+      </w:r>
+      <w:r>
+        <w:t xml:space="preserve">an </w:t>
+      </w:r>
+      <w:r>
+        <w:t xml:space="preserve">automatic backup solution for </w:t>
+      </w:r>
+      <w:r>
+        <w:t>files</w:t>
+      </w:r>
+      <w:r>
+        <w:t>:</w:t>
+      </w:r>
+    </w:p>
+    <w:p>
+      <w:pPr>
+        <w:pStyle w:val="ListParagraph"/>
+        <w:numPr>
+          <w:ilvl w:val="0"/>
+          <w:numId w:val="2"/>
+        </w:numPr>
+        <w:ind w:left="720"/>
+      </w:pPr>
+      <w:r>
+        <w:t>follow a file naming conventions</w:t>
+      </w:r>
+    </w:p>
+    <w:p>
+      <w:pPr>
+        <w:pStyle w:val="ListParagraph"/>
+        <w:numPr>
+          <w:ilvl w:val="0"/>
+          <w:numId w:val="2"/>
+        </w:numPr>
+        <w:ind w:left="720"/>
+      </w:pPr>
+      <w:r>
+        <w:t>create standard project folder structure</w:t>
+      </w:r>
+    </w:p>
+    <w:p>
+      <w:pPr>
+        <w:pStyle w:val="ListParagraph"/>
+        <w:numPr>
+          <w:ilvl w:val="0"/>
+          <w:numId w:val="2"/>
+        </w:numPr>
+        <w:ind w:left="720"/>
+      </w:pPr>
+      <w:r>
+        <w:t>use Electronic Lab Notebooks</w:t>
+      </w:r>
+    </w:p>
+    <w:p>
+      <w:pPr>
+        <w:pStyle w:val="ListParagraph"/>
+        <w:numPr>
+          <w:ilvl w:val="0"/>
+          <w:numId w:val="2"/>
+        </w:numPr>
+        <w:ind w:left="720"/>
+      </w:pPr>
+      <w:r>
+        <w:t>create figures and plots in python/R:</w:t>
+      </w:r>
+    </w:p>
+    <w:p>
+      <w:pPr>
+        <w:pStyle w:val="ListParagraph"/>
+        <w:numPr>
+          <w:ilvl w:val="0"/>
+          <w:numId w:val="2"/>
+        </w:numPr>
+        <w:ind w:left="720"/>
+      </w:pPr>
+      <w:r>
+        <w:t>select data repository:</w:t>
+      </w:r>
+    </w:p>
+    <w:p>
+      <w:pPr>
+        <w:pStyle w:val="ListParagraph"/>
+        <w:numPr>
+          <w:ilvl w:val="0"/>
+          <w:numId w:val="2"/>
+        </w:numPr>
+        <w:ind w:left="720"/>
+      </w:pPr>
+      <w:r>
+        <w:t>know non-restrictive licenses:</w:t>
+      </w:r>
+    </w:p>
+    <w:p>
+      <w:pPr>
+        <w:pStyle w:val="ListParagraph"/>
+        <w:numPr>
+          <w:ilvl w:val="0"/>
+          <w:numId w:val="2"/>
+        </w:numPr>
+        <w:ind w:left="720"/>
+      </w:pPr>
+      <w:r>
+        <w:t>create readme for each dataset:</w:t>
+      </w:r>
+    </w:p>
+    <w:p>
+      <w:pPr>
+        <w:pStyle w:val="ListParagraph"/>
+        <w:numPr>
+          <w:ilvl w:val="0"/>
+          <w:numId w:val="2"/>
+        </w:numPr>
+        <w:ind w:left="720"/>
+      </w:pPr>
+      <w:r>
+        <w:t>use institutional repositories:</w:t>
+      </w:r>
+    </w:p>
+    <w:p>
+      <w:pPr>
+        <w:pStyle w:val="ListParagraph"/>
+        <w:numPr>
+          <w:ilvl w:val="0"/>
+          <w:numId w:val="2"/>
+        </w:numPr>
+        <w:ind w:left="720"/>
+      </w:pPr>
+      <w:r>
+        <w:t>use controlled vocabularies:</w:t>
+      </w:r>
+    </w:p>
+    <w:p>
+      <w:pPr>
+        <w:pStyle w:val="ListParagraph"/>
+        <w:numPr>
+          <w:ilvl w:val="0"/>
+          <w:numId w:val="2"/>
+        </w:numPr>
+        <w:ind w:left="720"/>
+      </w:pPr>
+      <w:r>
+        <w:t>have ORCID</w:t>
+      </w:r>
+    </w:p>
+    <w:p>
+      <w:pPr>
+        <w:pStyle w:val="ListParagraph"/>
+        <w:numPr>
+          <w:ilvl w:val="0"/>
+          <w:numId w:val="2"/>
+        </w:numPr>
+        <w:ind w:left="720"/>
+      </w:pPr>
+      <w:r>
+        <w:t>have dedicated folder / database for protocols / SOP</w:t>
+      </w:r>
+    </w:p>
+    <w:p>
+      <w:pPr>
+        <w:pStyle w:val="ListParagraph"/>
+        <w:numPr>
+          <w:ilvl w:val="0"/>
+          <w:numId w:val="2"/>
+        </w:numPr>
+        <w:ind w:left="720"/>
+      </w:pPr>
+      <w:r>
+        <w:t>have a way to reference different versions of a protocol</w:t>
+      </w:r>
+    </w:p>
+    <w:p>
+      <w:pPr>
+        <w:pStyle w:val="ListParagraph"/>
+        <w:numPr>
+          <w:ilvl w:val="0"/>
+          <w:numId w:val="2"/>
+        </w:numPr>
+        <w:ind w:left="720"/>
+      </w:pPr>
+      <w:r>
+        <w:t>convert numerical data to csv:</w:t>
+      </w:r>
+    </w:p>
+    <w:p>
+      <w:pPr>
+        <w:pStyle w:val="ListParagraph"/>
+        <w:numPr>
+          <w:ilvl w:val="0"/>
+          <w:numId w:val="2"/>
+        </w:numPr>
+        <w:ind w:left="720"/>
+      </w:pPr>
+      <w:r>
+        <w:t>follow conventions for tidy data tables:</w:t>
+      </w:r>
+    </w:p>
+    <w:p>
+      <w:pPr>
+        <w:pStyle w:val="ListParagraph"/>
+        <w:numPr>
+          <w:ilvl w:val="0"/>
+          <w:numId w:val="2"/>
+        </w:numPr>
+        <w:ind w:left="720"/>
+      </w:pPr>
+      <w:r>
+        <w:t>use jupyter notebooks or R-markdown:</w:t>
+      </w:r>
+    </w:p>
+    <w:p>
+      <w:pPr>
+        <w:pStyle w:val="ListParagraph"/>
+        <w:numPr>
+          <w:ilvl w:val="0"/>
+          <w:numId w:val="2"/>
+        </w:numPr>
+        <w:ind w:left="720"/>
+      </w:pPr>
+      <w:r>
+        <w:t>use metadata format / standards:</w:t>
+      </w:r>
+    </w:p>
+    <w:p>
+      <w:pPr>
+        <w:pStyle w:val="ListParagraph"/>
+        <w:numPr>
+          <w:ilvl w:val="0"/>
+          <w:numId w:val="2"/>
+        </w:numPr>
+        <w:ind w:left="720"/>
+      </w:pPr>
+      <w:r>
+        <w:t>user PID from repositories (eg UniProt, GenBank) in data description:</w:t>
+      </w:r>
+    </w:p>
+    <w:p>
+      <w:pPr>
+        <w:pStyle w:val="ListParagraph"/>
+        <w:numPr>
+          <w:ilvl w:val="0"/>
+          <w:numId w:val="2"/>
+        </w:numPr>
+        <w:ind w:left="720"/>
+      </w:pPr>
+      <w:r>
+        <w:t>use database for bio-samples / strains etc:</w:t>
+      </w:r>
+    </w:p>
+    <w:p>
+      <w:pPr>
+        <w:pStyle w:val="ListParagraph"/>
+        <w:numPr>
+          <w:ilvl w:val="0"/>
+          <w:numId w:val="2"/>
+        </w:numPr>
+        <w:ind w:left="720"/>
+      </w:pPr>
+      <w:r>
+        <w:t>use pipelines for data analysis:</w:t>
+      </w:r>
+    </w:p>
+    <w:p>
+      <w:pPr>
+        <w:pStyle w:val="ListParagraph"/>
+        <w:numPr>
+          <w:ilvl w:val="0"/>
+          <w:numId w:val="2"/>
+        </w:numPr>
+        <w:ind w:left="720"/>
+      </w:pPr>
+      <w:r>
+        <w:t>can access all group data from your own PC:</w:t>
+      </w:r>
+    </w:p>
+    <w:p>
+      <w:pPr>
+        <w:pStyle w:val="ListParagraph"/>
+        <w:numPr>
+          <w:ilvl w:val="0"/>
+          <w:numId w:val="2"/>
+        </w:numPr>
+        <w:ind w:left="720"/>
+      </w:pPr>
+      <w:r>
+        <w:t>discuss with team how particular data type should be described and stored:</w:t>
+      </w:r>
+    </w:p>
+    <w:p>
+      <w:pPr>
+        <w:pStyle w:val="ListParagraph"/>
+        <w:numPr>
+          <w:ilvl w:val="0"/>
+          <w:numId w:val="2"/>
+        </w:numPr>
+        <w:ind w:left="720"/>
+      </w:pPr>
+      <w:r>
+        <w:t>know what tools / resources you organization offers for data management:</w:t>
+      </w:r>
+    </w:p>
+    <w:p/>
+    <w:p>
+      <w:r>
+        <w:t xml:space="preserve">DONE: </w:t>
+      </w:r>
+    </w:p>
+    <w:p/>
+    <w:p>
+      <w:r>
+        <w:t>-----------------------------------------------------------------------------------------------------------</w:t>
+      </w:r>
+    </w:p>
+    <w:p/>
+    <w:p>
+      <w:r>
+        <w:t>Exercise 2: Data Management Plan</w:t>
+      </w:r>
+    </w:p>
+    <w:p>
+      <w:r>
+        <w:t>In your group evaluate the example data management plan. Mark / Comment any section which should be improved.</w:t>
+      </w:r>
+    </w:p>
+    <w:p>
+      <w:r>
+        <w:t>As a “grant reviewer” focus on following asspects:</w:t>
+      </w:r>
+    </w:p>
+    <w:p>
+      <w:pPr>
+        <w:pStyle w:val="ListParagraph"/>
+        <w:numPr>
+          <w:ilvl w:val="0"/>
+          <w:numId w:val="3"/>
+        </w:numPr>
+      </w:pPr>
+      <w:r>
+        <w:t>does it look as if the author(s) thought what they would do with their data or is it some ‘whatever’ copy pasted text</w:t>
+      </w:r>
+    </w:p>
+    <w:p>
+      <w:pPr>
+        <w:pStyle w:val="ListParagraph"/>
+        <w:numPr>
+          <w:ilvl w:val="0"/>
+          <w:numId w:val="3"/>
+        </w:numPr>
+      </w:pPr>
+      <w:r>
         <w:lastRenderedPageBreak/>
-        <w:t>use ontology terms:</w:t>
-      </w:r>
-    </w:p>
-    <w:p>
-      <w:pPr>
-        <w:pStyle w:val="ListParagraph"/>
-        <w:numPr>
-          <w:ilvl w:val="0"/>
-          <w:numId w:val="2"/>
-        </w:numPr>
-        <w:ind w:left="720"/>
-      </w:pPr>
-      <w:r>
-        <w:t>use generic data repository:</w:t>
-      </w:r>
-    </w:p>
-    <w:p>
-      <w:pPr>
-        <w:pStyle w:val="ListParagraph"/>
-        <w:numPr>
-          <w:ilvl w:val="0"/>
-          <w:numId w:val="2"/>
-        </w:numPr>
-        <w:ind w:left="720"/>
-      </w:pPr>
-      <w:r>
-        <w:t>use domain specific data repository:</w:t>
-      </w:r>
-    </w:p>
-    <w:p>
-      <w:pPr>
-        <w:pStyle w:val="ListParagraph"/>
-        <w:numPr>
-          <w:ilvl w:val="0"/>
-          <w:numId w:val="2"/>
-        </w:numPr>
-        <w:ind w:left="720"/>
-      </w:pPr>
-      <w:r>
-        <w:t>have description templates for various techniques in the lab:</w:t>
-      </w:r>
-    </w:p>
-    <w:p>
-      <w:pPr>
-        <w:pStyle w:val="ListParagraph"/>
-        <w:numPr>
-          <w:ilvl w:val="0"/>
-          <w:numId w:val="2"/>
-        </w:numPr>
-        <w:ind w:left="720"/>
-      </w:pPr>
-      <w:r>
-        <w:t>store data in</w:t>
-      </w:r>
-      <w:r>
-        <w:t xml:space="preserve"> a </w:t>
-      </w:r>
-      <w:r>
-        <w:t>shared, network drive:</w:t>
-      </w:r>
-    </w:p>
-    <w:p>
-      <w:pPr>
-        <w:pStyle w:val="ListParagraph"/>
-        <w:numPr>
-          <w:ilvl w:val="0"/>
-          <w:numId w:val="2"/>
-        </w:numPr>
-        <w:ind w:left="720"/>
-      </w:pPr>
-      <w:r>
-        <w:t xml:space="preserve">have </w:t>
-      </w:r>
-      <w:r>
-        <w:t xml:space="preserve">an </w:t>
-      </w:r>
-      <w:r>
-        <w:t xml:space="preserve">automatic backup solution for </w:t>
-      </w:r>
-      <w:r>
-        <w:t>files</w:t>
-      </w:r>
-      <w:r>
-        <w:t>:</w:t>
-      </w:r>
-    </w:p>
-    <w:p>
-      <w:pPr>
-        <w:pStyle w:val="ListParagraph"/>
-        <w:numPr>
-          <w:ilvl w:val="0"/>
-          <w:numId w:val="2"/>
-        </w:numPr>
-        <w:ind w:left="720"/>
-      </w:pPr>
-      <w:r>
-        <w:t>follow a file naming conventions</w:t>
-      </w:r>
-    </w:p>
-    <w:p>
-      <w:pPr>
-        <w:pStyle w:val="ListParagraph"/>
-        <w:numPr>
-          <w:ilvl w:val="0"/>
-          <w:numId w:val="2"/>
-        </w:numPr>
-        <w:ind w:left="720"/>
-      </w:pPr>
-      <w:r>
-        <w:t>create standard project folder structure</w:t>
-      </w:r>
-    </w:p>
-    <w:p>
-      <w:pPr>
-        <w:pStyle w:val="ListParagraph"/>
-        <w:numPr>
-          <w:ilvl w:val="0"/>
-          <w:numId w:val="2"/>
-        </w:numPr>
-        <w:ind w:left="720"/>
-      </w:pPr>
-      <w:r>
-        <w:t>use Electronic Lab Notebooks</w:t>
-      </w:r>
-    </w:p>
-    <w:p>
-      <w:pPr>
-        <w:pStyle w:val="ListParagraph"/>
-        <w:numPr>
-          <w:ilvl w:val="0"/>
-          <w:numId w:val="2"/>
-        </w:numPr>
-        <w:ind w:left="720"/>
-      </w:pPr>
-      <w:r>
-        <w:t>create figures and plots in python/R:</w:t>
-      </w:r>
-    </w:p>
-    <w:p>
-      <w:pPr>
-        <w:pStyle w:val="ListParagraph"/>
-        <w:numPr>
-          <w:ilvl w:val="0"/>
-          <w:numId w:val="2"/>
-        </w:numPr>
-        <w:ind w:left="720"/>
-      </w:pPr>
-      <w:r>
-        <w:t>select data repository:</w:t>
-      </w:r>
-    </w:p>
-    <w:p>
-      <w:pPr>
-        <w:pStyle w:val="ListParagraph"/>
-        <w:numPr>
-          <w:ilvl w:val="0"/>
-          <w:numId w:val="2"/>
-        </w:numPr>
-        <w:ind w:left="720"/>
-      </w:pPr>
-      <w:r>
-        <w:t>know non-restrictive licenses:</w:t>
-      </w:r>
-    </w:p>
-    <w:p>
-      <w:pPr>
-        <w:pStyle w:val="ListParagraph"/>
-        <w:numPr>
-          <w:ilvl w:val="0"/>
-          <w:numId w:val="2"/>
-        </w:numPr>
-        <w:ind w:left="720"/>
-      </w:pPr>
-      <w:r>
-        <w:t>create readme for each dataset:</w:t>
-      </w:r>
-    </w:p>
-    <w:p>
-      <w:pPr>
-        <w:pStyle w:val="ListParagraph"/>
-        <w:numPr>
-          <w:ilvl w:val="0"/>
-          <w:numId w:val="2"/>
-        </w:numPr>
-        <w:ind w:left="720"/>
-      </w:pPr>
-      <w:r>
-        <w:t>use institutional repositories:</w:t>
-      </w:r>
-    </w:p>
-    <w:p>
-      <w:pPr>
-        <w:pStyle w:val="ListParagraph"/>
-        <w:numPr>
-          <w:ilvl w:val="0"/>
-          <w:numId w:val="2"/>
-        </w:numPr>
-        <w:ind w:left="720"/>
-      </w:pPr>
-      <w:r>
-        <w:t>use controlled vocabularies:</w:t>
-      </w:r>
-    </w:p>
-    <w:p>
-      <w:pPr>
-        <w:pStyle w:val="ListParagraph"/>
-        <w:numPr>
-          <w:ilvl w:val="0"/>
-          <w:numId w:val="2"/>
-        </w:numPr>
-        <w:ind w:left="720"/>
-      </w:pPr>
-      <w:r>
-        <w:t>have ORCID</w:t>
-      </w:r>
-    </w:p>
-    <w:p>
-      <w:pPr>
-        <w:pStyle w:val="ListParagraph"/>
-        <w:numPr>
-          <w:ilvl w:val="0"/>
-          <w:numId w:val="2"/>
-        </w:numPr>
-        <w:ind w:left="720"/>
-      </w:pPr>
-      <w:r>
-        <w:t>have dedicated folder / database for protocols / SOP</w:t>
-      </w:r>
-    </w:p>
-    <w:p>
-      <w:pPr>
-        <w:pStyle w:val="ListParagraph"/>
-        <w:numPr>
-          <w:ilvl w:val="0"/>
-          <w:numId w:val="2"/>
-        </w:numPr>
-        <w:ind w:left="720"/>
-      </w:pPr>
-      <w:r>
-        <w:t>have a way to reference different versions of a protocol</w:t>
-      </w:r>
-    </w:p>
-    <w:p>
-      <w:pPr>
-        <w:pStyle w:val="ListParagraph"/>
-        <w:numPr>
-          <w:ilvl w:val="0"/>
-          <w:numId w:val="2"/>
-        </w:numPr>
-        <w:ind w:left="720"/>
-      </w:pPr>
-      <w:r>
-        <w:t>convert numerical data to csv:</w:t>
-      </w:r>
-    </w:p>
-    <w:p>
-      <w:pPr>
-        <w:pStyle w:val="ListParagraph"/>
-        <w:numPr>
-          <w:ilvl w:val="0"/>
-          <w:numId w:val="2"/>
-        </w:numPr>
-        <w:ind w:left="720"/>
-      </w:pPr>
-      <w:r>
-        <w:t>follow conventions for tidy data tables:</w:t>
-      </w:r>
-    </w:p>
-    <w:p>
-      <w:pPr>
-        <w:pStyle w:val="ListParagraph"/>
-        <w:numPr>
-          <w:ilvl w:val="0"/>
-          <w:numId w:val="2"/>
-        </w:numPr>
-        <w:ind w:left="720"/>
-      </w:pPr>
-      <w:r>
-        <w:t>use jupyter notebooks or R-markdown:</w:t>
-      </w:r>
-    </w:p>
-    <w:p>
-      <w:pPr>
-        <w:pStyle w:val="ListParagraph"/>
-        <w:numPr>
-          <w:ilvl w:val="0"/>
-          <w:numId w:val="2"/>
-        </w:numPr>
-        <w:ind w:left="720"/>
-      </w:pPr>
-      <w:r>
-        <w:t>use metadata format / standards:</w:t>
-      </w:r>
-    </w:p>
-    <w:p>
-      <w:pPr>
-        <w:pStyle w:val="ListParagraph"/>
-        <w:numPr>
-          <w:ilvl w:val="0"/>
-          <w:numId w:val="2"/>
-        </w:numPr>
-        <w:ind w:left="720"/>
-      </w:pPr>
-      <w:r>
-        <w:t>user PID from repositories (eg UniProt, GenBank) in data description:</w:t>
-      </w:r>
-    </w:p>
-    <w:p>
-      <w:pPr>
-        <w:pStyle w:val="ListParagraph"/>
-        <w:numPr>
-          <w:ilvl w:val="0"/>
-          <w:numId w:val="2"/>
-        </w:numPr>
-        <w:ind w:left="720"/>
-      </w:pPr>
-      <w:r>
-        <w:t>use database for bio-samples / strains etc:</w:t>
-      </w:r>
-    </w:p>
-    <w:p>
-      <w:pPr>
-        <w:pStyle w:val="ListParagraph"/>
-        <w:numPr>
-          <w:ilvl w:val="0"/>
-          <w:numId w:val="2"/>
-        </w:numPr>
-        <w:ind w:left="720"/>
-      </w:pPr>
-      <w:r>
-        <w:t>use pipelines for data analysis:</w:t>
-      </w:r>
-    </w:p>
-    <w:p>
-      <w:pPr>
-        <w:pStyle w:val="ListParagraph"/>
-        <w:numPr>
-          <w:ilvl w:val="0"/>
-          <w:numId w:val="2"/>
-        </w:numPr>
-        <w:ind w:left="720"/>
-      </w:pPr>
-      <w:r>
-        <w:t>can access all group data from your own PC:</w:t>
-      </w:r>
-    </w:p>
-    <w:p>
-      <w:pPr>
-        <w:pStyle w:val="ListParagraph"/>
-        <w:numPr>
-          <w:ilvl w:val="0"/>
-          <w:numId w:val="2"/>
-        </w:numPr>
-        <w:ind w:left="720"/>
-      </w:pPr>
-      <w:r>
-        <w:t>discuss with team how particular data type should be described and stored:</w:t>
-      </w:r>
-    </w:p>
-    <w:p>
-      <w:pPr>
-        <w:pStyle w:val="ListParagraph"/>
-        <w:numPr>
-          <w:ilvl w:val="0"/>
-          <w:numId w:val="2"/>
-        </w:numPr>
-        <w:ind w:left="720"/>
-      </w:pPr>
-      <w:r>
-        <w:t>know what tools / resources you organization offers for data management:</w:t>
-      </w:r>
-    </w:p>
-    <w:p/>
-    <w:p>
-      <w:r>
-        <w:t xml:space="preserve">DONE: </w:t>
-      </w:r>
-    </w:p>
-    <w:p/>
-    <w:p>
-      <w:r>
-        <w:t>-----------------------------------------------------------------------------------------------------------</w:t>
-      </w:r>
-    </w:p>
-    <w:p/>
-    <w:p>
-      <w:r>
-        <w:t>Exercise 2: Data Management Plan</w:t>
-      </w:r>
-    </w:p>
-    <w:p>
-      <w:r>
-        <w:t>In your group evaluate the example data management plan. Mark / Comment any section which should be improved.</w:t>
-      </w:r>
-    </w:p>
-    <w:p>
-      <w:r>
-        <w:t>As a “grant reviewer” focus on following asspects:</w:t>
-      </w:r>
-    </w:p>
-    <w:p>
-      <w:pPr>
-        <w:pStyle w:val="ListParagraph"/>
-        <w:numPr>
-          <w:ilvl w:val="0"/>
-          <w:numId w:val="3"/>
-        </w:numPr>
-      </w:pPr>
-      <w:r>
-        <w:t>does it look as if the author(s) thought what they would do with their data or is it some ‘whatever’ copy pasted text</w:t>
-      </w:r>
-    </w:p>
-    <w:p>
-      <w:pPr>
-        <w:pStyle w:val="ListParagraph"/>
-        <w:numPr>
-          <w:ilvl w:val="0"/>
-          <w:numId w:val="3"/>
-        </w:numPr>
-      </w:pPr>
-      <w:r>
         <w:t>does it look as if the data will be stored in a secured way</w:t>
       </w:r>
     </w:p>

</xml_diff>

<commit_message>
Tools for olverlords revised
</commit_message>
<xml_diff>
--- a/instructors/fair-4-leaders-part2.docx
+++ b/instructors/fair-4-leaders-part2.docx
@@ -91,9 +91,73 @@
     <w:p>
       <w:pPr>
         <w:pStyle w:val="Heading2"/>
-      </w:pPr>
-      <w:r>
-        <w:t xml:space="preserve">Exercise 1. </w:t>
+        <w:rPr>
+          <w:lang w:val="en-US"/>
+        </w:rPr>
+      </w:pPr>
+      <w:proofErr w:type="spellStart"/>
+      <w:r>
+        <w:rPr>
+          <w:lang w:val="en-US"/>
+        </w:rPr>
+        <w:t>Jupyter</w:t>
+      </w:r>
+      <w:proofErr w:type="spellEnd"/>
+      <w:r>
+        <w:rPr>
+          <w:lang w:val="en-US"/>
+        </w:rPr>
+        <w:t xml:space="preserve"> notebooks for </w:t>
+      </w:r>
+      <w:r>
+        <w:t>reusable</w:t>
+      </w:r>
+      <w:r>
+        <w:rPr>
+          <w:lang w:val="en-US"/>
+        </w:rPr>
+        <w:t xml:space="preserve"> data analysis</w:t>
+      </w:r>
+    </w:p>
+    <w:p>
+      <w:pPr>
+        <w:rPr>
+          <w:rFonts w:ascii="Open Sans" w:hAnsi="Open Sans" w:cs="Open Sans"/>
+          <w:b/>
+          <w:bCs/>
+          <w:color w:val="485365"/>
+          <w:sz w:val="23"/>
+          <w:szCs w:val="23"/>
+          <w:lang w:val="en-US"/>
+        </w:rPr>
+      </w:pPr>
+    </w:p>
+    <w:p>
+      <w:pPr>
+        <w:pStyle w:val="Heading3"/>
+        <w:rPr>
+          <w:lang w:val="en-US"/>
+        </w:rPr>
+      </w:pPr>
+      <w:r>
+        <w:rPr>
+          <w:lang w:val="en-US"/>
+        </w:rPr>
+        <w:t xml:space="preserve">Exercise 1: Basics of </w:t>
+      </w:r>
+      <w:proofErr w:type="spellStart"/>
+      <w:r>
+        <w:rPr>
+          <w:lang w:val="en-US"/>
+        </w:rPr>
+        <w:t>Jupyter</w:t>
+      </w:r>
+      <w:proofErr w:type="spellEnd"/>
+      <w:r>
+        <w:rPr>
+          <w:lang w:val="en-US"/>
+        </w:rPr>
+        <w:t xml:space="preserve"> Notebooks</w:t>
       </w:r>
     </w:p>
     <w:p>
@@ -103,8 +167,398 @@
           <w:color w:val="485365"/>
           <w:sz w:val="23"/>
           <w:szCs w:val="23"/>
-        </w:rPr>
-      </w:pPr>
+          <w:lang w:val="en-US"/>
+        </w:rPr>
+      </w:pPr>
+    </w:p>
+    <w:p>
+      <w:pPr>
+        <w:rPr>
+          <w:lang w:val="en-US"/>
+        </w:rPr>
+      </w:pPr>
+      <w:r>
+        <w:rPr>
+          <w:lang w:val="en-US"/>
+        </w:rPr>
+        <w:t xml:space="preserve">Open this </w:t>
+      </w:r>
+      <w:proofErr w:type="spellStart"/>
+      <w:r>
+        <w:rPr>
+          <w:lang w:val="en-US"/>
+        </w:rPr>
+        <w:t>Jupyter</w:t>
+      </w:r>
+      <w:proofErr w:type="spellEnd"/>
+      <w:r>
+        <w:rPr>
+          <w:lang w:val="en-US"/>
+        </w:rPr>
+        <w:t xml:space="preserve"> Notebook: </w:t>
+      </w:r>
+      <w:hyperlink r:id="rId6" w:history="1">
+        <w:r>
+          <w:rPr>
+            <w:rStyle w:val="Hyperlink"/>
+            <w:rFonts w:ascii="Open Sans" w:hAnsi="Open Sans" w:cs="Open Sans"/>
+            <w:sz w:val="23"/>
+            <w:szCs w:val="23"/>
+            <w:lang/>
+          </w:rPr>
+          <w:t>http://mango.bio.ed.ac.uk/jupyter</w:t>
+        </w:r>
+      </w:hyperlink>
+      <w:r>
+        <w:rPr>
+          <w:lang w:val="en-US"/>
+        </w:rPr>
+        <w:t>  </w:t>
+      </w:r>
+    </w:p>
+    <w:p>
+      <w:pPr>
+        <w:rPr>
+          <w:lang w:val="en-US"/>
+        </w:rPr>
+      </w:pPr>
+      <w:r>
+        <w:rPr>
+          <w:lang w:val="en-US"/>
+        </w:rPr>
+        <w:t>We will first show you how to duplicate a notebook, save it and run code.</w:t>
+      </w:r>
+    </w:p>
+    <w:p>
+      <w:pPr>
+        <w:rPr>
+          <w:lang w:val="en-US"/>
+        </w:rPr>
+      </w:pPr>
+      <w:r>
+        <w:rPr>
+          <w:lang w:val="en-US"/>
+        </w:rPr>
+        <w:t> </w:t>
+      </w:r>
+    </w:p>
+    <w:p>
+      <w:pPr>
+        <w:rPr>
+          <w:lang w:val="en-US"/>
+        </w:rPr>
+      </w:pPr>
+      <w:r>
+        <w:rPr>
+          <w:lang w:val="en-US"/>
+        </w:rPr>
+        <w:t>1.     Select the notebook titled </w:t>
+      </w:r>
+      <w:r>
+        <w:rPr>
+          <w:b/>
+          <w:bCs/>
+          <w:lang w:val="en-US"/>
+        </w:rPr>
+        <w:t>'</w:t>
+      </w:r>
+      <w:proofErr w:type="spellStart"/>
+      <w:r>
+        <w:rPr>
+          <w:b/>
+          <w:bCs/>
+          <w:lang w:val="en-US"/>
+        </w:rPr>
+        <w:t>student_notebook_light_conditions.ipynb</w:t>
+      </w:r>
+      <w:proofErr w:type="spellEnd"/>
+      <w:r>
+        <w:rPr>
+          <w:lang w:val="en-US"/>
+        </w:rPr>
+        <w:t>' and click 'Duplicate'.</w:t>
+      </w:r>
+    </w:p>
+    <w:p>
+      <w:pPr>
+        <w:rPr>
+          <w:lang w:val="en-US"/>
+        </w:rPr>
+      </w:pPr>
+      <w:r>
+        <w:rPr>
+          <w:lang w:val="en-US"/>
+        </w:rPr>
+        <w:t>2.    Confirm with </w:t>
+      </w:r>
+      <w:r>
+        <w:rPr>
+          <w:b/>
+          <w:bCs/>
+          <w:lang w:val="en-US"/>
+        </w:rPr>
+        <w:t>Duplicate</w:t>
+      </w:r>
+      <w:r>
+        <w:rPr>
+          <w:lang w:val="en-US"/>
+        </w:rPr>
+        <w:t> when asked if you are certain that you want to duplicate the notebook.</w:t>
+      </w:r>
+    </w:p>
+    <w:p>
+      <w:pPr>
+        <w:rPr>
+          <w:lang w:val="en-US"/>
+        </w:rPr>
+      </w:pPr>
+      <w:r>
+        <w:rPr>
+          <w:lang w:val="en-US"/>
+        </w:rPr>
+        <w:t xml:space="preserve">3.    A copy of the notebook has appeared with the suffix '-Copy' and a number. </w:t>
+      </w:r>
+    </w:p>
+    <w:p>
+      <w:pPr>
+        <w:rPr>
+          <w:lang w:val="en-US"/>
+        </w:rPr>
+      </w:pPr>
+      <w:r>
+        <w:rPr>
+          <w:lang w:val="en-US"/>
+        </w:rPr>
+        <w:t>4.    Rename the notebook f</w:t>
+      </w:r>
+      <w:r>
+        <w:rPr>
+          <w:lang w:val="en-US"/>
+        </w:rPr>
+        <w:t>rom -copy number to your initials e.g. “</w:t>
+      </w:r>
+      <w:proofErr w:type="spellStart"/>
+      <w:r>
+        <w:rPr>
+          <w:lang w:val="en-US"/>
+        </w:rPr>
+        <w:t>student_notebook_light_conditions_</w:t>
+      </w:r>
+      <w:r>
+        <w:rPr>
+          <w:lang w:val="en-US"/>
+        </w:rPr>
+        <w:t>TZ</w:t>
+      </w:r>
+      <w:proofErr w:type="spellEnd"/>
+      <w:proofErr w:type="gramStart"/>
+      <w:r>
+        <w:rPr>
+          <w:lang w:val="en-US"/>
+        </w:rPr>
+        <w:t>”</w:t>
+      </w:r>
+      <w:r>
+        <w:rPr>
+          <w:lang w:val="en-US"/>
+        </w:rPr>
+        <w:t xml:space="preserve"> ,</w:t>
+      </w:r>
+      <w:proofErr w:type="gramEnd"/>
+      <w:r>
+        <w:rPr>
+          <w:lang w:val="en-US"/>
+        </w:rPr>
+        <w:t xml:space="preserve"> open it by clicking</w:t>
+      </w:r>
+    </w:p>
+    <w:p>
+      <w:pPr>
+        <w:rPr>
+          <w:lang w:val="en-US"/>
+        </w:rPr>
+      </w:pPr>
+    </w:p>
+    <w:p>
+      <w:pPr>
+        <w:rPr>
+          <w:lang w:val="en-US"/>
+        </w:rPr>
+      </w:pPr>
+      <w:r>
+        <w:rPr>
+          <w:lang w:val="en-US"/>
+        </w:rPr>
+        <w:t xml:space="preserve">Explore the anatomy of the notebook </w:t>
+      </w:r>
+      <w:r>
+        <w:t>(</w:t>
+      </w:r>
+      <w:hyperlink r:id="rId7" w:history="1">
+        <w:r>
+          <w:rPr>
+            <w:rStyle w:val="Hyperlink"/>
+          </w:rPr>
+          <w:t>https://github.com/carpentries-incubator/fair-bio-practice/blob/gh-pages/fig/10-02-jupyter_anatomy.png</w:t>
+        </w:r>
+      </w:hyperlink>
+      <w:r>
+        <w:t xml:space="preserve"> </w:t>
+      </w:r>
+      <w:r>
+        <w:t>)</w:t>
+      </w:r>
+    </w:p>
+    <w:p>
+      <w:pPr>
+        <w:rPr>
+          <w:lang w:val="en-US"/>
+        </w:rPr>
+      </w:pPr>
+    </w:p>
+    <w:p>
+      <w:pPr>
+        <w:rPr>
+          <w:lang w:val="en-US"/>
+        </w:rPr>
+      </w:pPr>
+      <w:r>
+        <w:rPr>
+          <w:lang w:val="en-US"/>
+        </w:rPr>
+        <w:t>5.    Save the notebook: Click on the disk symbol in the toolbar</w:t>
+      </w:r>
+    </w:p>
+    <w:p>
+      <w:pPr>
+        <w:rPr>
+          <w:lang w:val="en-US"/>
+        </w:rPr>
+      </w:pPr>
+      <w:r>
+        <w:rPr>
+          <w:lang w:val="en-US"/>
+        </w:rPr>
+        <w:t>6.    Run the notebook: Select the top cell of the notebook with the title (this is likely pre-selected already and will show with a light-blue bar to its left), and click “Run” in the tool bar.</w:t>
+      </w:r>
+    </w:p>
+    <w:p>
+      <w:pPr>
+        <w:rPr>
+          <w:lang w:val="en-US"/>
+        </w:rPr>
+      </w:pPr>
+      <w:r>
+        <w:rPr>
+          <w:lang w:val="en-US"/>
+        </w:rPr>
+        <w:t>7.    Click two times. What can you see?</w:t>
+      </w:r>
+    </w:p>
+    <w:p>
+      <w:pPr>
+        <w:rPr>
+          <w:lang w:val="en-US"/>
+        </w:rPr>
+      </w:pPr>
+      <w:r>
+        <w:rPr>
+          <w:lang w:val="en-US"/>
+        </w:rPr>
+        <w:lastRenderedPageBreak/>
+        <w:t>-</w:t>
+      </w:r>
+    </w:p>
+    <w:p>
+      <w:pPr>
+        <w:rPr>
+          <w:lang w:val="en-US"/>
+        </w:rPr>
+      </w:pPr>
+      <w:r>
+        <w:rPr>
+          <w:lang w:val="en-US"/>
+        </w:rPr>
+        <w:t>-</w:t>
+      </w:r>
+    </w:p>
+    <w:p>
+      <w:pPr>
+        <w:rPr>
+          <w:lang w:val="en-US"/>
+        </w:rPr>
+      </w:pPr>
+      <w:r>
+        <w:rPr>
+          <w:lang w:val="en-US"/>
+        </w:rPr>
+        <w:t>8.    We want to run ALL the code: In the top tool bar click Cell &gt; Run All. What can you see?</w:t>
+      </w:r>
+    </w:p>
+    <w:p>
+      <w:pPr>
+        <w:rPr>
+          <w:lang w:val="en-US"/>
+        </w:rPr>
+      </w:pPr>
+      <w:r>
+        <w:rPr>
+          <w:lang w:val="en-US"/>
+        </w:rPr>
+        <w:t>-</w:t>
+      </w:r>
+    </w:p>
+    <w:p>
+      <w:pPr>
+        <w:rPr>
+          <w:lang w:val="en-US"/>
+        </w:rPr>
+      </w:pPr>
+      <w:r>
+        <w:rPr>
+          <w:lang w:val="en-US"/>
+        </w:rPr>
+        <w:t>-</w:t>
+      </w:r>
+    </w:p>
+    <w:p>
+      <w:pPr>
+        <w:rPr>
+          <w:lang w:val="en-US"/>
+        </w:rPr>
+      </w:pPr>
+      <w:r>
+        <w:rPr>
+          <w:lang w:val="en-US"/>
+        </w:rPr>
+        <w:t> </w:t>
+      </w:r>
+    </w:p>
+    <w:p>
+      <w:pPr>
+        <w:rPr>
+          <w:lang w:val="en-US"/>
+        </w:rPr>
+      </w:pPr>
+      <w:r>
+        <w:rPr>
+          <w:lang w:val="en-US"/>
+        </w:rPr>
+        <w:t> DONE: </w:t>
+      </w:r>
+    </w:p>
+    <w:p>
+      <w:pPr>
+        <w:rPr>
+          <w:lang w:val="en-US"/>
+        </w:rPr>
+      </w:pPr>
+      <w:r>
+        <w:rPr>
+          <w:lang w:val="en-US"/>
+        </w:rPr>
+        <w:t> ------------------------------------------------------------------------------------------------------------------</w:t>
+      </w:r>
     </w:p>
     <w:p>
       <w:pPr>
@@ -113,6 +567,7 @@
           <w:color w:val="485365"/>
           <w:sz w:val="23"/>
           <w:szCs w:val="23"/>
+          <w:lang w:val="en-US"/>
         </w:rPr>
       </w:pPr>
       <w:r>
@@ -121,17 +576,299 @@
           <w:color w:val="485365"/>
           <w:sz w:val="23"/>
           <w:szCs w:val="23"/>
-        </w:rPr>
-        <w:t>-----------------------------------------------------------------------------------------------------------</w:t>
-      </w:r>
-    </w:p>
-    <w:p>
-      <w:pPr>
-        <w:pStyle w:val="Heading2"/>
-      </w:pPr>
-      <w:r>
-        <w:t xml:space="preserve">Exercise 2. </w:t>
-      </w:r>
+          <w:lang w:val="en-US"/>
+        </w:rPr>
+        <w:t> </w:t>
+      </w:r>
+    </w:p>
+    <w:p>
+      <w:pPr>
+        <w:pStyle w:val="Heading3"/>
+        <w:rPr>
+          <w:lang w:val="en-US"/>
+        </w:rPr>
+      </w:pPr>
+      <w:r>
+        <w:rPr>
+          <w:lang w:val="en-US"/>
+        </w:rPr>
+        <w:t> Exercise 2: How to add and remove content</w:t>
+      </w:r>
+    </w:p>
+    <w:p>
+      <w:pPr>
+        <w:rPr>
+          <w:lang w:val="en-US"/>
+        </w:rPr>
+      </w:pPr>
+      <w:r>
+        <w:rPr>
+          <w:lang w:val="en-US"/>
+        </w:rPr>
+        <w:t>You have duplicated a notebook and saved it under your own name. Now we will add text, remove cells and change code.</w:t>
+      </w:r>
+    </w:p>
+    <w:p>
+      <w:pPr>
+        <w:rPr>
+          <w:lang w:val="en-US"/>
+        </w:rPr>
+      </w:pPr>
+      <w:r>
+        <w:rPr>
+          <w:lang w:val="en-US"/>
+        </w:rPr>
+        <w:t> </w:t>
+      </w:r>
+    </w:p>
+    <w:p>
+      <w:pPr>
+        <w:rPr>
+          <w:lang w:val="en-US"/>
+        </w:rPr>
+      </w:pPr>
+      <w:r>
+        <w:rPr>
+          <w:lang w:val="en-US"/>
+        </w:rPr>
+        <w:t>1.     Change the author name of the document to your name: Double click on the cell containing the author name and change the name.</w:t>
+      </w:r>
+    </w:p>
+    <w:p>
+      <w:pPr>
+        <w:rPr>
+          <w:lang w:val="en-US"/>
+        </w:rPr>
+      </w:pPr>
+      <w:r>
+        <w:rPr>
+          <w:lang w:val="en-US"/>
+        </w:rPr>
+        <w:t>2.     Press Run again.</w:t>
+      </w:r>
+    </w:p>
+    <w:p>
+      <w:pPr>
+        <w:rPr>
+          <w:lang w:val="en-US"/>
+        </w:rPr>
+      </w:pPr>
+      <w:r>
+        <w:rPr>
+          <w:lang w:val="en-US"/>
+        </w:rPr>
+        <w:t xml:space="preserve">3.     </w:t>
+      </w:r>
+      <w:r>
+        <w:rPr>
+          <w:lang w:val="en-US"/>
+        </w:rPr>
+        <w:t xml:space="preserve">You can experiment with formatting, </w:t>
+      </w:r>
+      <w:proofErr w:type="spellStart"/>
+      <w:r>
+        <w:rPr>
+          <w:lang w:val="en-US"/>
+        </w:rPr>
+        <w:t>dbl</w:t>
+      </w:r>
+      <w:proofErr w:type="spellEnd"/>
+      <w:r>
+        <w:rPr>
+          <w:lang w:val="en-US"/>
+        </w:rPr>
+        <w:t xml:space="preserve"> click on the cell, </w:t>
+      </w:r>
+      <w:r>
+        <w:rPr>
+          <w:lang w:val="en-US"/>
+        </w:rPr>
+        <w:br/>
+        <w:t>add # or ## or ### before text, surround text with *text* **text*</w:t>
+      </w:r>
+      <w:proofErr w:type="gramStart"/>
+      <w:r>
+        <w:rPr>
+          <w:lang w:val="en-US"/>
+        </w:rPr>
+        <w:t>* ;</w:t>
+      </w:r>
+      <w:proofErr w:type="gramEnd"/>
+      <w:r>
+        <w:rPr>
+          <w:lang w:val="en-US"/>
+        </w:rPr>
+        <w:t xml:space="preserve"> Run the cell again</w:t>
+      </w:r>
+    </w:p>
+    <w:p>
+      <w:pPr>
+        <w:rPr>
+          <w:lang w:val="en-US"/>
+        </w:rPr>
+      </w:pPr>
+      <w:r>
+        <w:rPr>
+          <w:lang w:val="en-US"/>
+        </w:rPr>
+        <w:t>4</w:t>
+      </w:r>
+      <w:r>
+        <w:rPr>
+          <w:lang w:val="en-US"/>
+        </w:rPr>
+        <w:t xml:space="preserve">.     Change </w:t>
+      </w:r>
+      <w:proofErr w:type="spellStart"/>
+      <w:r>
+        <w:rPr>
+          <w:lang w:val="en-US"/>
+        </w:rPr>
+        <w:t>colours</w:t>
+      </w:r>
+      <w:proofErr w:type="spellEnd"/>
+      <w:r>
+        <w:rPr>
+          <w:lang w:val="en-US"/>
+        </w:rPr>
+        <w:t xml:space="preserve"> of your graph: Where the code of the graph reads the comment “# change </w:t>
+      </w:r>
+      <w:proofErr w:type="spellStart"/>
+      <w:r>
+        <w:rPr>
+          <w:lang w:val="en-US"/>
+        </w:rPr>
+        <w:t>colour</w:t>
+      </w:r>
+      <w:proofErr w:type="spellEnd"/>
+      <w:r>
+        <w:rPr>
+          <w:lang w:val="en-US"/>
+        </w:rPr>
+        <w:t xml:space="preserve"> of groups” you can replace the HEX codes, # followed by 6-symbol code, with names of </w:t>
+      </w:r>
+      <w:proofErr w:type="spellStart"/>
+      <w:r>
+        <w:rPr>
+          <w:lang w:val="en-US"/>
+        </w:rPr>
+        <w:t>colours</w:t>
+      </w:r>
+      <w:proofErr w:type="spellEnd"/>
+      <w:r>
+        <w:rPr>
+          <w:lang w:val="en-US"/>
+        </w:rPr>
+        <w:t xml:space="preserve"> (e.g. blue, green…) or other HEX codes if you are familiar with them.</w:t>
+      </w:r>
+    </w:p>
+    <w:p>
+      <w:pPr>
+        <w:rPr>
+          <w:lang w:val="en-US"/>
+        </w:rPr>
+      </w:pPr>
+      <w:r>
+        <w:rPr>
+          <w:lang w:val="en-US"/>
+        </w:rPr>
+        <w:t xml:space="preserve">8.     Save </w:t>
+      </w:r>
+      <w:r>
+        <w:rPr>
+          <w:lang w:val="en-US"/>
+        </w:rPr>
+        <w:t xml:space="preserve">the </w:t>
+      </w:r>
+      <w:r>
+        <w:rPr>
+          <w:lang w:val="en-US"/>
+        </w:rPr>
+        <w:t>graph under new name: Add your initials to the file name under which the image is saved. Press Run. Your image should be visible in overall file hierarchy.</w:t>
+      </w:r>
+    </w:p>
+    <w:p>
+      <w:pPr>
+        <w:rPr>
+          <w:lang w:val="en-US"/>
+        </w:rPr>
+      </w:pPr>
+      <w:r>
+        <w:rPr>
+          <w:lang w:val="en-US"/>
+        </w:rPr>
+        <w:t> </w:t>
+      </w:r>
+    </w:p>
+    <w:p>
+      <w:pPr>
+        <w:rPr>
+          <w:lang w:val="en-US"/>
+        </w:rPr>
+      </w:pPr>
+      <w:r>
+        <w:rPr>
+          <w:lang w:val="en-US"/>
+        </w:rPr>
+        <w:t>DONE:</w:t>
+      </w:r>
+    </w:p>
+    <w:p>
+      <w:pPr>
+        <w:rPr>
+          <w:lang w:val="en-US"/>
+        </w:rPr>
+      </w:pPr>
+      <w:r>
+        <w:rPr>
+          <w:lang w:val="en-US"/>
+        </w:rPr>
+        <w:t> ------------------------------------------------------------------------------------------------------------------</w:t>
+      </w:r>
+    </w:p>
+    <w:p>
+      <w:pPr>
+        <w:pStyle w:val="Heading3"/>
+      </w:pPr>
+      <w:r>
+        <w:t xml:space="preserve">Exercise </w:t>
+      </w:r>
+      <w:r>
+        <w:t>3</w:t>
+      </w:r>
+      <w:r>
+        <w:t xml:space="preserve">: Sharing of your </w:t>
+      </w:r>
+      <w:proofErr w:type="spellStart"/>
+      <w:r>
+        <w:t>Jupyter</w:t>
+      </w:r>
+      <w:proofErr w:type="spellEnd"/>
+      <w:r>
+        <w:t xml:space="preserve"> Notebook</w:t>
+      </w:r>
+    </w:p>
+    <w:p>
+      <w:r>
+        <w:t>You have now generated your own analysis and want to share this with your colleagues.</w:t>
+      </w:r>
+    </w:p>
+    <w:p>
+      <w:pPr>
+        <w:pStyle w:val="ListParagraph"/>
+        <w:numPr>
+          <w:ilvl w:val="0"/>
+          <w:numId w:val="5"/>
+        </w:numPr>
+      </w:pPr>
+      <w:r>
+        <w:t xml:space="preserve">Download your Notebook (ensure all code has been run) as .html </w:t>
+      </w:r>
+    </w:p>
+    <w:p>
+      <w:pPr>
+        <w:ind w:left="360"/>
+      </w:pPr>
     </w:p>
     <w:p>
       <w:pPr>
@@ -142,51 +879,699 @@
           <w:szCs w:val="23"/>
         </w:rPr>
       </w:pPr>
-    </w:p>
-    <w:p>
-      <w:pPr>
+      <w:r>
         <w:rPr>
           <w:rFonts w:ascii="Open Sans" w:hAnsi="Open Sans" w:cs="Open Sans"/>
           <w:color w:val="485365"/>
           <w:sz w:val="23"/>
           <w:szCs w:val="23"/>
         </w:rPr>
-      </w:pPr>
-      <w:r>
+        <w:t>-----------------------------------------------------------------------------------------------------------</w:t>
+      </w:r>
+    </w:p>
+    <w:p>
+      <w:pPr>
+        <w:pStyle w:val="Heading3"/>
+      </w:pPr>
+      <w:r>
+        <w:t xml:space="preserve">Exercise </w:t>
+      </w:r>
+      <w:r>
+        <w:t>4</w:t>
+      </w:r>
+      <w:r>
+        <w:t xml:space="preserve">: Accessibility of </w:t>
+      </w:r>
+      <w:proofErr w:type="spellStart"/>
+      <w:r>
+        <w:t>Jupyter</w:t>
+      </w:r>
+      <w:proofErr w:type="spellEnd"/>
+      <w:r>
+        <w:t xml:space="preserve"> Notebooks</w:t>
+      </w:r>
+    </w:p>
+    <w:p>
+      <w:r>
+        <w:t>On a scale from -2 to 2,</w:t>
+      </w:r>
+      <w:r>
+        <w:t xml:space="preserve"> based on these examples</w:t>
+      </w:r>
+      <w:r>
+        <w:t xml:space="preserve"> how do you feel about the following statements (R is interchangeable with Python), </w:t>
+      </w:r>
+    </w:p>
+    <w:p>
+      <w:proofErr w:type="gramStart"/>
+      <w:r>
+        <w:lastRenderedPageBreak/>
+        <w:t>where</w:t>
+      </w:r>
+      <w:proofErr w:type="gramEnd"/>
+      <w:r>
+        <w:t xml:space="preserve"> -2 (strongly disagree), 0 no opinion to +2 strongly agree:</w:t>
+      </w:r>
+    </w:p>
+    <w:p>
+      <w:r>
+        <w:t xml:space="preserve"> </w:t>
+      </w:r>
+    </w:p>
+    <w:p>
+      <w:r>
+        <w:t>Type a number between -2 to 2 behind the statement:</w:t>
+      </w:r>
+    </w:p>
+    <w:p>
+      <w:r>
+        <w:t>•</w:t>
+      </w:r>
+      <w:r>
+        <w:tab/>
+      </w:r>
+      <w:proofErr w:type="gramStart"/>
+      <w:r>
+        <w:t>it</w:t>
+      </w:r>
+      <w:proofErr w:type="gramEnd"/>
+      <w:r>
+        <w:t xml:space="preserve"> is easier to generate a series of plots with similar layout in R than Excel:</w:t>
+      </w:r>
+    </w:p>
+    <w:p>
+      <w:r>
+        <w:t>•</w:t>
+      </w:r>
+      <w:r>
+        <w:tab/>
+        <w:t>using notebooks does not require any programming knowledge:</w:t>
+      </w:r>
+    </w:p>
+    <w:p>
+      <w:r>
+        <w:t>•</w:t>
+      </w:r>
+      <w:r>
+        <w:tab/>
+      </w:r>
+      <w:proofErr w:type="gramStart"/>
+      <w:r>
+        <w:t>notebooks</w:t>
+      </w:r>
+      <w:proofErr w:type="gramEnd"/>
+      <w:r>
+        <w:t xml:space="preserve"> give you a better overview of your data analysis than Excel:</w:t>
+      </w:r>
+    </w:p>
+    <w:p>
+      <w:r>
+        <w:t>•</w:t>
+      </w:r>
+      <w:r>
+        <w:tab/>
+      </w:r>
+      <w:proofErr w:type="gramStart"/>
+      <w:r>
+        <w:t>notebooks</w:t>
+      </w:r>
+      <w:proofErr w:type="gramEnd"/>
+      <w:r>
+        <w:t xml:space="preserve"> </w:t>
+      </w:r>
+      <w:r>
+        <w:t>replicates</w:t>
+      </w:r>
+      <w:r>
+        <w:t xml:space="preserve"> laboratory style records </w:t>
+      </w:r>
+      <w:r>
+        <w:t>for</w:t>
+      </w:r>
+      <w:r>
+        <w:t xml:space="preserve"> data analysis:</w:t>
+      </w:r>
+    </w:p>
+    <w:p>
+      <w:r>
+        <w:t>•</w:t>
+      </w:r>
+      <w:r>
+        <w:tab/>
+      </w:r>
+      <w:proofErr w:type="gramStart"/>
+      <w:r>
+        <w:t>you</w:t>
+      </w:r>
+      <w:proofErr w:type="gramEnd"/>
+      <w:r>
+        <w:t xml:space="preserve"> need to learn R to do any data processing in notebooks:</w:t>
+      </w:r>
+    </w:p>
+    <w:p>
+      <w:r>
+        <w:t>•</w:t>
+      </w:r>
+      <w:r>
+        <w:tab/>
+      </w:r>
+      <w:proofErr w:type="gramStart"/>
+      <w:r>
+        <w:t>notebooks</w:t>
+      </w:r>
+      <w:proofErr w:type="gramEnd"/>
+      <w:r>
+        <w:t xml:space="preserve"> assures reproducible computing:</w:t>
+      </w:r>
+    </w:p>
+    <w:p/>
+    <w:p/>
+    <w:p>
+      <w:r>
+        <w:t>DONE:</w:t>
+      </w:r>
+    </w:p>
+    <w:p>
+      <w:pPr>
         <w:rPr>
           <w:rFonts w:ascii="Open Sans" w:hAnsi="Open Sans" w:cs="Open Sans"/>
           <w:color w:val="485365"/>
           <w:sz w:val="23"/>
           <w:szCs w:val="23"/>
         </w:rPr>
-        <w:t>-----------------------------------------------------------------------------------------------------------</w:t>
-      </w:r>
-    </w:p>
-    <w:p>
-      <w:pPr>
-        <w:pStyle w:val="Heading2"/>
-      </w:pPr>
-      <w:r>
-        <w:t xml:space="preserve">Exercise 3. </w:t>
-      </w:r>
-    </w:p>
-    <w:p/>
-    <w:p>
-      <w:pPr>
+      </w:pPr>
+      <w:r>
         <w:rPr>
           <w:rFonts w:ascii="Open Sans" w:hAnsi="Open Sans" w:cs="Open Sans"/>
           <w:color w:val="485365"/>
           <w:sz w:val="23"/>
           <w:szCs w:val="23"/>
         </w:rPr>
-      </w:pPr>
-      <w:r>
+        <w:t>-----------------------------------------------------------------------------------------------------------</w:t>
+      </w:r>
+    </w:p>
+    <w:p>
+      <w:pPr>
+        <w:pStyle w:val="Heading2"/>
+      </w:pPr>
+      <w:r>
+        <w:t xml:space="preserve">Exercise </w:t>
+      </w:r>
+      <w:r>
+        <w:t>5</w:t>
+      </w:r>
+      <w:r>
+        <w:t xml:space="preserve">. </w:t>
+      </w:r>
+      <w:r>
+        <w:t>Tools and the management</w:t>
+      </w:r>
+    </w:p>
+    <w:p/>
+    <w:p>
+      <w:r>
+        <w:t xml:space="preserve">Imagine your team has successfully adopted </w:t>
+      </w:r>
+      <w:proofErr w:type="gramStart"/>
+      <w:r>
+        <w:t>ELN ,</w:t>
+      </w:r>
+      <w:proofErr w:type="gramEnd"/>
+      <w:r>
+        <w:t xml:space="preserve"> </w:t>
+      </w:r>
+      <w:proofErr w:type="spellStart"/>
+      <w:r>
+        <w:t>Jupyter</w:t>
+      </w:r>
+      <w:proofErr w:type="spellEnd"/>
+      <w:r>
+        <w:t xml:space="preserve"> notebooks and version control with GIT</w:t>
+      </w:r>
+      <w:r>
+        <w:t xml:space="preserve"> for your data</w:t>
+      </w:r>
+      <w:r>
+        <w:t xml:space="preserve">. You are facing one of the scenarios bellow. Based on what you learnt from the short demonstrations, as well as your “breakout room” experience, how these tools could help you to act in the assigned situation. What actions would you </w:t>
+      </w:r>
+      <w:r>
+        <w:t>take?</w:t>
+      </w:r>
+    </w:p>
+    <w:p>
+      <w:r>
+        <w:t xml:space="preserve">For example: </w:t>
+      </w:r>
+      <w:r>
+        <w:br/>
+        <w:t xml:space="preserve">SCENARIO: Your building has been flooded, all electronic equipment has been damaged, </w:t>
+      </w:r>
+      <w:proofErr w:type="gramStart"/>
+      <w:r>
+        <w:t>you</w:t>
+      </w:r>
+      <w:proofErr w:type="gramEnd"/>
+      <w:r>
+        <w:t xml:space="preserve"> won’t have access to your office nor lab for the next 3 months.</w:t>
+      </w:r>
+    </w:p>
+    <w:p>
+      <w:r>
+        <w:t>REACTION: You mostly worried about the delay and loss of biological samples. Your data and methods are safe on the servers.</w:t>
+      </w:r>
+    </w:p>
+    <w:p>
+      <w:r>
+        <w:t>ACTIONS: - you ask group members to list experiments which needs repeat</w:t>
+      </w:r>
+    </w:p>
+    <w:p>
+      <w:pPr>
+        <w:pStyle w:val="ListParagraph"/>
+        <w:numPr>
+          <w:ilvl w:val="0"/>
+          <w:numId w:val="6"/>
+        </w:numPr>
+      </w:pPr>
+      <w:r>
+        <w:t xml:space="preserve">You divide group into those who have data to analysed and can work on publications, and those who will spend the next couple of months on training and learning new programming skills </w:t>
+      </w:r>
+    </w:p>
+    <w:p/>
+    <w:p>
+      <w:r>
+        <w:t>Room 1:</w:t>
+      </w:r>
+    </w:p>
+    <w:p>
+      <w:r>
+        <w:t>Y</w:t>
+      </w:r>
+      <w:r>
+        <w:t>ou suddenly los</w:t>
+      </w:r>
+      <w:r>
+        <w:t>t</w:t>
+      </w:r>
+      <w:r>
+        <w:t xml:space="preserve"> a postdoc because she/he has won the National Lottery and won’t be coming to work </w:t>
+      </w:r>
+      <w:proofErr w:type="spellStart"/>
+      <w:r>
+        <w:t>any more</w:t>
+      </w:r>
+      <w:proofErr w:type="spellEnd"/>
+      <w:r>
+        <w:t xml:space="preserve">. They will stay two more weeks with you, what actions </w:t>
+      </w:r>
+      <w:r>
+        <w:t>c</w:t>
+      </w:r>
+      <w:r>
+        <w:t>ould you take:</w:t>
+      </w:r>
+    </w:p>
+    <w:p>
+      <w:r>
+        <w:t>-</w:t>
+      </w:r>
+    </w:p>
+    <w:p>
+      <w:r>
+        <w:t>-</w:t>
+      </w:r>
+    </w:p>
+    <w:p>
+      <w:r>
+        <w:lastRenderedPageBreak/>
+        <w:t>-</w:t>
+      </w:r>
+    </w:p>
+    <w:p>
+      <w:r>
+        <w:t>-</w:t>
+      </w:r>
+    </w:p>
+    <w:p>
+      <w:r>
+        <w:t>-</w:t>
+      </w:r>
+    </w:p>
+    <w:p>
+      <w:r>
+        <w:t>-</w:t>
+      </w:r>
+    </w:p>
+    <w:p>
+      <w:r>
+        <w:t>Room 2</w:t>
+      </w:r>
+    </w:p>
+    <w:p>
+      <w:r>
+        <w:t xml:space="preserve">Your new postdoc has been trying to setup RT-qPCR for strains detection of </w:t>
+      </w:r>
+      <w:r>
+        <w:t>Staphylococcus aureus</w:t>
+      </w:r>
+      <w:r>
+        <w:t xml:space="preserve"> for the last 3 months. He says he has no success and looks super stressed and depressed. Your group previously successfully used RT-qPCR for strains detection of </w:t>
+      </w:r>
+      <w:proofErr w:type="spellStart"/>
+      <w:r>
+        <w:t>E.Colie</w:t>
+      </w:r>
+      <w:proofErr w:type="spellEnd"/>
+      <w:r>
+        <w:t xml:space="preserve">. What actions could you </w:t>
+      </w:r>
+      <w:proofErr w:type="gramStart"/>
+      <w:r>
+        <w:t>take:</w:t>
+      </w:r>
+      <w:proofErr w:type="gramEnd"/>
+    </w:p>
+    <w:p>
+      <w:r>
+        <w:t>-</w:t>
+      </w:r>
+    </w:p>
+    <w:p>
+      <w:r>
+        <w:t>-</w:t>
+      </w:r>
+    </w:p>
+    <w:p>
+      <w:r>
+        <w:t>-</w:t>
+      </w:r>
+    </w:p>
+    <w:p/>
+    <w:p>
+      <w:r>
+        <w:t xml:space="preserve">Room </w:t>
+      </w:r>
+      <w:r>
+        <w:t>3</w:t>
+      </w:r>
+    </w:p>
+    <w:p>
+      <w:r>
+        <w:t xml:space="preserve">Your new postdoc has been trying to setup RT-qPCR for strains detection of Staphylococcus aureus for the last 3 months. He says he has no success and </w:t>
+      </w:r>
+      <w:r>
+        <w:t>maybe next month. What worries you is that you never bumped into him in the lab whenever you happen to come by with a visit</w:t>
+      </w:r>
+      <w:r>
+        <w:t xml:space="preserve">. Your group previously successfully used RT-qPCR for strains detection of </w:t>
+      </w:r>
+      <w:proofErr w:type="spellStart"/>
+      <w:r>
+        <w:t>E.Colie</w:t>
+      </w:r>
+      <w:proofErr w:type="spellEnd"/>
+      <w:r>
+        <w:t xml:space="preserve">. What actions could you </w:t>
+      </w:r>
+      <w:proofErr w:type="gramStart"/>
+      <w:r>
+        <w:t>take:</w:t>
+      </w:r>
+      <w:proofErr w:type="gramEnd"/>
+    </w:p>
+    <w:p>
+      <w:r>
+        <w:t>-</w:t>
+      </w:r>
+    </w:p>
+    <w:p>
+      <w:r>
+        <w:t>-</w:t>
+      </w:r>
+    </w:p>
+    <w:p>
+      <w:r>
+        <w:t>-</w:t>
+      </w:r>
+    </w:p>
+    <w:p/>
+    <w:p>
+      <w:r>
+        <w:t>Room 4</w:t>
+      </w:r>
+    </w:p>
+    <w:p>
+      <w:r>
+        <w:t xml:space="preserve">You got a teaching grant for your microscopy facility. You will have at least 12 visiting ECR a year all learning how to use </w:t>
+      </w:r>
+      <w:r>
+        <w:t>single-molecule fluorescence microscop</w:t>
+      </w:r>
+      <w:r>
+        <w:t xml:space="preserve">y to quantify both transcripts and protein levels. You would like to take advantage of this “free work power” and use them for your drug screening experiments. </w:t>
+      </w:r>
+      <w:r>
+        <w:t xml:space="preserve">What actions could you </w:t>
+      </w:r>
+      <w:proofErr w:type="gramStart"/>
+      <w:r>
+        <w:t>take:</w:t>
+      </w:r>
+      <w:proofErr w:type="gramEnd"/>
+    </w:p>
+    <w:p>
+      <w:r>
+        <w:t>-</w:t>
+      </w:r>
+    </w:p>
+    <w:p>
+      <w:r>
+        <w:t>-</w:t>
+      </w:r>
+    </w:p>
+    <w:p>
+      <w:r>
+        <w:t>-</w:t>
+      </w:r>
+    </w:p>
+    <w:p/>
+    <w:p>
+      <w:pPr>
+        <w:pStyle w:val="Heading2"/>
+      </w:pPr>
+      <w:r>
+        <w:t xml:space="preserve">Exercise </w:t>
+      </w:r>
+      <w:r>
+        <w:t>6</w:t>
+      </w:r>
+      <w:r>
+        <w:t xml:space="preserve">. </w:t>
+      </w:r>
+      <w:r>
+        <w:t>Learning curve</w:t>
+      </w:r>
+    </w:p>
+    <w:p>
+      <w:r>
+        <w:t xml:space="preserve">What you is the minimum </w:t>
+      </w:r>
+      <w:r>
+        <w:t xml:space="preserve">knowledge </w:t>
+      </w:r>
+      <w:r>
+        <w:t xml:space="preserve">that you as a PI should know about each of these tools to have them </w:t>
+      </w:r>
+      <w:r>
+        <w:t xml:space="preserve">adopted </w:t>
+      </w:r>
+      <w:r>
+        <w:t xml:space="preserve">in your </w:t>
+      </w:r>
+      <w:r>
+        <w:t>team? Or what should be the basic skill set for the PI with those tools.</w:t>
+      </w:r>
+    </w:p>
+    <w:p>
+      <w:r>
+        <w:t>For example:</w:t>
+      </w:r>
+    </w:p>
+    <w:p>
+      <w:r>
+        <w:lastRenderedPageBreak/>
+        <w:t>ELN – know which one is being used by the group and why this one</w:t>
+      </w:r>
+    </w:p>
+    <w:p/>
+    <w:p>
+      <w:r>
+        <w:t>ELN</w:t>
+      </w:r>
+    </w:p>
+    <w:p>
+      <w:r>
+        <w:t>-</w:t>
+      </w:r>
+    </w:p>
+    <w:p>
+      <w:r>
+        <w:t>-</w:t>
+      </w:r>
+    </w:p>
+    <w:p>
+      <w:r>
+        <w:t>-</w:t>
+      </w:r>
+    </w:p>
+    <w:p>
+      <w:r>
+        <w:t>Git/GitHub</w:t>
+      </w:r>
+    </w:p>
+    <w:p>
+      <w:r>
+        <w:t>-</w:t>
+      </w:r>
+    </w:p>
+    <w:p>
+      <w:r>
+        <w:t>-</w:t>
+      </w:r>
+    </w:p>
+    <w:p>
+      <w:r>
+        <w:t>-</w:t>
+      </w:r>
+    </w:p>
+    <w:p>
+      <w:proofErr w:type="spellStart"/>
+      <w:r>
+        <w:t>Jupyter</w:t>
+      </w:r>
+      <w:proofErr w:type="spellEnd"/>
+      <w:r>
+        <w:t xml:space="preserve"> Notebooks / R-markdown</w:t>
+      </w:r>
+    </w:p>
+    <w:p>
+      <w:r>
+        <w:t>-</w:t>
+      </w:r>
+    </w:p>
+    <w:p>
+      <w:r>
+        <w:t>-</w:t>
+      </w:r>
+    </w:p>
+    <w:p>
+      <w:r>
+        <w:t>-</w:t>
+      </w:r>
+    </w:p>
+    <w:p/>
+    <w:p>
+      <w:pPr>
+        <w:pStyle w:val="Heading2"/>
+      </w:pPr>
+      <w:r>
+        <w:t xml:space="preserve">Feedback: </w:t>
+      </w:r>
+      <w:r>
+        <w:t>Tools</w:t>
+      </w:r>
+      <w:r>
+        <w:t xml:space="preserve"> lesson</w:t>
+      </w:r>
+    </w:p>
+    <w:p>
+      <w:pPr>
         <w:rPr>
           <w:rFonts w:ascii="Open Sans" w:hAnsi="Open Sans" w:cs="Open Sans"/>
           <w:color w:val="485365"/>
           <w:sz w:val="23"/>
           <w:szCs w:val="23"/>
         </w:rPr>
+      </w:pPr>
+    </w:p>
+    <w:p>
+      <w:r>
+        <w:t>On the scale 0 - 5 (</w:t>
+      </w:r>
+      <w:bookmarkStart w:id="0" w:name="_GoBack"/>
+      <w:bookmarkEnd w:id="0"/>
+      <w:r>
+        <w:t xml:space="preserve">zero a terrible </w:t>
+      </w:r>
+      <w:r>
+        <w:t>lesson</w:t>
+      </w:r>
+      <w:r>
+        <w:t xml:space="preserve">, 5 a fantastic </w:t>
+      </w:r>
+      <w:r>
+        <w:t>lesson</w:t>
+      </w:r>
+      <w:r>
+        <w:t>)</w:t>
+      </w:r>
+    </w:p>
+    <w:p>
+      <w:r>
+        <w:t xml:space="preserve">How good was this </w:t>
+      </w:r>
+      <w:proofErr w:type="gramStart"/>
+      <w:r>
+        <w:t>lesson</w:t>
+      </w:r>
+      <w:r>
+        <w:t>:</w:t>
+      </w:r>
+      <w:proofErr w:type="gramEnd"/>
+    </w:p>
+    <w:p>
+      <w:r>
+        <w:t>-</w:t>
+      </w:r>
+    </w:p>
+    <w:p/>
+    <w:p>
+      <w:r>
+        <w:t>On the scale 0 - 5 (zero not at all, 5 yes it was productive way of spending my time)</w:t>
+      </w:r>
+    </w:p>
+    <w:p>
+      <w:r>
+        <w:t xml:space="preserve">Was it worth your </w:t>
+      </w:r>
+      <w:proofErr w:type="gramStart"/>
+      <w:r>
+        <w:t>time:</w:t>
+      </w:r>
+      <w:proofErr w:type="gramEnd"/>
+    </w:p>
+    <w:p>
+      <w:r>
+        <w:t>-</w:t>
+      </w:r>
+    </w:p>
+    <w:p/>
+    <w:p>
+      <w:pPr>
+        <w:rPr>
+          <w:rFonts w:ascii="Open Sans" w:hAnsi="Open Sans" w:cs="Open Sans"/>
+          <w:color w:val="485365"/>
+          <w:sz w:val="23"/>
+          <w:szCs w:val="23"/>
+        </w:rPr>
+      </w:pPr>
+      <w:r>
+        <w:rPr>
+          <w:rFonts w:ascii="Open Sans" w:hAnsi="Open Sans" w:cs="Open Sans"/>
+          <w:color w:val="485365"/>
+          <w:sz w:val="23"/>
+          <w:szCs w:val="23"/>
+        </w:rPr>
         <w:t>-----------------------------------------------------------------------------------------------------------</w:t>
       </w:r>
     </w:p>
@@ -255,6 +1640,7 @@
     <w:p/>
     <w:p>
       <w:r>
+        <w:lastRenderedPageBreak/>
         <w:t xml:space="preserve">Have a look at the following record for </w:t>
       </w:r>
       <w:r>
@@ -303,7 +1689,7 @@
       </w:r>
     </w:p>
     <w:p>
-      <w:hyperlink r:id="rId6" w:history="1">
+      <w:hyperlink r:id="rId8" w:history="1">
         <w:r>
           <w:rPr>
             <w:rStyle w:val="Hyperlink"/>
@@ -322,7 +1708,6 @@
     </w:p>
     <w:p>
       <w:r>
-        <w:lastRenderedPageBreak/>
         <w:t>Let’s check which</w:t>
       </w:r>
       <w:r>
@@ -605,6 +1990,7 @@
     </w:p>
     <w:p>
       <w:r>
+        <w:lastRenderedPageBreak/>
         <w:t>•</w:t>
       </w:r>
       <w:r>
@@ -683,7 +2069,6 @@
     </w:p>
     <w:p>
       <w:r>
-        <w:lastRenderedPageBreak/>
         <w:t xml:space="preserve"> ------------------------------------------------------------------------------------------------------------------</w:t>
       </w:r>
     </w:p>
@@ -879,6 +2264,7 @@
     </w:p>
     <w:p>
       <w:r>
+        <w:lastRenderedPageBreak/>
         <w:t>-</w:t>
       </w:r>
     </w:p>
@@ -908,7 +2294,6 @@
     </w:p>
     <w:p>
       <w:r>
-        <w:lastRenderedPageBreak/>
         <w:t>-</w:t>
       </w:r>
     </w:p>
@@ -1160,7 +2545,6 @@
     </w:p>
     <w:p>
       <w:r>
-        <w:lastRenderedPageBreak/>
         <w:t>•</w:t>
       </w:r>
       <w:r>
@@ -1247,7 +2631,7 @@
       </w:r>
     </w:p>
     <w:p>
-      <w:hyperlink r:id="rId7" w:history="1">
+      <w:hyperlink r:id="rId9" w:history="1">
         <w:r>
           <w:rPr>
             <w:rStyle w:val="Hyperlink"/>
@@ -1277,7 +2661,7 @@
       <w:r>
         <w:t>(</w:t>
       </w:r>
-      <w:hyperlink r:id="rId8" w:history="1">
+      <w:hyperlink r:id="rId10" w:history="1">
         <w:r>
           <w:rPr>
             <w:rStyle w:val="Hyperlink"/>
@@ -1334,6 +2718,7 @@
     <w:p>
       <w:proofErr w:type="gramStart"/>
       <w:r>
+        <w:lastRenderedPageBreak/>
         <w:t>once</w:t>
       </w:r>
       <w:proofErr w:type="gramEnd"/>
@@ -1537,6 +2922,7 @@
     </w:p>
     <w:p>
       <w:r>
+        <w:lastRenderedPageBreak/>
         <w:t xml:space="preserve">Was it worth your </w:t>
       </w:r>
       <w:proofErr w:type="gramStart"/>
@@ -1993,6 +3379,7 @@
         <w:ind w:left="720"/>
       </w:pPr>
       <w:r>
+        <w:lastRenderedPageBreak/>
         <w:t>convert numerical data to csv:</w:t>
       </w:r>
     </w:p>
@@ -2124,7 +3511,6 @@
         <w:ind w:left="720"/>
       </w:pPr>
       <w:r>
-        <w:lastRenderedPageBreak/>
         <w:t>can access all group data from your own PC:</w:t>
       </w:r>
     </w:p>
@@ -2202,7 +3588,7 @@
     </w:p>
     <w:p/>
     <w:p>
-      <w:hyperlink r:id="rId9" w:history="1">
+      <w:hyperlink r:id="rId11" w:history="1">
         <w:r>
           <w:rPr>
             <w:rStyle w:val="Hyperlink"/>
@@ -2334,6 +3720,7 @@
         <w:pStyle w:val="Heading2"/>
       </w:pPr>
       <w:r>
+        <w:lastRenderedPageBreak/>
         <w:t>Feedback: DMP</w:t>
       </w:r>
     </w:p>
@@ -2572,6 +3959,7 @@
     </w:p>
     <w:p>
       <w:r>
+        <w:lastRenderedPageBreak/>
         <w:t>Require DMP for each project</w:t>
       </w:r>
     </w:p>
@@ -2624,17 +4012,7 @@
         <w:pStyle w:val="Heading2"/>
       </w:pPr>
       <w:r>
-        <w:lastRenderedPageBreak/>
-        <w:t xml:space="preserve">Exercise </w:t>
-      </w:r>
-      <w:r>
-        <w:t>2</w:t>
-      </w:r>
-      <w:r>
-        <w:t xml:space="preserve">: </w:t>
-      </w:r>
-      <w:r>
-        <w:t>Policy enforcement without micromanagement</w:t>
+        <w:t>Exercise 2: Policy enforcement without micromanagement</w:t>
       </w:r>
     </w:p>
     <w:p/>
@@ -2699,10 +4077,7 @@
         <w:pStyle w:val="Heading2"/>
       </w:pPr>
       <w:r>
-        <w:t xml:space="preserve">Feedback: </w:t>
-      </w:r>
-      <w:r>
-        <w:t>2</w:t>
+        <w:t>Feedback: 2</w:t>
       </w:r>
       <w:r>
         <w:rPr>
@@ -2779,6 +4154,7 @@
         <w:pStyle w:val="Heading2"/>
       </w:pPr>
       <w:r>
+        <w:lastRenderedPageBreak/>
         <w:t xml:space="preserve">Feedback </w:t>
       </w:r>
       <w:proofErr w:type="gramStart"/>
@@ -2793,16 +4169,8 @@
         <w:rPr>
           <w:b/>
         </w:rPr>
-        <w:t>The Whole Cours</w:t>
-      </w:r>
-      <w:bookmarkStart w:id="0" w:name="_GoBack"/>
-      <w:r>
-        <w:rPr>
-          <w:b/>
-        </w:rPr>
-        <w:t>e</w:t>
-      </w:r>
-      <w:bookmarkEnd w:id="0"/>
+        <w:t>The Whole Course</w:t>
+      </w:r>
       <w:r>
         <w:t>:</w:t>
       </w:r>
@@ -2835,7 +4203,6 @@
     </w:p>
     <w:p>
       <w:r>
-        <w:lastRenderedPageBreak/>
         <w:t>On the scale 0 - 5 (zero useless, 5 useful)</w:t>
       </w:r>
     </w:p>
@@ -2866,17 +4233,11 @@
     </w:p>
     <w:p>
       <w:r>
-        <w:t>How likely are you to recommend this course</w:t>
-      </w:r>
-      <w:r>
-        <w:t xml:space="preserve"> to other </w:t>
+        <w:t xml:space="preserve">How likely are you to recommend this course to other </w:t>
       </w:r>
       <w:proofErr w:type="gramStart"/>
       <w:r>
-        <w:t>PIs</w:t>
-      </w:r>
-      <w:r>
-        <w:t>:</w:t>
+        <w:t>PIs:</w:t>
       </w:r>
       <w:proofErr w:type="gramEnd"/>
     </w:p>
@@ -2888,44 +4249,23 @@
     <w:p/>
     <w:p>
       <w:r>
-        <w:t>On the scale 0 - 5 (</w:t>
-      </w:r>
-      <w:r>
-        <w:t>not chance</w:t>
-      </w:r>
-      <w:r>
-        <w:t xml:space="preserve">, </w:t>
-      </w:r>
-      <w:r>
-        <w:t>definitely will send</w:t>
-      </w:r>
-      <w:r>
-        <w:t>)</w:t>
-      </w:r>
-    </w:p>
-    <w:p>
-      <w:r>
-        <w:t xml:space="preserve">How likely are you to </w:t>
-      </w:r>
-      <w:r>
-        <w:t>send your minions to the 2-day full course “FAIR in bio practice”, which follow similar format to this one:</w:t>
-      </w:r>
-    </w:p>
-    <w:p>
-      <w:r>
-        <w:t>-</w:t>
-      </w:r>
-    </w:p>
-    <w:p/>
-    <w:p>
-      <w:r>
-        <w:t xml:space="preserve">On the scale 0 - 5 (zero not at all, 5 yes it was productive way of spending </w:t>
-      </w:r>
-      <w:r>
-        <w:t xml:space="preserve">my </w:t>
-      </w:r>
-      <w:r>
-        <w:t>time)</w:t>
+        <w:t>On the scale 0 - 5 (not chance, definitely will send)</w:t>
+      </w:r>
+    </w:p>
+    <w:p>
+      <w:r>
+        <w:t>How likely are you to send your minions to the 2-day full course “FAIR in bio practice”, which follow similar format to this one:</w:t>
+      </w:r>
+    </w:p>
+    <w:p>
+      <w:r>
+        <w:t>-</w:t>
+      </w:r>
+    </w:p>
+    <w:p/>
+    <w:p>
+      <w:r>
+        <w:t>On the scale 0 - 5 (zero not at all, 5 yes it was productive way of spending my time)</w:t>
       </w:r>
     </w:p>
     <w:p>
@@ -3030,6 +4370,95 @@
 <file path=word/numbering.xml><?xml version="1.0" encoding="utf-8"?>
 <w:numbering xmlns:wpc="http://schemas.microsoft.com/office/word/2010/wordprocessingCanvas" xmlns:cx="http://schemas.microsoft.com/office/drawing/2014/chartex" xmlns:cx1="http://schemas.microsoft.com/office/drawing/2015/9/8/chartex" xmlns:mc="http://schemas.openxmlformats.org/markup-compatibility/2006" xmlns:o="urn:schemas-microsoft-com:office:office" xmlns:r="http://schemas.openxmlformats.org/officeDocument/2006/relationships" xmlns:m="http://schemas.openxmlformats.org/officeDocument/2006/math" xmlns:v="urn:schemas-microsoft-com:vml" xmlns:wp14="http://schemas.microsoft.com/office/word/2010/wordprocessingDrawing" xmlns:wp="http://schemas.openxmlformats.org/drawingml/2006/wordprocessingDrawing" xmlns:w10="urn:schemas-microsoft-com:office:word" xmlns:w="http://schemas.openxmlformats.org/wordprocessingml/2006/main" xmlns:w14="http://schemas.microsoft.com/office/word/2010/wordml" xmlns:w15="http://schemas.microsoft.com/office/word/2012/wordml" xmlns:w16se="http://schemas.microsoft.com/office/word/2015/wordml/symex" xmlns:wpg="http://schemas.microsoft.com/office/word/2010/wordprocessingGroup" xmlns:wpi="http://schemas.microsoft.com/office/word/2010/wordprocessingInk" xmlns:wne="http://schemas.microsoft.com/office/word/2006/wordml" xmlns:wps="http://schemas.microsoft.com/office/word/2010/wordprocessingShape" mc:Ignorable="w14 w15 w16se wp14">
   <w:abstractNum w:abstractNumId="0" w15:restartNumberingAfterBreak="0">
+    <w:nsid w:val="00876AB1"/>
+    <w:multiLevelType w:val="hybridMultilevel"/>
+    <w:tmpl w:val="89286340"/>
+    <w:lvl w:ilvl="0" w:tplc="7A86E8AA">
+      <w:start w:val="1"/>
+      <w:numFmt w:val="decimal"/>
+      <w:lvlText w:val="%1."/>
+      <w:lvlJc w:val="left"/>
+      <w:pPr>
+        <w:ind w:left="780" w:hanging="420"/>
+      </w:pPr>
+      <w:rPr>
+        <w:rFonts w:hint="default"/>
+      </w:rPr>
+    </w:lvl>
+    <w:lvl w:ilvl="1" w:tplc="08090019" w:tentative="1">
+      <w:start w:val="1"/>
+      <w:numFmt w:val="lowerLetter"/>
+      <w:lvlText w:val="%2."/>
+      <w:lvlJc w:val="left"/>
+      <w:pPr>
+        <w:ind w:left="1440" w:hanging="360"/>
+      </w:pPr>
+    </w:lvl>
+    <w:lvl w:ilvl="2" w:tplc="0809001B" w:tentative="1">
+      <w:start w:val="1"/>
+      <w:numFmt w:val="lowerRoman"/>
+      <w:lvlText w:val="%3."/>
+      <w:lvlJc w:val="right"/>
+      <w:pPr>
+        <w:ind w:left="2160" w:hanging="180"/>
+      </w:pPr>
+    </w:lvl>
+    <w:lvl w:ilvl="3" w:tplc="0809000F" w:tentative="1">
+      <w:start w:val="1"/>
+      <w:numFmt w:val="decimal"/>
+      <w:lvlText w:val="%4."/>
+      <w:lvlJc w:val="left"/>
+      <w:pPr>
+        <w:ind w:left="2880" w:hanging="360"/>
+      </w:pPr>
+    </w:lvl>
+    <w:lvl w:ilvl="4" w:tplc="08090019" w:tentative="1">
+      <w:start w:val="1"/>
+      <w:numFmt w:val="lowerLetter"/>
+      <w:lvlText w:val="%5."/>
+      <w:lvlJc w:val="left"/>
+      <w:pPr>
+        <w:ind w:left="3600" w:hanging="360"/>
+      </w:pPr>
+    </w:lvl>
+    <w:lvl w:ilvl="5" w:tplc="0809001B" w:tentative="1">
+      <w:start w:val="1"/>
+      <w:numFmt w:val="lowerRoman"/>
+      <w:lvlText w:val="%6."/>
+      <w:lvlJc w:val="right"/>
+      <w:pPr>
+        <w:ind w:left="4320" w:hanging="180"/>
+      </w:pPr>
+    </w:lvl>
+    <w:lvl w:ilvl="6" w:tplc="0809000F" w:tentative="1">
+      <w:start w:val="1"/>
+      <w:numFmt w:val="decimal"/>
+      <w:lvlText w:val="%7."/>
+      <w:lvlJc w:val="left"/>
+      <w:pPr>
+        <w:ind w:left="5040" w:hanging="360"/>
+      </w:pPr>
+    </w:lvl>
+    <w:lvl w:ilvl="7" w:tplc="08090019" w:tentative="1">
+      <w:start w:val="1"/>
+      <w:numFmt w:val="lowerLetter"/>
+      <w:lvlText w:val="%8."/>
+      <w:lvlJc w:val="left"/>
+      <w:pPr>
+        <w:ind w:left="5760" w:hanging="360"/>
+      </w:pPr>
+    </w:lvl>
+    <w:lvl w:ilvl="8" w:tplc="0809001B" w:tentative="1">
+      <w:start w:val="1"/>
+      <w:numFmt w:val="lowerRoman"/>
+      <w:lvlText w:val="%9."/>
+      <w:lvlJc w:val="right"/>
+      <w:pPr>
+        <w:ind w:left="6480" w:hanging="180"/>
+      </w:pPr>
+    </w:lvl>
+  </w:abstractNum>
+  <w:abstractNum w:abstractNumId="1" w15:restartNumberingAfterBreak="0">
     <w:nsid w:val="09E9725D"/>
     <w:multiLevelType w:val="hybridMultilevel"/>
     <w:tmpl w:val="68867E50"/>
@@ -3142,7 +4571,7 @@
       </w:rPr>
     </w:lvl>
   </w:abstractNum>
-  <w:abstractNum w:abstractNumId="1" w15:restartNumberingAfterBreak="0">
+  <w:abstractNum w:abstractNumId="2" w15:restartNumberingAfterBreak="0">
     <w:nsid w:val="34835078"/>
     <w:multiLevelType w:val="hybridMultilevel"/>
     <w:tmpl w:val="AB86A1F2"/>
@@ -3254,11 +4683,12 @@
       </w:rPr>
     </w:lvl>
   </w:abstractNum>
-  <w:abstractNum w:abstractNumId="2" w15:restartNumberingAfterBreak="0">
-    <w:nsid w:val="60781689"/>
+  <w:abstractNum w:abstractNumId="3" w15:restartNumberingAfterBreak="0">
+    <w:nsid w:val="3D176333"/>
     <w:multiLevelType w:val="hybridMultilevel"/>
-    <w:tmpl w:val="E6B672CE"/>
-    <w:lvl w:ilvl="0" w:tplc="DC4E2DDE">
+    <w:tmpl w:val="77D839BE"/>
+    <w:lvl w:ilvl="0" w:tplc="9F3E97A8">
+      <w:start w:val="1"/>
       <w:numFmt w:val="bullet"/>
       <w:lvlText w:val="-"/>
       <w:lvlJc w:val="left"/>
@@ -3366,14 +4796,224 @@
       </w:rPr>
     </w:lvl>
   </w:abstractNum>
+  <w:abstractNum w:abstractNumId="4" w15:restartNumberingAfterBreak="0">
+    <w:nsid w:val="583F40EB"/>
+    <w:multiLevelType w:val="hybridMultilevel"/>
+    <w:tmpl w:val="4E3004C0"/>
+    <w:lvl w:ilvl="0" w:tplc="18D89AB2">
+      <w:start w:val="1"/>
+      <w:numFmt w:val="decimal"/>
+      <w:lvlText w:val="%1."/>
+      <w:lvlJc w:val="left"/>
+      <w:pPr>
+        <w:ind w:left="405" w:hanging="360"/>
+      </w:pPr>
+      <w:rPr>
+        <w:rFonts w:hint="default"/>
+      </w:rPr>
+    </w:lvl>
+    <w:lvl w:ilvl="1" w:tplc="08090019" w:tentative="1">
+      <w:start w:val="1"/>
+      <w:numFmt w:val="lowerLetter"/>
+      <w:lvlText w:val="%2."/>
+      <w:lvlJc w:val="left"/>
+      <w:pPr>
+        <w:ind w:left="1125" w:hanging="360"/>
+      </w:pPr>
+    </w:lvl>
+    <w:lvl w:ilvl="2" w:tplc="0809001B" w:tentative="1">
+      <w:start w:val="1"/>
+      <w:numFmt w:val="lowerRoman"/>
+      <w:lvlText w:val="%3."/>
+      <w:lvlJc w:val="right"/>
+      <w:pPr>
+        <w:ind w:left="1845" w:hanging="180"/>
+      </w:pPr>
+    </w:lvl>
+    <w:lvl w:ilvl="3" w:tplc="0809000F" w:tentative="1">
+      <w:start w:val="1"/>
+      <w:numFmt w:val="decimal"/>
+      <w:lvlText w:val="%4."/>
+      <w:lvlJc w:val="left"/>
+      <w:pPr>
+        <w:ind w:left="2565" w:hanging="360"/>
+      </w:pPr>
+    </w:lvl>
+    <w:lvl w:ilvl="4" w:tplc="08090019" w:tentative="1">
+      <w:start w:val="1"/>
+      <w:numFmt w:val="lowerLetter"/>
+      <w:lvlText w:val="%5."/>
+      <w:lvlJc w:val="left"/>
+      <w:pPr>
+        <w:ind w:left="3285" w:hanging="360"/>
+      </w:pPr>
+    </w:lvl>
+    <w:lvl w:ilvl="5" w:tplc="0809001B" w:tentative="1">
+      <w:start w:val="1"/>
+      <w:numFmt w:val="lowerRoman"/>
+      <w:lvlText w:val="%6."/>
+      <w:lvlJc w:val="right"/>
+      <w:pPr>
+        <w:ind w:left="4005" w:hanging="180"/>
+      </w:pPr>
+    </w:lvl>
+    <w:lvl w:ilvl="6" w:tplc="0809000F" w:tentative="1">
+      <w:start w:val="1"/>
+      <w:numFmt w:val="decimal"/>
+      <w:lvlText w:val="%7."/>
+      <w:lvlJc w:val="left"/>
+      <w:pPr>
+        <w:ind w:left="4725" w:hanging="360"/>
+      </w:pPr>
+    </w:lvl>
+    <w:lvl w:ilvl="7" w:tplc="08090019" w:tentative="1">
+      <w:start w:val="1"/>
+      <w:numFmt w:val="lowerLetter"/>
+      <w:lvlText w:val="%8."/>
+      <w:lvlJc w:val="left"/>
+      <w:pPr>
+        <w:ind w:left="5445" w:hanging="360"/>
+      </w:pPr>
+    </w:lvl>
+    <w:lvl w:ilvl="8" w:tplc="0809001B" w:tentative="1">
+      <w:start w:val="1"/>
+      <w:numFmt w:val="lowerRoman"/>
+      <w:lvlText w:val="%9."/>
+      <w:lvlJc w:val="right"/>
+      <w:pPr>
+        <w:ind w:left="6165" w:hanging="180"/>
+      </w:pPr>
+    </w:lvl>
+  </w:abstractNum>
+  <w:abstractNum w:abstractNumId="5" w15:restartNumberingAfterBreak="0">
+    <w:nsid w:val="60781689"/>
+    <w:multiLevelType w:val="hybridMultilevel"/>
+    <w:tmpl w:val="E6B672CE"/>
+    <w:lvl w:ilvl="0" w:tplc="DC4E2DDE">
+      <w:numFmt w:val="bullet"/>
+      <w:lvlText w:val="-"/>
+      <w:lvlJc w:val="left"/>
+      <w:pPr>
+        <w:ind w:left="720" w:hanging="360"/>
+      </w:pPr>
+      <w:rPr>
+        <w:rFonts w:ascii="Calibri" w:eastAsiaTheme="minorHAnsi" w:hAnsi="Calibri" w:cs="Calibri" w:hint="default"/>
+      </w:rPr>
+    </w:lvl>
+    <w:lvl w:ilvl="1" w:tplc="08090003" w:tentative="1">
+      <w:start w:val="1"/>
+      <w:numFmt w:val="bullet"/>
+      <w:lvlText w:val="o"/>
+      <w:lvlJc w:val="left"/>
+      <w:pPr>
+        <w:ind w:left="1440" w:hanging="360"/>
+      </w:pPr>
+      <w:rPr>
+        <w:rFonts w:ascii="Courier New" w:hAnsi="Courier New" w:cs="Courier New" w:hint="default"/>
+      </w:rPr>
+    </w:lvl>
+    <w:lvl w:ilvl="2" w:tplc="08090005" w:tentative="1">
+      <w:start w:val="1"/>
+      <w:numFmt w:val="bullet"/>
+      <w:lvlText w:val=""/>
+      <w:lvlJc w:val="left"/>
+      <w:pPr>
+        <w:ind w:left="2160" w:hanging="360"/>
+      </w:pPr>
+      <w:rPr>
+        <w:rFonts w:ascii="Wingdings" w:hAnsi="Wingdings" w:hint="default"/>
+      </w:rPr>
+    </w:lvl>
+    <w:lvl w:ilvl="3" w:tplc="08090001" w:tentative="1">
+      <w:start w:val="1"/>
+      <w:numFmt w:val="bullet"/>
+      <w:lvlText w:val=""/>
+      <w:lvlJc w:val="left"/>
+      <w:pPr>
+        <w:ind w:left="2880" w:hanging="360"/>
+      </w:pPr>
+      <w:rPr>
+        <w:rFonts w:ascii="Symbol" w:hAnsi="Symbol" w:hint="default"/>
+      </w:rPr>
+    </w:lvl>
+    <w:lvl w:ilvl="4" w:tplc="08090003" w:tentative="1">
+      <w:start w:val="1"/>
+      <w:numFmt w:val="bullet"/>
+      <w:lvlText w:val="o"/>
+      <w:lvlJc w:val="left"/>
+      <w:pPr>
+        <w:ind w:left="3600" w:hanging="360"/>
+      </w:pPr>
+      <w:rPr>
+        <w:rFonts w:ascii="Courier New" w:hAnsi="Courier New" w:cs="Courier New" w:hint="default"/>
+      </w:rPr>
+    </w:lvl>
+    <w:lvl w:ilvl="5" w:tplc="08090005" w:tentative="1">
+      <w:start w:val="1"/>
+      <w:numFmt w:val="bullet"/>
+      <w:lvlText w:val=""/>
+      <w:lvlJc w:val="left"/>
+      <w:pPr>
+        <w:ind w:left="4320" w:hanging="360"/>
+      </w:pPr>
+      <w:rPr>
+        <w:rFonts w:ascii="Wingdings" w:hAnsi="Wingdings" w:hint="default"/>
+      </w:rPr>
+    </w:lvl>
+    <w:lvl w:ilvl="6" w:tplc="08090001" w:tentative="1">
+      <w:start w:val="1"/>
+      <w:numFmt w:val="bullet"/>
+      <w:lvlText w:val=""/>
+      <w:lvlJc w:val="left"/>
+      <w:pPr>
+        <w:ind w:left="5040" w:hanging="360"/>
+      </w:pPr>
+      <w:rPr>
+        <w:rFonts w:ascii="Symbol" w:hAnsi="Symbol" w:hint="default"/>
+      </w:rPr>
+    </w:lvl>
+    <w:lvl w:ilvl="7" w:tplc="08090003" w:tentative="1">
+      <w:start w:val="1"/>
+      <w:numFmt w:val="bullet"/>
+      <w:lvlText w:val="o"/>
+      <w:lvlJc w:val="left"/>
+      <w:pPr>
+        <w:ind w:left="5760" w:hanging="360"/>
+      </w:pPr>
+      <w:rPr>
+        <w:rFonts w:ascii="Courier New" w:hAnsi="Courier New" w:cs="Courier New" w:hint="default"/>
+      </w:rPr>
+    </w:lvl>
+    <w:lvl w:ilvl="8" w:tplc="08090005" w:tentative="1">
+      <w:start w:val="1"/>
+      <w:numFmt w:val="bullet"/>
+      <w:lvlText w:val=""/>
+      <w:lvlJc w:val="left"/>
+      <w:pPr>
+        <w:ind w:left="6480" w:hanging="360"/>
+      </w:pPr>
+      <w:rPr>
+        <w:rFonts w:ascii="Wingdings" w:hAnsi="Wingdings" w:hint="default"/>
+      </w:rPr>
+    </w:lvl>
+  </w:abstractNum>
   <w:num w:numId="1">
+    <w:abstractNumId w:val="1"/>
+  </w:num>
+  <w:num w:numId="2">
+    <w:abstractNumId w:val="2"/>
+  </w:num>
+  <w:num w:numId="3">
+    <w:abstractNumId w:val="5"/>
+  </w:num>
+  <w:num w:numId="4">
     <w:abstractNumId w:val="0"/>
   </w:num>
-  <w:num w:numId="2">
-    <w:abstractNumId w:val="1"/>
+  <w:num w:numId="5">
+    <w:abstractNumId w:val="4"/>
   </w:num>
-  <w:num w:numId="3">
-    <w:abstractNumId w:val="2"/>
+  <w:num w:numId="6">
+    <w:abstractNumId w:val="3"/>
   </w:num>
 </w:numbering>
 </file>
@@ -3863,7 +5503,6 @@
   <w:style w:type="character" w:default="1" w:styleId="DefaultParagraphFont">
     <w:name w:val="Default Paragraph Font"/>
     <w:uiPriority w:val="1"/>
-    <w:semiHidden/>
     <w:unhideWhenUsed/>
   </w:style>
   <w:style w:type="table" w:default="1" w:styleId="TableNormal">

</xml_diff>

<commit_message>
renamed last episode to Practical adoptin
</commit_message>
<xml_diff>
--- a/instructors/fair-4-leaders-part2.docx
+++ b/instructors/fair-4-leaders-part2.docx
@@ -28,19 +28,11 @@
           <w:lang w:val="en-US"/>
         </w:rPr>
       </w:pPr>
-      <w:proofErr w:type="spellStart"/>
-      <w:r>
-        <w:rPr>
-          <w:lang w:val="en-US"/>
-        </w:rPr>
-        <w:t>Jupyter</w:t>
-      </w:r>
-      <w:proofErr w:type="spellEnd"/>
-      <w:r>
-        <w:rPr>
-          <w:lang w:val="en-US"/>
-        </w:rPr>
-        <w:t xml:space="preserve"> notebooks for </w:t>
+      <w:r>
+        <w:rPr>
+          <w:lang w:val="en-US"/>
+        </w:rPr>
+        <w:t xml:space="preserve">Jupyter notebooks for </w:t>
       </w:r>
       <w:r>
         <w:t>reusable</w:t>
@@ -76,21 +68,7 @@
         <w:rPr>
           <w:lang w:val="en-US"/>
         </w:rPr>
-        <w:t xml:space="preserve">Exercise 1: Basics of </w:t>
-      </w:r>
-      <w:proofErr w:type="spellStart"/>
-      <w:r>
-        <w:rPr>
-          <w:lang w:val="en-US"/>
-        </w:rPr>
-        <w:t>Jupyter</w:t>
-      </w:r>
-      <w:proofErr w:type="spellEnd"/>
-      <w:r>
-        <w:rPr>
-          <w:lang w:val="en-US"/>
-        </w:rPr>
-        <w:t xml:space="preserve"> Notebooks</w:t>
+        <w:t>Exercise 1: Basics of Jupyter Notebooks</w:t>
       </w:r>
     </w:p>
     <w:p>
@@ -114,21 +92,7 @@
         <w:rPr>
           <w:lang w:val="en-US"/>
         </w:rPr>
-        <w:t xml:space="preserve">Open this </w:t>
-      </w:r>
-      <w:proofErr w:type="spellStart"/>
-      <w:r>
-        <w:rPr>
-          <w:lang w:val="en-US"/>
-        </w:rPr>
-        <w:t>Jupyter</w:t>
-      </w:r>
-      <w:proofErr w:type="spellEnd"/>
-      <w:r>
-        <w:rPr>
-          <w:lang w:val="en-US"/>
-        </w:rPr>
-        <w:t xml:space="preserve"> Notebook: </w:t>
+        <w:t>Open this Jupyter Notebook: </w:t>
       </w:r>
       <w:hyperlink r:id="rId5" w:history="1">
         <w:r>
@@ -192,53 +156,33 @@
           <w:bCs/>
           <w:lang w:val="en-US"/>
         </w:rPr>
-        <w:t>'</w:t>
-      </w:r>
-      <w:proofErr w:type="spellStart"/>
+        <w:t>'student_notebook_light_conditions.ipynb</w:t>
+      </w:r>
+      <w:r>
+        <w:rPr>
+          <w:lang w:val="en-US"/>
+        </w:rPr>
+        <w:t>' and click 'Duplicate'.</w:t>
+      </w:r>
+    </w:p>
+    <w:p>
+      <w:pPr>
+        <w:rPr>
+          <w:lang w:val="en-US"/>
+        </w:rPr>
+      </w:pPr>
+      <w:r>
+        <w:rPr>
+          <w:lang w:val="en-US"/>
+        </w:rPr>
+        <w:t>2.    Confirm with </w:t>
+      </w:r>
       <w:r>
         <w:rPr>
           <w:b/>
           <w:bCs/>
           <w:lang w:val="en-US"/>
         </w:rPr>
-        <w:t>student_notebook_light_</w:t>
-      </w:r>
-      <w:proofErr w:type="gramStart"/>
-      <w:r>
-        <w:rPr>
-          <w:b/>
-          <w:bCs/>
-          <w:lang w:val="en-US"/>
-        </w:rPr>
-        <w:t>conditions.ipynb</w:t>
-      </w:r>
-      <w:proofErr w:type="spellEnd"/>
-      <w:proofErr w:type="gramEnd"/>
-      <w:r>
-        <w:rPr>
-          <w:lang w:val="en-US"/>
-        </w:rPr>
-        <w:t>' and click 'Duplicate'.</w:t>
-      </w:r>
-    </w:p>
-    <w:p>
-      <w:pPr>
-        <w:rPr>
-          <w:lang w:val="en-US"/>
-        </w:rPr>
-      </w:pPr>
-      <w:r>
-        <w:rPr>
-          <w:lang w:val="en-US"/>
-        </w:rPr>
-        <w:t>2.    Confirm with </w:t>
-      </w:r>
-      <w:r>
-        <w:rPr>
-          <w:b/>
-          <w:bCs/>
-          <w:lang w:val="en-US"/>
-        </w:rPr>
         <w:t>Duplicate</w:t>
       </w:r>
       <w:r>
@@ -277,14 +221,7 @@
         <w:rPr>
           <w:lang w:val="en-US"/>
         </w:rPr>
-        <w:t>rom -copy number to your initials e.g. “</w:t>
-      </w:r>
-      <w:proofErr w:type="spellStart"/>
-      <w:r>
-        <w:rPr>
-          <w:lang w:val="en-US"/>
-        </w:rPr>
-        <w:t>student_notebook_light_conditions_</w:t>
+        <w:t>rom -copy number to your initials e.g. “student_notebook_light_conditions_</w:t>
       </w:r>
       <w:r>
         <w:rPr>
@@ -292,8 +229,6 @@
         </w:rPr>
         <w:t>TZ</w:t>
       </w:r>
-      <w:proofErr w:type="spellEnd"/>
-      <w:proofErr w:type="gramStart"/>
       <w:r>
         <w:rPr>
           <w:lang w:val="en-US"/>
@@ -304,14 +239,7 @@
         <w:rPr>
           <w:lang w:val="en-US"/>
         </w:rPr>
-        <w:t xml:space="preserve"> ,</w:t>
-      </w:r>
-      <w:proofErr w:type="gramEnd"/>
-      <w:r>
-        <w:rPr>
-          <w:lang w:val="en-US"/>
-        </w:rPr>
-        <w:t xml:space="preserve"> open it by clicking</w:t>
+        <w:t xml:space="preserve"> , open it by clicking</w:t>
       </w:r>
     </w:p>
     <w:p>
@@ -573,21 +501,7 @@
         <w:rPr>
           <w:lang w:val="en-US"/>
         </w:rPr>
-        <w:t xml:space="preserve">1.     Change the </w:t>
-      </w:r>
-      <w:proofErr w:type="gramStart"/>
-      <w:r>
-        <w:rPr>
-          <w:lang w:val="en-US"/>
-        </w:rPr>
-        <w:t>author</w:t>
-      </w:r>
-      <w:proofErr w:type="gramEnd"/>
-      <w:r>
-        <w:rPr>
-          <w:lang w:val="en-US"/>
-        </w:rPr>
-        <w:t xml:space="preserve"> name of the document to your name: Double click on the cell containing the author name and change the name.</w:t>
+        <w:t>1.     Change the author name of the document to your name: Double click on the cell containing the author name and change the name.</w:t>
       </w:r>
     </w:p>
     <w:p>
@@ -619,42 +533,14 @@
         <w:rPr>
           <w:lang w:val="en-US"/>
         </w:rPr>
-        <w:t xml:space="preserve">You can experiment with formatting, </w:t>
-      </w:r>
-      <w:proofErr w:type="spellStart"/>
-      <w:r>
-        <w:rPr>
-          <w:lang w:val="en-US"/>
-        </w:rPr>
-        <w:t>dbl</w:t>
-      </w:r>
-      <w:proofErr w:type="spellEnd"/>
-      <w:r>
-        <w:rPr>
-          <w:lang w:val="en-US"/>
-        </w:rPr>
-        <w:t xml:space="preserve"> click on the cell, </w:t>
+        <w:t xml:space="preserve">You can experiment with formatting, dbl click on the cell, </w:t>
       </w:r>
       <w:r>
         <w:rPr>
           <w:lang w:val="en-US"/>
         </w:rPr>
         <w:br/>
-        <w:t>add # or ## or ### before text, surround text with *text* **text*</w:t>
-      </w:r>
-      <w:proofErr w:type="gramStart"/>
-      <w:r>
-        <w:rPr>
-          <w:lang w:val="en-US"/>
-        </w:rPr>
-        <w:t>* ;</w:t>
-      </w:r>
-      <w:proofErr w:type="gramEnd"/>
-      <w:r>
-        <w:rPr>
-          <w:lang w:val="en-US"/>
-        </w:rPr>
-        <w:t xml:space="preserve"> Run the cell again</w:t>
+        <w:t>add # or ## or ### before text, surround text with *text* **text** ; Run the cell again</w:t>
       </w:r>
     </w:p>
     <w:p>
@@ -673,63 +559,7 @@
         <w:rPr>
           <w:lang w:val="en-US"/>
         </w:rPr>
-        <w:t xml:space="preserve">.     Change </w:t>
-      </w:r>
-      <w:proofErr w:type="spellStart"/>
-      <w:r>
-        <w:rPr>
-          <w:lang w:val="en-US"/>
-        </w:rPr>
-        <w:t>colours</w:t>
-      </w:r>
-      <w:proofErr w:type="spellEnd"/>
-      <w:r>
-        <w:rPr>
-          <w:lang w:val="en-US"/>
-        </w:rPr>
-        <w:t xml:space="preserve"> of your graph: Where the code of the graph reads the comment “# change </w:t>
-      </w:r>
-      <w:proofErr w:type="spellStart"/>
-      <w:r>
-        <w:rPr>
-          <w:lang w:val="en-US"/>
-        </w:rPr>
-        <w:t>colour</w:t>
-      </w:r>
-      <w:proofErr w:type="spellEnd"/>
-      <w:r>
-        <w:rPr>
-          <w:lang w:val="en-US"/>
-        </w:rPr>
-        <w:t xml:space="preserve"> of groups” you can replace the HEX codes, # followed by 6-symbol code, with names of </w:t>
-      </w:r>
-      <w:proofErr w:type="spellStart"/>
-      <w:r>
-        <w:rPr>
-          <w:lang w:val="en-US"/>
-        </w:rPr>
-        <w:t>colours</w:t>
-      </w:r>
-      <w:proofErr w:type="spellEnd"/>
-      <w:r>
-        <w:rPr>
-          <w:lang w:val="en-US"/>
-        </w:rPr>
-        <w:t xml:space="preserve"> (</w:t>
-      </w:r>
-      <w:proofErr w:type="gramStart"/>
-      <w:r>
-        <w:rPr>
-          <w:lang w:val="en-US"/>
-        </w:rPr>
-        <w:t>e.g.</w:t>
-      </w:r>
-      <w:proofErr w:type="gramEnd"/>
-      <w:r>
-        <w:rPr>
-          <w:lang w:val="en-US"/>
-        </w:rPr>
-        <w:t xml:space="preserve"> blue, green…) or other HEX codes if you are familiar with them.</w:t>
+        <w:t>.     Change colours of your graph: Where the code of the graph reads the comment “# change colour of groups” you can replace the HEX codes, # followed by 6-symbol code, with names of colours (e.g. blue, green…) or other HEX codes if you are familiar with them.</w:t>
       </w:r>
     </w:p>
     <w:p>
@@ -807,15 +637,7 @@
         <w:t>3</w:t>
       </w:r>
       <w:r>
-        <w:t xml:space="preserve">: Sharing of your </w:t>
-      </w:r>
-      <w:proofErr w:type="spellStart"/>
-      <w:r>
-        <w:t>Jupyter</w:t>
-      </w:r>
-      <w:proofErr w:type="spellEnd"/>
-      <w:r>
-        <w:t xml:space="preserve"> Notebook</w:t>
+        <w:t>: Sharing of your Jupyter Notebook</w:t>
       </w:r>
     </w:p>
     <w:p>
@@ -870,15 +692,7 @@
         <w:t>4</w:t>
       </w:r>
       <w:r>
-        <w:t xml:space="preserve">: Accessibility of </w:t>
-      </w:r>
-      <w:proofErr w:type="spellStart"/>
-      <w:r>
-        <w:t>Jupyter</w:t>
-      </w:r>
-      <w:proofErr w:type="spellEnd"/>
-      <w:r>
-        <w:t xml:space="preserve"> Notebooks</w:t>
+        <w:t>: Accessibility of Jupyter Notebooks</w:t>
       </w:r>
     </w:p>
     <w:p>
@@ -1059,11 +873,9 @@
       </w:r>
     </w:p>
     <w:p>
-      <w:proofErr w:type="spellStart"/>
       <w:r>
         <w:t>Benchling</w:t>
       </w:r>
-      <w:proofErr w:type="spellEnd"/>
     </w:p>
     <w:p>
       <w:hyperlink r:id="rId8" w:history="1">
@@ -1129,23 +941,7 @@
     <w:p/>
     <w:p>
       <w:r>
-        <w:t xml:space="preserve">Imagine your team has successfully adopted </w:t>
-      </w:r>
-      <w:proofErr w:type="gramStart"/>
-      <w:r>
-        <w:t>ELN ,</w:t>
-      </w:r>
-      <w:proofErr w:type="gramEnd"/>
-      <w:r>
-        <w:t xml:space="preserve"> </w:t>
-      </w:r>
-      <w:proofErr w:type="spellStart"/>
-      <w:r>
-        <w:t>Jupyter</w:t>
-      </w:r>
-      <w:proofErr w:type="spellEnd"/>
-      <w:r>
-        <w:t xml:space="preserve"> notebooks and version control with GIT</w:t>
+        <w:t>Imagine your team has successfully adopted ELN , Jupyter notebooks and version control with GIT</w:t>
       </w:r>
       <w:r>
         <w:t xml:space="preserve"> for your data</w:t>
@@ -1212,15 +1008,7 @@
     <w:p>
       <w:r>
         <w:lastRenderedPageBreak/>
-        <w:t xml:space="preserve">You suddenly lost a postdoc because she/he has won the National Lottery and won’t be coming to work </w:t>
-      </w:r>
-      <w:proofErr w:type="spellStart"/>
-      <w:r>
-        <w:t>any more</w:t>
-      </w:r>
-      <w:proofErr w:type="spellEnd"/>
-      <w:r>
-        <w:t xml:space="preserve">. They will stay two more weeks with you, what actions </w:t>
+        <w:t xml:space="preserve">You suddenly lost a postdoc because she/he has won the National Lottery and won’t be coming to work any more. They will stay two more weeks with you, what actions </w:t>
       </w:r>
       <w:r>
         <w:t>c</w:t>
@@ -1489,13 +1277,8 @@
       </w:r>
     </w:p>
     <w:p>
-      <w:proofErr w:type="spellStart"/>
-      <w:r>
-        <w:t>Jupyter</w:t>
-      </w:r>
-      <w:proofErr w:type="spellEnd"/>
-      <w:r>
-        <w:t xml:space="preserve"> Notebooks / R-markdown</w:t>
+      <w:r>
+        <w:t>Jupyter Notebooks / R-markdown</w:t>
       </w:r>
     </w:p>
     <w:p>
@@ -1553,14 +1336,12 @@
       <w:r>
         <w:t xml:space="preserve">How good was this </w:t>
       </w:r>
-      <w:proofErr w:type="gramStart"/>
       <w:r>
         <w:t>lesson</w:t>
       </w:r>
       <w:r>
         <w:t>:</w:t>
       </w:r>
-      <w:proofErr w:type="gramEnd"/>
     </w:p>
     <w:p>
       <w:r>
@@ -1921,17 +1702,7 @@
         <w:t xml:space="preserve"> the data could be used</w:t>
       </w:r>
       <w:r>
-        <w:t xml:space="preserve"> (</w:t>
-      </w:r>
-      <w:proofErr w:type="spellStart"/>
-      <w:proofErr w:type="gramStart"/>
-      <w:r>
-        <w:t>ie</w:t>
-      </w:r>
-      <w:proofErr w:type="spellEnd"/>
-      <w:proofErr w:type="gramEnd"/>
-      <w:r>
-        <w:t xml:space="preserve"> what for)</w:t>
+        <w:t xml:space="preserve"> (ie what for)</w:t>
       </w:r>
       <w:r>
         <w:t>:</w:t>
@@ -1996,24 +1767,11 @@
     </w:p>
     <w:p>
       <w:r>
-        <w:t xml:space="preserve">Have a look at </w:t>
-      </w:r>
-      <w:proofErr w:type="spellStart"/>
-      <w:r>
-        <w:t>mRNA</w:t>
-      </w:r>
-      <w:r>
-        <w:t>seq</w:t>
-      </w:r>
-      <w:proofErr w:type="spellEnd"/>
-      <w:r>
-        <w:t xml:space="preserve"> accession 'E-MTAB-7933' in </w:t>
-      </w:r>
-      <w:proofErr w:type="spellStart"/>
-      <w:r>
-        <w:t>ArrayExpress</w:t>
-      </w:r>
-      <w:proofErr w:type="spellEnd"/>
+        <w:t>Have a look at mRNA</w:t>
+      </w:r>
+      <w:r>
+        <w:t>seq accession 'E-MTAB-7933' in ArrayExpress</w:t>
+      </w:r>
       <w:r>
         <w:t xml:space="preserve"> </w:t>
       </w:r>
@@ -2030,44 +1788,31 @@
       </w:r>
       <w:r>
         <w:tab/>
-        <w:t xml:space="preserve">What makes it better than </w:t>
-      </w:r>
-      <w:proofErr w:type="gramStart"/>
-      <w:r>
-        <w:t>Zenodo</w:t>
+        <w:t>What makes it better than Zenodo</w:t>
       </w:r>
       <w:r>
         <w:t>?</w:t>
       </w:r>
       <w:r>
+        <w:t xml:space="preserve">: </w:t>
+      </w:r>
+    </w:p>
+    <w:p/>
+    <w:p/>
+    <w:p>
+      <w:r>
+        <w:t>•</w:t>
+      </w:r>
+      <w:r>
+        <w:tab/>
+        <w:t>What domain specific features can you see</w:t>
+      </w:r>
+      <w:r>
+        <w:t>?</w:t>
+      </w:r>
+      <w:r>
         <w:t>:</w:t>
       </w:r>
-      <w:proofErr w:type="gramEnd"/>
-      <w:r>
-        <w:t xml:space="preserve"> </w:t>
-      </w:r>
-    </w:p>
-    <w:p/>
-    <w:p/>
-    <w:p>
-      <w:r>
-        <w:t>•</w:t>
-      </w:r>
-      <w:r>
-        <w:tab/>
-        <w:t xml:space="preserve">What domain specific features can you </w:t>
-      </w:r>
-      <w:proofErr w:type="gramStart"/>
-      <w:r>
-        <w:t>see</w:t>
-      </w:r>
-      <w:r>
-        <w:t>?</w:t>
-      </w:r>
-      <w:r>
-        <w:t>:</w:t>
-      </w:r>
-      <w:proofErr w:type="gramEnd"/>
     </w:p>
     <w:p/>
     <w:p>
@@ -2100,57 +1845,44 @@
       </w:r>
       <w:r>
         <w:tab/>
-        <w:t xml:space="preserve">What makes it better than </w:t>
-      </w:r>
-      <w:proofErr w:type="gramStart"/>
-      <w:r>
-        <w:t>Zenodo</w:t>
+        <w:t>What makes it better than Zenodo</w:t>
       </w:r>
       <w:r>
         <w:t>?</w:t>
       </w:r>
       <w:r>
+        <w:t xml:space="preserve">: </w:t>
+      </w:r>
+    </w:p>
+    <w:p>
+      <w:r>
+        <w:t>-</w:t>
+      </w:r>
+    </w:p>
+    <w:p>
+      <w:r>
+        <w:t>-</w:t>
+      </w:r>
+    </w:p>
+    <w:p>
+      <w:r>
+        <w:t>-</w:t>
+      </w:r>
+    </w:p>
+    <w:p>
+      <w:r>
+        <w:t>•</w:t>
+      </w:r>
+      <w:r>
+        <w:tab/>
+        <w:t>What domain specific features can you see</w:t>
+      </w:r>
+      <w:r>
+        <w:t>?</w:t>
+      </w:r>
+      <w:r>
         <w:t>:</w:t>
       </w:r>
-      <w:proofErr w:type="gramEnd"/>
-      <w:r>
-        <w:t xml:space="preserve"> </w:t>
-      </w:r>
-    </w:p>
-    <w:p>
-      <w:r>
-        <w:t>-</w:t>
-      </w:r>
-    </w:p>
-    <w:p>
-      <w:r>
-        <w:t>-</w:t>
-      </w:r>
-    </w:p>
-    <w:p>
-      <w:r>
-        <w:t>-</w:t>
-      </w:r>
-    </w:p>
-    <w:p>
-      <w:r>
-        <w:t>•</w:t>
-      </w:r>
-      <w:r>
-        <w:tab/>
-        <w:t xml:space="preserve">What domain specific features can you </w:t>
-      </w:r>
-      <w:proofErr w:type="gramStart"/>
-      <w:r>
-        <w:t>see</w:t>
-      </w:r>
-      <w:r>
-        <w:t>?</w:t>
-      </w:r>
-      <w:r>
-        <w:t>:</w:t>
-      </w:r>
-      <w:proofErr w:type="gramEnd"/>
     </w:p>
     <w:p>
       <w:r>
@@ -2198,40 +1930,14 @@
     </w:p>
     <w:p>
       <w:r>
-        <w:t xml:space="preserve">Have a look at the </w:t>
-      </w:r>
-      <w:proofErr w:type="spellStart"/>
-      <w:r>
-        <w:t>synthethic</w:t>
-      </w:r>
-      <w:proofErr w:type="spellEnd"/>
-      <w:r>
-        <w:t xml:space="preserve"> part record '</w:t>
-      </w:r>
-      <w:proofErr w:type="spellStart"/>
-      <w:r>
-        <w:t>SubtilinReceiver_spaRK_separated</w:t>
-      </w:r>
-      <w:proofErr w:type="spellEnd"/>
-      <w:r>
-        <w:t xml:space="preserve">' </w:t>
-      </w:r>
-      <w:r>
-        <w:t>within the '</w:t>
-      </w:r>
-      <w:proofErr w:type="spellStart"/>
-      <w:r>
-        <w:t>bsu</w:t>
-      </w:r>
-      <w:proofErr w:type="spellEnd"/>
-      <w:r>
-        <w:t xml:space="preserve">' collection in </w:t>
-      </w:r>
-      <w:proofErr w:type="spellStart"/>
+        <w:t xml:space="preserve">Have a look at the synthethic part record 'SubtilinReceiver_spaRK_separated' </w:t>
+      </w:r>
+      <w:r>
+        <w:t xml:space="preserve">within the 'bsu' collection in </w:t>
+      </w:r>
       <w:r>
         <w:t>SynBioHub</w:t>
       </w:r>
-      <w:proofErr w:type="spellEnd"/>
       <w:r>
         <w:t xml:space="preserve"> </w:t>
       </w:r>
@@ -2245,58 +1951,45 @@
       </w:r>
       <w:r>
         <w:tab/>
-        <w:t xml:space="preserve">What makes it better than </w:t>
-      </w:r>
-      <w:proofErr w:type="gramStart"/>
-      <w:r>
-        <w:t>Zenodo</w:t>
+        <w:t>What makes it better than Zenodo</w:t>
       </w:r>
       <w:r>
         <w:t>?</w:t>
       </w:r>
       <w:r>
+        <w:t xml:space="preserve">: </w:t>
+      </w:r>
+    </w:p>
+    <w:p>
+      <w:r>
+        <w:lastRenderedPageBreak/>
+        <w:t>-</w:t>
+      </w:r>
+    </w:p>
+    <w:p>
+      <w:r>
+        <w:t>-</w:t>
+      </w:r>
+    </w:p>
+    <w:p>
+      <w:r>
+        <w:t>-</w:t>
+      </w:r>
+    </w:p>
+    <w:p>
+      <w:r>
+        <w:t>•</w:t>
+      </w:r>
+      <w:r>
+        <w:tab/>
+        <w:t>What domain specific features can you see</w:t>
+      </w:r>
+      <w:r>
+        <w:t>?</w:t>
+      </w:r>
+      <w:r>
         <w:t>:</w:t>
       </w:r>
-      <w:proofErr w:type="gramEnd"/>
-      <w:r>
-        <w:t xml:space="preserve"> </w:t>
-      </w:r>
-    </w:p>
-    <w:p>
-      <w:r>
-        <w:lastRenderedPageBreak/>
-        <w:t>-</w:t>
-      </w:r>
-    </w:p>
-    <w:p>
-      <w:r>
-        <w:t>-</w:t>
-      </w:r>
-    </w:p>
-    <w:p>
-      <w:r>
-        <w:t>-</w:t>
-      </w:r>
-    </w:p>
-    <w:p>
-      <w:r>
-        <w:t>•</w:t>
-      </w:r>
-      <w:r>
-        <w:tab/>
-        <w:t xml:space="preserve">What domain specific features can you </w:t>
-      </w:r>
-      <w:proofErr w:type="gramStart"/>
-      <w:r>
-        <w:t>see</w:t>
-      </w:r>
-      <w:r>
-        <w:t>?</w:t>
-      </w:r>
-      <w:r>
-        <w:t>:</w:t>
-      </w:r>
-      <w:proofErr w:type="gramEnd"/>
     </w:p>
     <w:p>
       <w:r>
@@ -2361,44 +2054,31 @@
       </w:r>
       <w:r>
         <w:tab/>
-        <w:t xml:space="preserve">What makes it better than </w:t>
-      </w:r>
-      <w:proofErr w:type="gramStart"/>
-      <w:r>
-        <w:t>Zenodo</w:t>
+        <w:t>What makes it better than Zenodo</w:t>
       </w:r>
       <w:r>
         <w:t>?</w:t>
       </w:r>
       <w:r>
+        <w:t xml:space="preserve">: </w:t>
+      </w:r>
+    </w:p>
+    <w:p/>
+    <w:p/>
+    <w:p>
+      <w:r>
+        <w:t>•</w:t>
+      </w:r>
+      <w:r>
+        <w:tab/>
+        <w:t>What domain specific features can you see</w:t>
+      </w:r>
+      <w:r>
+        <w:t>?</w:t>
+      </w:r>
+      <w:r>
         <w:t>:</w:t>
       </w:r>
-      <w:proofErr w:type="gramEnd"/>
-      <w:r>
-        <w:t xml:space="preserve"> </w:t>
-      </w:r>
-    </w:p>
-    <w:p/>
-    <w:p/>
-    <w:p>
-      <w:r>
-        <w:t>•</w:t>
-      </w:r>
-      <w:r>
-        <w:tab/>
-        <w:t xml:space="preserve">What domain specific features can you </w:t>
-      </w:r>
-      <w:proofErr w:type="gramStart"/>
-      <w:r>
-        <w:t>see</w:t>
-      </w:r>
-      <w:r>
-        <w:t>?</w:t>
-      </w:r>
-      <w:r>
-        <w:t>:</w:t>
-      </w:r>
-      <w:proofErr w:type="gramEnd"/>
     </w:p>
     <w:p/>
     <w:p/>
@@ -2420,11 +2100,9 @@
       <w:r>
         <w:t xml:space="preserve">bolomics record 'MTBLS2289' in </w:t>
       </w:r>
-      <w:proofErr w:type="spellStart"/>
       <w:r>
         <w:t>Metabolights</w:t>
       </w:r>
-      <w:proofErr w:type="spellEnd"/>
       <w:r>
         <w:t xml:space="preserve"> </w:t>
       </w:r>
@@ -2438,44 +2116,31 @@
       </w:r>
       <w:r>
         <w:tab/>
-        <w:t xml:space="preserve">What makes it better than </w:t>
-      </w:r>
-      <w:proofErr w:type="gramStart"/>
-      <w:r>
-        <w:t>Zenodo</w:t>
+        <w:t>What makes it better than Zenodo</w:t>
       </w:r>
       <w:r>
         <w:t>?</w:t>
       </w:r>
       <w:r>
+        <w:t xml:space="preserve">: </w:t>
+      </w:r>
+    </w:p>
+    <w:p/>
+    <w:p/>
+    <w:p>
+      <w:r>
+        <w:t>•</w:t>
+      </w:r>
+      <w:r>
+        <w:tab/>
+        <w:t>What domain specific features can you see</w:t>
+      </w:r>
+      <w:r>
+        <w:t>?</w:t>
+      </w:r>
+      <w:r>
         <w:t>:</w:t>
       </w:r>
-      <w:proofErr w:type="gramEnd"/>
-      <w:r>
-        <w:t xml:space="preserve"> </w:t>
-      </w:r>
-    </w:p>
-    <w:p/>
-    <w:p/>
-    <w:p>
-      <w:r>
-        <w:t>•</w:t>
-      </w:r>
-      <w:r>
-        <w:tab/>
-        <w:t xml:space="preserve">What domain specific features can you </w:t>
-      </w:r>
-      <w:proofErr w:type="gramStart"/>
-      <w:r>
-        <w:t>see</w:t>
-      </w:r>
-      <w:r>
-        <w:t>?</w:t>
-      </w:r>
-      <w:r>
-        <w:t>:</w:t>
-      </w:r>
-      <w:proofErr w:type="gramEnd"/>
     </w:p>
     <w:p/>
     <w:p/>
@@ -2546,11 +2211,9 @@
       <w:r>
         <w:t xml:space="preserve">Using </w:t>
       </w:r>
-      <w:proofErr w:type="spellStart"/>
       <w:r>
         <w:t>Fairsharing</w:t>
       </w:r>
-      <w:proofErr w:type="spellEnd"/>
       <w:r>
         <w:t xml:space="preserve"> </w:t>
       </w:r>
@@ -2791,14 +2454,12 @@
       <w:r>
         <w:t xml:space="preserve">How good was this </w:t>
       </w:r>
-      <w:proofErr w:type="gramStart"/>
       <w:r>
         <w:t>lesson</w:t>
       </w:r>
       <w:r>
         <w:t>:</w:t>
       </w:r>
-      <w:proofErr w:type="gramEnd"/>
     </w:p>
     <w:p>
       <w:r>
@@ -2950,15 +2611,7 @@
         <w:ind w:left="720"/>
       </w:pPr>
       <w:r>
-        <w:t xml:space="preserve">store code in </w:t>
-      </w:r>
-      <w:proofErr w:type="spellStart"/>
-      <w:r>
-        <w:t>github</w:t>
-      </w:r>
-      <w:proofErr w:type="spellEnd"/>
-      <w:r>
-        <w:t>:</w:t>
+        <w:t>store code in github:</w:t>
       </w:r>
     </w:p>
     <w:p>
@@ -3106,13 +2759,8 @@
         <w:ind w:left="720"/>
       </w:pPr>
       <w:r>
-        <w:t xml:space="preserve">follow a file naming </w:t>
-      </w:r>
-      <w:proofErr w:type="gramStart"/>
-      <w:r>
-        <w:t>conventions</w:t>
-      </w:r>
-      <w:proofErr w:type="gramEnd"/>
+        <w:t>follow a file naming conventions</w:t>
+      </w:r>
       <w:r>
         <w:t>:</w:t>
       </w:r>
@@ -3246,15 +2894,7 @@
         <w:t>database</w:t>
       </w:r>
       <w:r>
-        <w:t>/</w:t>
-      </w:r>
-      <w:proofErr w:type="spellStart"/>
-      <w:r>
-        <w:t>protal</w:t>
-      </w:r>
-      <w:proofErr w:type="spellEnd"/>
-      <w:r>
-        <w:t>)</w:t>
+        <w:t>/protal)</w:t>
       </w:r>
       <w:r>
         <w:t xml:space="preserve"> for protocols </w:t>
@@ -3305,15 +2945,7 @@
         <w:ind w:left="720"/>
       </w:pPr>
       <w:r>
-        <w:t xml:space="preserve">use </w:t>
-      </w:r>
-      <w:proofErr w:type="spellStart"/>
-      <w:r>
-        <w:t>jupyter</w:t>
-      </w:r>
-      <w:proofErr w:type="spellEnd"/>
-      <w:r>
-        <w:t xml:space="preserve"> notebooks or R-markdown:</w:t>
+        <w:t>use jupyter notebooks or R-markdown:</w:t>
       </w:r>
     </w:p>
     <w:p>
@@ -3339,25 +2971,7 @@
         <w:ind w:left="720"/>
       </w:pPr>
       <w:r>
-        <w:t>use PID from repositories (</w:t>
-      </w:r>
-      <w:proofErr w:type="spellStart"/>
-      <w:proofErr w:type="gramStart"/>
-      <w:r>
-        <w:t>eg</w:t>
-      </w:r>
-      <w:proofErr w:type="spellEnd"/>
-      <w:proofErr w:type="gramEnd"/>
-      <w:r>
-        <w:t xml:space="preserve"> </w:t>
-      </w:r>
-      <w:proofErr w:type="spellStart"/>
-      <w:r>
-        <w:t>UniProt</w:t>
-      </w:r>
-      <w:proofErr w:type="spellEnd"/>
-      <w:r>
-        <w:t>, GenBank) in data description:</w:t>
+        <w:t>use PID from repositories (eg UniProt, GenBank) in data description:</w:t>
       </w:r>
     </w:p>
     <w:p>
@@ -3544,13 +3158,8 @@
         </w:numPr>
       </w:pPr>
       <w:r>
-        <w:t xml:space="preserve">are there any standards that should be </w:t>
-      </w:r>
-      <w:proofErr w:type="gramStart"/>
-      <w:r>
-        <w:t>followed</w:t>
-      </w:r>
-      <w:proofErr w:type="gramEnd"/>
+        <w:t>are there any standards that should be followed</w:t>
+      </w:r>
     </w:p>
     <w:p>
       <w:pPr>
@@ -3573,13 +3182,8 @@
         </w:numPr>
       </w:pPr>
       <w:r>
-        <w:t xml:space="preserve">are the usage restrictions </w:t>
-      </w:r>
-      <w:proofErr w:type="gramStart"/>
-      <w:r>
-        <w:t>justifiable</w:t>
-      </w:r>
-      <w:proofErr w:type="gramEnd"/>
+        <w:t>are the usage restrictions justifiable</w:t>
+      </w:r>
     </w:p>
     <w:p/>
     <w:p>
@@ -3633,14 +3237,12 @@
       <w:r>
         <w:t xml:space="preserve">How good was this </w:t>
       </w:r>
-      <w:proofErr w:type="gramStart"/>
       <w:r>
         <w:t>lesson</w:t>
       </w:r>
       <w:r>
         <w:t>:</w:t>
       </w:r>
-      <w:proofErr w:type="gramEnd"/>
     </w:p>
     <w:p>
       <w:r>
@@ -3702,13 +3304,7 @@
         <w:t xml:space="preserve">. </w:t>
       </w:r>
       <w:r>
-        <w:t>Wrap</w:t>
-      </w:r>
-      <w:r>
-        <w:t>ping</w:t>
-      </w:r>
-      <w:r>
-        <w:t xml:space="preserve"> it up</w:t>
+        <w:t>Practical adoption</w:t>
       </w:r>
     </w:p>
     <w:p/>
@@ -3812,15 +3408,7 @@
     </w:p>
     <w:p>
       <w:r>
-        <w:t xml:space="preserve">Adopt </w:t>
-      </w:r>
-      <w:proofErr w:type="spellStart"/>
-      <w:r>
-        <w:t>Jupyter</w:t>
-      </w:r>
-      <w:proofErr w:type="spellEnd"/>
-      <w:r>
-        <w:t xml:space="preserve"> notebook (R-markdown) for data analysis</w:t>
+        <w:t>Adopt Jupyter notebook (R-markdown) for data analysis</w:t>
       </w:r>
     </w:p>
     <w:p>
@@ -4008,19 +3596,11 @@
       <w:r>
         <w:t xml:space="preserve">Feedback For </w:t>
       </w:r>
-      <w:proofErr w:type="gramStart"/>
       <w:r>
         <w:rPr>
           <w:b/>
         </w:rPr>
-        <w:t>The</w:t>
-      </w:r>
-      <w:proofErr w:type="gramEnd"/>
-      <w:r>
-        <w:rPr>
-          <w:b/>
-        </w:rPr>
-        <w:t xml:space="preserve"> Whole Course</w:t>
+        <w:t>The Whole Course</w:t>
       </w:r>
       <w:r>
         <w:t>:</w:t>
@@ -4034,13 +3614,8 @@
     </w:p>
     <w:p>
       <w:r>
-        <w:t xml:space="preserve">How good was this </w:t>
-      </w:r>
-      <w:proofErr w:type="gramStart"/>
-      <w:r>
-        <w:t>course:</w:t>
-      </w:r>
-      <w:proofErr w:type="gramEnd"/>
+        <w:t>How good was this course:</w:t>
+      </w:r>
     </w:p>
     <w:p>
       <w:r>
@@ -4059,13 +3634,8 @@
     </w:p>
     <w:p>
       <w:r>
-        <w:t xml:space="preserve">How useful was this </w:t>
-      </w:r>
-      <w:proofErr w:type="gramStart"/>
-      <w:r>
-        <w:t>course:</w:t>
-      </w:r>
-      <w:proofErr w:type="gramEnd"/>
+        <w:t>How useful was this course:</w:t>
+      </w:r>
     </w:p>
     <w:p>
       <w:r>
@@ -4089,13 +3659,8 @@
     </w:p>
     <w:p>
       <w:r>
-        <w:t xml:space="preserve">How likely are you to recommend this course to other </w:t>
-      </w:r>
-      <w:proofErr w:type="gramStart"/>
-      <w:r>
-        <w:t>PIs:</w:t>
-      </w:r>
-      <w:proofErr w:type="gramEnd"/>
+        <w:t>How likely are you to recommend this course to other PIs:</w:t>
+      </w:r>
     </w:p>
     <w:p>
       <w:r>
@@ -4117,13 +3682,8 @@
         <w:t>s a</w:t>
       </w:r>
       <w:r>
-        <w:t xml:space="preserve"> similar format to this </w:t>
-      </w:r>
-      <w:proofErr w:type="gramStart"/>
-      <w:r>
-        <w:t>one:</w:t>
-      </w:r>
-      <w:proofErr w:type="gramEnd"/>
+        <w:t xml:space="preserve"> similar format to this one:</w:t>
+      </w:r>
     </w:p>
     <w:p>
       <w:r>

</xml_diff>